<commit_message>
added Erasmus KPI table
</commit_message>
<xml_diff>
--- a/Erasmus_Projekt.docx
+++ b/Erasmus_Projekt.docx
@@ -203,9 +203,142 @@
       <w:r>
         <w:t xml:space="preserve"> 2024.</w:t>
       </w:r>
-      <w:r>
-        <w:br w:type="page"/>
-      </w:r>
+    </w:p>
+    <w:p>
+      <w:pPr>
+        <w:jc w:val="center"/>
+      </w:pPr>
+    </w:p>
+    <w:p>
+      <w:pPr>
+        <w:jc w:val="center"/>
+      </w:pPr>
+    </w:p>
+    <w:p>
+      <w:pPr>
+        <w:jc w:val="center"/>
+      </w:pPr>
+    </w:p>
+    <w:p>
+      <w:pPr>
+        <w:jc w:val="center"/>
+      </w:pPr>
+    </w:p>
+    <w:p>
+      <w:pPr>
+        <w:jc w:val="center"/>
+      </w:pPr>
+    </w:p>
+    <w:p>
+      <w:pPr>
+        <w:jc w:val="center"/>
+      </w:pPr>
+    </w:p>
+    <w:p>
+      <w:pPr>
+        <w:jc w:val="center"/>
+      </w:pPr>
+    </w:p>
+    <w:p>
+      <w:pPr>
+        <w:jc w:val="center"/>
+      </w:pPr>
+    </w:p>
+    <w:p>
+      <w:pPr>
+        <w:jc w:val="center"/>
+      </w:pPr>
+    </w:p>
+    <w:p>
+      <w:pPr>
+        <w:jc w:val="center"/>
+      </w:pPr>
+    </w:p>
+    <w:p>
+      <w:pPr>
+        <w:jc w:val="center"/>
+      </w:pPr>
+    </w:p>
+    <w:p>
+      <w:pPr>
+        <w:jc w:val="center"/>
+      </w:pPr>
+    </w:p>
+    <w:p>
+      <w:pPr>
+        <w:jc w:val="center"/>
+      </w:pPr>
+    </w:p>
+    <w:p>
+      <w:pPr>
+        <w:jc w:val="center"/>
+      </w:pPr>
+    </w:p>
+    <w:p>
+      <w:pPr>
+        <w:jc w:val="center"/>
+      </w:pPr>
+    </w:p>
+    <w:p>
+      <w:pPr>
+        <w:jc w:val="center"/>
+      </w:pPr>
+    </w:p>
+    <w:p>
+      <w:pPr>
+        <w:jc w:val="center"/>
+      </w:pPr>
+    </w:p>
+    <w:p>
+      <w:pPr>
+        <w:jc w:val="center"/>
+      </w:pPr>
+    </w:p>
+    <w:p>
+      <w:pPr>
+        <w:jc w:val="center"/>
+      </w:pPr>
+    </w:p>
+    <w:p>
+      <w:pPr>
+        <w:jc w:val="center"/>
+      </w:pPr>
+    </w:p>
+    <w:p>
+      <w:pPr>
+        <w:jc w:val="center"/>
+      </w:pPr>
+    </w:p>
+    <w:p>
+      <w:pPr>
+        <w:jc w:val="center"/>
+      </w:pPr>
+    </w:p>
+    <w:p>
+      <w:pPr>
+        <w:jc w:val="center"/>
+      </w:pPr>
+    </w:p>
+    <w:p>
+      <w:pPr>
+        <w:jc w:val="center"/>
+      </w:pPr>
+    </w:p>
+    <w:p>
+      <w:pPr>
+        <w:pStyle w:val="ListParagraph"/>
+        <w:numPr>
+          <w:ilvl w:val="0"/>
+          <w:numId w:val="1"/>
+        </w:numPr>
+        <w:sectPr>
+          <w:footerReference w:type="default" r:id="rId7"/>
+          <w:pgSz w:w="11906" w:h="16838"/>
+          <w:pgMar w:top="1440" w:right="1440" w:bottom="1440" w:left="1440" w:header="708" w:footer="708" w:gutter="0"/>
+          <w:cols w:space="708"/>
+          <w:docGrid w:linePitch="360"/>
+        </w:sectPr>
+      </w:pPr>
     </w:p>
     <w:p>
       <w:pPr>
@@ -234,11 +367,12 @@
     <w:tbl>
       <w:tblPr>
         <w:tblStyle w:val="TableGrid"/>
-        <w:tblW w:w="8707" w:type="dxa"/>
+        <w:tblW w:w="11168" w:type="dxa"/>
         <w:tblInd w:w="360" w:type="dxa"/>
         <w:tblLook w:val="04A0" w:firstRow="1" w:lastRow="0" w:firstColumn="1" w:lastColumn="0" w:noHBand="0" w:noVBand="1"/>
       </w:tblPr>
       <w:tblGrid>
+        <w:gridCol w:w="2461"/>
         <w:gridCol w:w="2461"/>
         <w:gridCol w:w="1994"/>
         <w:gridCol w:w="1843"/>
@@ -254,6 +388,19 @@
               <w:jc w:val="center"/>
             </w:pPr>
             <w:r>
+              <w:t>R. br.</w:t>
+            </w:r>
+          </w:p>
+        </w:tc>
+        <w:tc>
+          <w:tcPr>
+            <w:tcW w:w="2461" w:type="dxa"/>
+          </w:tcPr>
+          <w:p>
+            <w:pPr>
+              <w:jc w:val="center"/>
+            </w:pPr>
+            <w:r>
               <w:t>Aktivnost</w:t>
             </w:r>
           </w:p>
@@ -308,6 +455,19 @@
               <w:jc w:val="center"/>
             </w:pPr>
             <w:r>
+              <w:t>1.</w:t>
+            </w:r>
+          </w:p>
+        </w:tc>
+        <w:tc>
+          <w:tcPr>
+            <w:tcW w:w="2461" w:type="dxa"/>
+          </w:tcPr>
+          <w:p>
+            <w:pPr>
+              <w:jc w:val="center"/>
+            </w:pPr>
+            <w:r>
               <w:t>Student ispunjava prijavu za Erasmus, printa i donosi u Ured za Erasmus.</w:t>
             </w:r>
           </w:p>
@@ -321,10 +481,7 @@
               <w:jc w:val="center"/>
             </w:pPr>
             <w:r>
-              <w:t>1.5</w:t>
-            </w:r>
-            <w:r>
-              <w:t>h</w:t>
+              <w:t>1.5h</w:t>
             </w:r>
           </w:p>
         </w:tc>
@@ -337,10 +494,7 @@
               <w:jc w:val="center"/>
             </w:pPr>
             <w:r>
-              <w:t>0</w:t>
-            </w:r>
-            <w:r>
-              <w:t>h</w:t>
+              <w:t>-</w:t>
             </w:r>
           </w:p>
         </w:tc>
@@ -353,10 +507,7 @@
               <w:jc w:val="center"/>
             </w:pPr>
             <w:r>
-              <w:t xml:space="preserve">Studentova </w:t>
-            </w:r>
-            <w:r>
-              <w:t>Erasmus prijavnica</w:t>
+              <w:t>Studentova Erasmus prijavnica</w:t>
             </w:r>
           </w:p>
         </w:tc>
@@ -371,6 +522,19 @@
               <w:jc w:val="center"/>
             </w:pPr>
             <w:r>
+              <w:t>2.</w:t>
+            </w:r>
+          </w:p>
+        </w:tc>
+        <w:tc>
+          <w:tcPr>
+            <w:tcW w:w="2461" w:type="dxa"/>
+          </w:tcPr>
+          <w:p>
+            <w:pPr>
+              <w:jc w:val="center"/>
+            </w:pPr>
+            <w:r>
               <w:t>Administrator sakuplja prijave od studenata i provjerava, ručno, je li svaka prijava u redu</w:t>
             </w:r>
           </w:p>
@@ -397,7 +561,7 @@
               <w:jc w:val="center"/>
             </w:pPr>
             <w:r>
-              <w:t>0.5h</w:t>
+              <w:t>-</w:t>
             </w:r>
           </w:p>
         </w:tc>
@@ -410,13 +574,7 @@
               <w:jc w:val="center"/>
             </w:pPr>
             <w:r>
-              <w:t>Studentske</w:t>
-            </w:r>
-            <w:r>
-              <w:t xml:space="preserve"> Erasmus</w:t>
-            </w:r>
-            <w:r>
-              <w:t xml:space="preserve"> prijavnice</w:t>
+              <w:t>Studentske Erasmus prijavnice</w:t>
             </w:r>
           </w:p>
         </w:tc>
@@ -431,6 +589,19 @@
               <w:jc w:val="center"/>
             </w:pPr>
             <w:r>
+              <w:t>3.</w:t>
+            </w:r>
+          </w:p>
+        </w:tc>
+        <w:tc>
+          <w:tcPr>
+            <w:tcW w:w="2461" w:type="dxa"/>
+          </w:tcPr>
+          <w:p>
+            <w:pPr>
+              <w:jc w:val="center"/>
+            </w:pPr>
+            <w:r>
               <w:t>Ako prijava nije u redu istu vraća studentu na ispravak (REWORK LOOP)</w:t>
             </w:r>
           </w:p>
@@ -444,7 +615,7 @@
               <w:jc w:val="center"/>
             </w:pPr>
             <w:r>
-              <w:t>0h</w:t>
+              <w:t>-</w:t>
             </w:r>
           </w:p>
         </w:tc>
@@ -485,6 +656,19 @@
               <w:jc w:val="center"/>
             </w:pPr>
             <w:r>
+              <w:t>4.</w:t>
+            </w:r>
+          </w:p>
+        </w:tc>
+        <w:tc>
+          <w:tcPr>
+            <w:tcW w:w="2461" w:type="dxa"/>
+          </w:tcPr>
+          <w:p>
+            <w:pPr>
+              <w:jc w:val="center"/>
+            </w:pPr>
+            <w:r>
               <w:t>Kada s</w:t>
             </w:r>
             <w:r>
@@ -517,10 +701,7 @@
               <w:jc w:val="center"/>
             </w:pPr>
             <w:r>
-              <w:t>4</w:t>
-            </w:r>
-            <w:r>
-              <w:t>h</w:t>
+              <w:t>-</w:t>
             </w:r>
           </w:p>
         </w:tc>
@@ -548,6 +729,19 @@
               <w:jc w:val="center"/>
             </w:pPr>
             <w:r>
+              <w:t>5.</w:t>
+            </w:r>
+          </w:p>
+        </w:tc>
+        <w:tc>
+          <w:tcPr>
+            <w:tcW w:w="2461" w:type="dxa"/>
+          </w:tcPr>
+          <w:p>
+            <w:pPr>
+              <w:jc w:val="center"/>
+            </w:pPr>
+            <w:r>
               <w:t>Nakon razgovora sa stručnim povjerenstvom, Administrator izrađuje zapisnik o primljenim studentima i predaje povjerenstvu na potpis. Nakon toga povjerenstvo potpisuje.</w:t>
             </w:r>
           </w:p>
@@ -574,7 +768,7 @@
               <w:jc w:val="center"/>
             </w:pPr>
             <w:r>
-              <w:t>1h</w:t>
+              <w:t>-</w:t>
             </w:r>
           </w:p>
         </w:tc>
@@ -602,6 +796,19 @@
               <w:jc w:val="center"/>
             </w:pPr>
             <w:r>
+              <w:t>6.</w:t>
+            </w:r>
+          </w:p>
+        </w:tc>
+        <w:tc>
+          <w:tcPr>
+            <w:tcW w:w="2461" w:type="dxa"/>
+          </w:tcPr>
+          <w:p>
+            <w:pPr>
+              <w:jc w:val="center"/>
+            </w:pPr>
+            <w:r>
               <w:t>Administrator objavljuje rezultate na webu i dodjeljuje studentima OLS – jezičnu procjenu.</w:t>
             </w:r>
           </w:p>
@@ -628,10 +835,7 @@
               <w:jc w:val="center"/>
             </w:pPr>
             <w:r>
-              <w:t>0</w:t>
-            </w:r>
-            <w:r>
-              <w:t>h</w:t>
+              <w:t>-</w:t>
             </w:r>
           </w:p>
         </w:tc>
@@ -656,6 +860,19 @@
               <w:jc w:val="center"/>
             </w:pPr>
             <w:r>
+              <w:t>7.</w:t>
+            </w:r>
+          </w:p>
+        </w:tc>
+        <w:tc>
+          <w:tcPr>
+            <w:tcW w:w="2461" w:type="dxa"/>
+          </w:tcPr>
+          <w:p>
+            <w:pPr>
+              <w:jc w:val="center"/>
+            </w:pPr>
+            <w:r>
               <w:t>Administrator izrađuje ugovor (prema dostavljenoj dokumentaciji) i printa ugovor 3 puta.</w:t>
             </w:r>
           </w:p>
@@ -682,10 +899,7 @@
               <w:jc w:val="center"/>
             </w:pPr>
             <w:r>
-              <w:t>0</w:t>
-            </w:r>
-            <w:r>
-              <w:t>h</w:t>
+              <w:t>-</w:t>
             </w:r>
           </w:p>
         </w:tc>
@@ -713,6 +927,19 @@
               <w:jc w:val="center"/>
             </w:pPr>
             <w:r>
+              <w:t>8.</w:t>
+            </w:r>
+          </w:p>
+        </w:tc>
+        <w:tc>
+          <w:tcPr>
+            <w:tcW w:w="2461" w:type="dxa"/>
+          </w:tcPr>
+          <w:p>
+            <w:pPr>
+              <w:jc w:val="center"/>
+            </w:pPr>
+            <w:r>
               <w:t xml:space="preserve">Ako dokumentacija nije potpuna opet obavještava studenta i čeka na nadopunu. </w:t>
             </w:r>
             <w:r>
@@ -734,7 +961,7 @@
             </w:pPr>
             <w:r>
               <w:lastRenderedPageBreak/>
-              <w:t>0h</w:t>
+              <w:t>-</w:t>
             </w:r>
           </w:p>
         </w:tc>
@@ -772,6 +999,19 @@
               <w:jc w:val="center"/>
             </w:pPr>
             <w:r>
+              <w:t>9.</w:t>
+            </w:r>
+          </w:p>
+        </w:tc>
+        <w:tc>
+          <w:tcPr>
+            <w:tcW w:w="2461" w:type="dxa"/>
+          </w:tcPr>
+          <w:p>
+            <w:pPr>
+              <w:jc w:val="center"/>
+            </w:pPr>
+            <w:r>
               <w:t>Administrator poziva studenta da potpiše ugovor u Uredu za ERASMUS.</w:t>
             </w:r>
           </w:p>
@@ -798,7 +1038,7 @@
               <w:jc w:val="center"/>
             </w:pPr>
             <w:r>
-              <w:t>0</w:t>
+              <w:t>-</w:t>
             </w:r>
           </w:p>
         </w:tc>
@@ -826,6 +1066,19 @@
               <w:jc w:val="center"/>
             </w:pPr>
             <w:r>
+              <w:t>10.</w:t>
+            </w:r>
+          </w:p>
+        </w:tc>
+        <w:tc>
+          <w:tcPr>
+            <w:tcW w:w="2461" w:type="dxa"/>
+          </w:tcPr>
+          <w:p>
+            <w:pPr>
+              <w:jc w:val="center"/>
+            </w:pPr>
+            <w:r>
               <w:t>Po primitku potpisa studenta Administrator predaje ugovor na potpis dekanu. Tu ugovor stoji jedan do dva dana (vrijeme čekanja).</w:t>
             </w:r>
           </w:p>
@@ -880,6 +1133,19 @@
               <w:jc w:val="center"/>
             </w:pPr>
             <w:r>
+              <w:t>11.</w:t>
+            </w:r>
+          </w:p>
+        </w:tc>
+        <w:tc>
+          <w:tcPr>
+            <w:tcW w:w="2461" w:type="dxa"/>
+          </w:tcPr>
+          <w:p>
+            <w:pPr>
+              <w:jc w:val="center"/>
+            </w:pPr>
+            <w:r>
               <w:t>Po potpisanom ugovoru od dekana, Administrator predaje ugovor na potpis kod Koordinatora .</w:t>
             </w:r>
           </w:p>
@@ -906,7 +1172,7 @@
               <w:jc w:val="center"/>
             </w:pPr>
             <w:r>
-              <w:t>2h</w:t>
+              <w:t>-</w:t>
             </w:r>
           </w:p>
         </w:tc>
@@ -934,6 +1200,19 @@
               <w:jc w:val="center"/>
             </w:pPr>
             <w:r>
+              <w:t>12.</w:t>
+            </w:r>
+          </w:p>
+        </w:tc>
+        <w:tc>
+          <w:tcPr>
+            <w:tcW w:w="2461" w:type="dxa"/>
+          </w:tcPr>
+          <w:p>
+            <w:pPr>
+              <w:jc w:val="center"/>
+            </w:pPr>
+            <w:r>
               <w:t>Nakon svih potpisa Administrator predaje ugovor studentu i obračunava 80%. Nakon izračuna šalje u računovodstvo da isto provjeri je li iznos točan, ako je ispravno tada računovodstvo odobrava isplatu 80% i šalje potvrdu mailom Administratoru te ovdje završava proces.</w:t>
             </w:r>
           </w:p>
@@ -973,10 +1252,7 @@
               <w:jc w:val="center"/>
             </w:pPr>
             <w:r>
-              <w:t>Ugovor za studenta</w:t>
-            </w:r>
-            <w:r>
-              <w:t>, potvrda o plaćanju</w:t>
+              <w:t>Ugovor za studenta, potvrda o plaćanju</w:t>
             </w:r>
           </w:p>
         </w:tc>
@@ -991,6 +1267,19 @@
               <w:jc w:val="center"/>
             </w:pPr>
             <w:r>
+              <w:t>13.</w:t>
+            </w:r>
+          </w:p>
+        </w:tc>
+        <w:tc>
+          <w:tcPr>
+            <w:tcW w:w="2461" w:type="dxa"/>
+          </w:tcPr>
+          <w:p>
+            <w:pPr>
+              <w:jc w:val="center"/>
+            </w:pPr>
+            <w:r>
               <w:t>Ako nije dobro obračunato računovodstvo šalje na dodatnu provjeru u Erasmus kod Administratora (REWORK LOOP).</w:t>
             </w:r>
           </w:p>
@@ -1004,7 +1293,7 @@
               <w:jc w:val="center"/>
             </w:pPr>
             <w:r>
-              <w:t>0h</w:t>
+              <w:t>-</w:t>
             </w:r>
           </w:p>
         </w:tc>
@@ -1044,9 +1333,41 @@
         <w:suppressAutoHyphens w:val="0"/>
         <w:spacing w:after="160" w:line="278" w:lineRule="auto"/>
       </w:pPr>
-      <w:r>
-        <w:br w:type="page"/>
-      </w:r>
+    </w:p>
+    <w:p>
+      <w:pPr>
+        <w:widowControl/>
+        <w:suppressAutoHyphens w:val="0"/>
+        <w:spacing w:after="160" w:line="278" w:lineRule="auto"/>
+      </w:pPr>
+    </w:p>
+    <w:p>
+      <w:pPr>
+        <w:widowControl/>
+        <w:suppressAutoHyphens w:val="0"/>
+        <w:spacing w:after="160" w:line="278" w:lineRule="auto"/>
+      </w:pPr>
+    </w:p>
+    <w:p>
+      <w:pPr>
+        <w:widowControl/>
+        <w:suppressAutoHyphens w:val="0"/>
+        <w:spacing w:after="160" w:line="278" w:lineRule="auto"/>
+      </w:pPr>
+    </w:p>
+    <w:p>
+      <w:pPr>
+        <w:widowControl/>
+        <w:suppressAutoHyphens w:val="0"/>
+        <w:spacing w:after="160" w:line="278" w:lineRule="auto"/>
+      </w:pPr>
+    </w:p>
+    <w:p>
+      <w:pPr>
+        <w:widowControl/>
+        <w:suppressAutoHyphens w:val="0"/>
+        <w:spacing w:after="160" w:line="278" w:lineRule="auto"/>
+      </w:pPr>
     </w:p>
     <w:p>
       <w:pPr>
@@ -1205,7 +1526,7 @@
               <w:jc w:val="center"/>
             </w:pPr>
             <w:r>
-              <w:t>0h</w:t>
+              <w:t>-</w:t>
             </w:r>
           </w:p>
         </w:tc>
@@ -1272,7 +1593,7 @@
               <w:jc w:val="center"/>
             </w:pPr>
             <w:r>
-              <w:t>0.5h</w:t>
+              <w:t>-</w:t>
             </w:r>
           </w:p>
         </w:tc>
@@ -1326,7 +1647,7 @@
               <w:jc w:val="center"/>
             </w:pPr>
             <w:r>
-              <w:t>0h</w:t>
+              <w:t>-</w:t>
             </w:r>
           </w:p>
         </w:tc>
@@ -1412,7 +1733,7 @@
               <w:jc w:val="center"/>
             </w:pPr>
             <w:r>
-              <w:t>4h</w:t>
+              <w:t>-</w:t>
             </w:r>
           </w:p>
         </w:tc>
@@ -1479,7 +1800,7 @@
               <w:jc w:val="center"/>
             </w:pPr>
             <w:r>
-              <w:t>1h</w:t>
+              <w:t>-</w:t>
             </w:r>
           </w:p>
         </w:tc>
@@ -1546,7 +1867,7 @@
               <w:jc w:val="center"/>
             </w:pPr>
             <w:r>
-              <w:t>0h</w:t>
+              <w:t>-</w:t>
             </w:r>
           </w:p>
         </w:tc>
@@ -1618,12 +1939,15 @@
               <w:jc w:val="center"/>
             </w:pPr>
             <w:r>
-              <w:t>0h</w:t>
+              <w:t>-</w:t>
             </w:r>
           </w:p>
         </w:tc>
       </w:tr>
       <w:tr>
+        <w:trPr>
+          <w:trHeight w:val="1558"/>
+        </w:trPr>
         <w:tc>
           <w:tcPr>
             <w:tcW w:w="1796" w:type="dxa"/>
@@ -1675,7 +1999,7 @@
               <w:jc w:val="center"/>
             </w:pPr>
             <w:r>
-              <w:t>0h</w:t>
+              <w:t>-</w:t>
             </w:r>
           </w:p>
         </w:tc>
@@ -1755,7 +2079,7 @@
               <w:jc w:val="center"/>
             </w:pPr>
             <w:r>
-              <w:t>0</w:t>
+              <w:t>-</w:t>
             </w:r>
           </w:p>
         </w:tc>
@@ -1917,7 +2241,10 @@
               <w:jc w:val="center"/>
             </w:pPr>
             <w:r>
-              <w:t>Nakon svih potpisa Administrator predaje ugovor studentu i obračunava 80%. Nakon izračuna šalje u računovodstvo da isto provjeri je li iznos točan, ako je ispravno tada računovodstvo odobrava isplatu 80% i šalje potvrdu mailom Administratoru te ovdje završava proces.</w:t>
+              <w:t>Nakon svih potpisa Administrator predaje ugovor studentu i obračunava 80%. Nakon izračuna šalje u računovodstvo da isto provjeri je li iznos točan, ako je ispravno tada računovodstvo odobrava isplatu 80% i šalje potvrdu mailom Administratoru</w:t>
+            </w:r>
+            <w:r>
+              <w:t>.</w:t>
             </w:r>
           </w:p>
         </w:tc>
@@ -1984,11 +2311,7 @@
               <w:jc w:val="center"/>
             </w:pPr>
             <w:r>
-              <w:t xml:space="preserve">Ako nije dobro obračunato računovodstvo šalje na dodatnu provjeru u Erasmus kod Administratora </w:t>
-            </w:r>
-            <w:r>
-              <w:lastRenderedPageBreak/>
-              <w:t>(REWORK LOOP).</w:t>
+              <w:t>Ako nije dobro obračunato računovodstvo šalje na dodatnu provjeru kod Administratora (REWORK LOOP).</w:t>
             </w:r>
           </w:p>
         </w:tc>
@@ -2001,7 +2324,6 @@
               <w:jc w:val="center"/>
             </w:pPr>
             <w:r>
-              <w:lastRenderedPageBreak/>
               <w:t>NVA</w:t>
             </w:r>
           </w:p>
@@ -2015,7 +2337,7 @@
               <w:jc w:val="center"/>
             </w:pPr>
             <w:r>
-              <w:t>0h</w:t>
+              <w:t>-</w:t>
             </w:r>
           </w:p>
         </w:tc>
@@ -2040,14 +2362,1157 @@
         <w:ind w:left="360"/>
       </w:pPr>
     </w:p>
+    <w:p>
+      <w:pPr>
+        <w:pStyle w:val="ListParagraph"/>
+        <w:numPr>
+          <w:ilvl w:val="0"/>
+          <w:numId w:val="1"/>
+        </w:numPr>
+      </w:pPr>
+      <w:r>
+        <w:t>Postaviti KPI-eve za procese.</w:t>
+      </w:r>
+    </w:p>
+    <w:tbl>
+      <w:tblPr>
+        <w:tblStyle w:val="TableGrid"/>
+        <w:tblW w:w="8656" w:type="dxa"/>
+        <w:tblInd w:w="360" w:type="dxa"/>
+        <w:tblLook w:val="04A0" w:firstRow="1" w:lastRow="0" w:firstColumn="1" w:lastColumn="0" w:noHBand="0" w:noVBand="1"/>
+      </w:tblPr>
+      <w:tblGrid>
+        <w:gridCol w:w="1403"/>
+        <w:gridCol w:w="2067"/>
+        <w:gridCol w:w="1752"/>
+        <w:gridCol w:w="1745"/>
+        <w:gridCol w:w="1689"/>
+      </w:tblGrid>
+      <w:tr>
+        <w:tc>
+          <w:tcPr>
+            <w:tcW w:w="1432" w:type="dxa"/>
+          </w:tcPr>
+          <w:p>
+            <w:pPr>
+              <w:jc w:val="center"/>
+            </w:pPr>
+            <w:r>
+              <w:t>R. br.</w:t>
+            </w:r>
+          </w:p>
+        </w:tc>
+        <w:tc>
+          <w:tcPr>
+            <w:tcW w:w="2078" w:type="dxa"/>
+          </w:tcPr>
+          <w:p>
+            <w:pPr>
+              <w:jc w:val="center"/>
+            </w:pPr>
+            <w:r>
+              <w:t>Aktivnost</w:t>
+            </w:r>
+          </w:p>
+        </w:tc>
+        <w:tc>
+          <w:tcPr>
+            <w:tcW w:w="1754" w:type="dxa"/>
+          </w:tcPr>
+          <w:p>
+            <w:pPr>
+              <w:jc w:val="center"/>
+            </w:pPr>
+            <w:r>
+              <w:t>KPI</w:t>
+            </w:r>
+          </w:p>
+        </w:tc>
+        <w:tc>
+          <w:tcPr>
+            <w:tcW w:w="1746" w:type="dxa"/>
+          </w:tcPr>
+          <w:p>
+            <w:pPr>
+              <w:jc w:val="center"/>
+            </w:pPr>
+            <w:r>
+              <w:t>Cilj</w:t>
+            </w:r>
+          </w:p>
+        </w:tc>
+        <w:tc>
+          <w:tcPr>
+            <w:tcW w:w="1646" w:type="dxa"/>
+          </w:tcPr>
+          <w:p>
+            <w:pPr>
+              <w:jc w:val="center"/>
+            </w:pPr>
+            <w:r>
+              <w:t>Komentar</w:t>
+            </w:r>
+            <w:r>
+              <w:t xml:space="preserve"> / Poboljšanje</w:t>
+            </w:r>
+          </w:p>
+        </w:tc>
+      </w:tr>
+      <w:tr>
+        <w:tc>
+          <w:tcPr>
+            <w:tcW w:w="1432" w:type="dxa"/>
+          </w:tcPr>
+          <w:p>
+            <w:pPr>
+              <w:jc w:val="center"/>
+            </w:pPr>
+            <w:r>
+              <w:t>1.</w:t>
+            </w:r>
+          </w:p>
+          <w:p/>
+        </w:tc>
+        <w:tc>
+          <w:tcPr>
+            <w:tcW w:w="2078" w:type="dxa"/>
+          </w:tcPr>
+          <w:p>
+            <w:pPr>
+              <w:jc w:val="center"/>
+            </w:pPr>
+            <w:r>
+              <w:t>Student ispunjava prijavu za Erasmus, printa i donosi u Ured za Erasmus.</w:t>
+            </w:r>
+          </w:p>
+        </w:tc>
+        <w:tc>
+          <w:tcPr>
+            <w:tcW w:w="1754" w:type="dxa"/>
+          </w:tcPr>
+          <w:p>
+            <w:pPr>
+              <w:jc w:val="center"/>
+            </w:pPr>
+            <w:r>
+              <w:t>Vrijeme potrebno za ispunjavanje prijavnice</w:t>
+            </w:r>
+            <w:r>
+              <w:t>, točnost dokumentacije.</w:t>
+            </w:r>
+          </w:p>
+        </w:tc>
+        <w:tc>
+          <w:tcPr>
+            <w:tcW w:w="1746" w:type="dxa"/>
+          </w:tcPr>
+          <w:p>
+            <w:pPr>
+              <w:jc w:val="center"/>
+            </w:pPr>
+            <w:r>
+              <w:t>Smanjiti vrijeme ispunjavanja</w:t>
+            </w:r>
+            <w:r>
+              <w:t xml:space="preserve"> na 15 minuta</w:t>
+            </w:r>
+            <w:r>
+              <w:t>, povećati postotak točnosti</w:t>
+            </w:r>
+            <w:r>
+              <w:t xml:space="preserve"> </w:t>
+            </w:r>
+            <w:r>
+              <w:t>na 80%.</w:t>
+            </w:r>
+          </w:p>
+        </w:tc>
+        <w:tc>
+          <w:tcPr>
+            <w:tcW w:w="1646" w:type="dxa"/>
+          </w:tcPr>
+          <w:p>
+            <w:pPr>
+              <w:jc w:val="center"/>
+            </w:pPr>
+            <w:r>
+              <w:t>Uvođenje e-prijavnice na Erasmus webu</w:t>
+            </w:r>
+            <w:r>
+              <w:t xml:space="preserve"> sa poljima koja daju primjer što treba biti upisano.</w:t>
+            </w:r>
+          </w:p>
+        </w:tc>
+      </w:tr>
+      <w:tr>
+        <w:tc>
+          <w:tcPr>
+            <w:tcW w:w="1432" w:type="dxa"/>
+          </w:tcPr>
+          <w:p>
+            <w:pPr>
+              <w:jc w:val="center"/>
+            </w:pPr>
+            <w:r>
+              <w:t>2.</w:t>
+            </w:r>
+          </w:p>
+        </w:tc>
+        <w:tc>
+          <w:tcPr>
+            <w:tcW w:w="2078" w:type="dxa"/>
+          </w:tcPr>
+          <w:p>
+            <w:pPr>
+              <w:jc w:val="center"/>
+            </w:pPr>
+            <w:r>
+              <w:t>Administrator sakuplja prijave od studenata i provjerava, ručno, je li svaka prijava u redu</w:t>
+            </w:r>
+          </w:p>
+        </w:tc>
+        <w:tc>
+          <w:tcPr>
+            <w:tcW w:w="1754" w:type="dxa"/>
+          </w:tcPr>
+          <w:p>
+            <w:pPr>
+              <w:jc w:val="center"/>
+            </w:pPr>
+            <w:r>
+              <w:t>Vrijeme</w:t>
+            </w:r>
+            <w:r>
+              <w:t xml:space="preserve"> obrade prijava.</w:t>
+            </w:r>
+            <w:r>
+              <w:t xml:space="preserve"> </w:t>
+            </w:r>
+          </w:p>
+        </w:tc>
+        <w:tc>
+          <w:tcPr>
+            <w:tcW w:w="1746" w:type="dxa"/>
+          </w:tcPr>
+          <w:p>
+            <w:pPr>
+              <w:jc w:val="center"/>
+            </w:pPr>
+            <w:r>
+              <w:t>Smanjiti vrijeme obrade</w:t>
+            </w:r>
+            <w:r>
+              <w:t xml:space="preserve"> za 50%</w:t>
+            </w:r>
+            <w:r>
+              <w:t>.</w:t>
+            </w:r>
+          </w:p>
+        </w:tc>
+        <w:tc>
+          <w:tcPr>
+            <w:tcW w:w="1646" w:type="dxa"/>
+          </w:tcPr>
+          <w:p>
+            <w:pPr>
+              <w:jc w:val="center"/>
+            </w:pPr>
+            <w:r>
+              <w:t>Automatsko obrađivanje prijava na webu, pregledavanje jesu li sva polja ispunjena.</w:t>
+            </w:r>
+          </w:p>
+        </w:tc>
+      </w:tr>
+      <w:tr>
+        <w:tc>
+          <w:tcPr>
+            <w:tcW w:w="1432" w:type="dxa"/>
+          </w:tcPr>
+          <w:p>
+            <w:pPr>
+              <w:jc w:val="center"/>
+            </w:pPr>
+            <w:r>
+              <w:t>3.</w:t>
+            </w:r>
+          </w:p>
+        </w:tc>
+        <w:tc>
+          <w:tcPr>
+            <w:tcW w:w="2078" w:type="dxa"/>
+          </w:tcPr>
+          <w:p>
+            <w:pPr>
+              <w:jc w:val="center"/>
+            </w:pPr>
+            <w:r>
+              <w:t>Ako prijava nije u redu istu vraća studentu na ispravak (REWORK LOOP)</w:t>
+            </w:r>
+          </w:p>
+        </w:tc>
+        <w:tc>
+          <w:tcPr>
+            <w:tcW w:w="1754" w:type="dxa"/>
+          </w:tcPr>
+          <w:p>
+            <w:pPr>
+              <w:jc w:val="center"/>
+            </w:pPr>
+            <w:r>
+              <w:t>Vrijeme za ispravak prijavnice</w:t>
+            </w:r>
+            <w:r>
+              <w:t>.</w:t>
+            </w:r>
+          </w:p>
+        </w:tc>
+        <w:tc>
+          <w:tcPr>
+            <w:tcW w:w="1746" w:type="dxa"/>
+          </w:tcPr>
+          <w:p>
+            <w:pPr>
+              <w:jc w:val="center"/>
+            </w:pPr>
+            <w:r>
+              <w:t>Smanjiti vrijeme ispravka za 80%.</w:t>
+            </w:r>
+          </w:p>
+        </w:tc>
+        <w:tc>
+          <w:tcPr>
+            <w:tcW w:w="1646" w:type="dxa"/>
+          </w:tcPr>
+          <w:p>
+            <w:pPr>
+              <w:jc w:val="center"/>
+            </w:pPr>
+            <w:r>
+              <w:t>-</w:t>
+            </w:r>
+          </w:p>
+        </w:tc>
+      </w:tr>
+      <w:tr>
+        <w:tc>
+          <w:tcPr>
+            <w:tcW w:w="1432" w:type="dxa"/>
+          </w:tcPr>
+          <w:p>
+            <w:pPr>
+              <w:jc w:val="center"/>
+            </w:pPr>
+            <w:r>
+              <w:t>4.</w:t>
+            </w:r>
+          </w:p>
+        </w:tc>
+        <w:tc>
+          <w:tcPr>
+            <w:tcW w:w="2078" w:type="dxa"/>
+          </w:tcPr>
+          <w:p>
+            <w:pPr>
+              <w:jc w:val="center"/>
+            </w:pPr>
+            <w:r>
+              <w:t>Kada s</w:t>
+            </w:r>
+            <w:r>
+              <w:t>u</w:t>
+            </w:r>
+            <w:r>
+              <w:t xml:space="preserve"> prijave kompletne tada Administrator organizira selekcijski postupak i razgovore studenata sa stručnim povjerenstvom i izrađuje tablicu bodovanja.</w:t>
+            </w:r>
+          </w:p>
+        </w:tc>
+        <w:tc>
+          <w:tcPr>
+            <w:tcW w:w="1754" w:type="dxa"/>
+          </w:tcPr>
+          <w:p>
+            <w:pPr>
+              <w:jc w:val="center"/>
+            </w:pPr>
+            <w:r>
+              <w:rPr>
+                <w:lang w:val="en-US"/>
+              </w:rPr>
+              <w:t>Postotak studenata koji su pro</w:t>
+            </w:r>
+            <w:r>
+              <w:t>šli selekcijski postupak</w:t>
+            </w:r>
+            <w:r>
+              <w:t>.</w:t>
+            </w:r>
+          </w:p>
+        </w:tc>
+        <w:tc>
+          <w:tcPr>
+            <w:tcW w:w="1746" w:type="dxa"/>
+          </w:tcPr>
+          <w:p>
+            <w:pPr>
+              <w:jc w:val="center"/>
+            </w:pPr>
+            <w:r>
+              <w:t>Povećati postotak studenata na 90% prijavljenih.</w:t>
+            </w:r>
+          </w:p>
+        </w:tc>
+        <w:tc>
+          <w:tcPr>
+            <w:tcW w:w="1646" w:type="dxa"/>
+          </w:tcPr>
+          <w:p>
+            <w:pPr>
+              <w:jc w:val="center"/>
+            </w:pPr>
+            <w:r>
+              <w:t>-</w:t>
+            </w:r>
+          </w:p>
+        </w:tc>
+      </w:tr>
+      <w:tr>
+        <w:tc>
+          <w:tcPr>
+            <w:tcW w:w="1432" w:type="dxa"/>
+          </w:tcPr>
+          <w:p>
+            <w:pPr>
+              <w:jc w:val="center"/>
+            </w:pPr>
+            <w:r>
+              <w:t>5.</w:t>
+            </w:r>
+          </w:p>
+        </w:tc>
+        <w:tc>
+          <w:tcPr>
+            <w:tcW w:w="2078" w:type="dxa"/>
+          </w:tcPr>
+          <w:p>
+            <w:pPr>
+              <w:jc w:val="center"/>
+            </w:pPr>
+            <w:r>
+              <w:t xml:space="preserve">Nakon razgovora sa stručnim povjerenstvom, Administrator izrađuje zapisnik o primljenim studentima i predaje povjerenstvu na potpis. Nakon toga povjerenstvo </w:t>
+            </w:r>
+            <w:r>
+              <w:lastRenderedPageBreak/>
+              <w:t>potpisuje.</w:t>
+            </w:r>
+          </w:p>
+        </w:tc>
+        <w:tc>
+          <w:tcPr>
+            <w:tcW w:w="1754" w:type="dxa"/>
+          </w:tcPr>
+          <w:p>
+            <w:pPr>
+              <w:jc w:val="center"/>
+            </w:pPr>
+            <w:r>
+              <w:lastRenderedPageBreak/>
+              <w:t>Vrijeme potrebno za izradu zapisnika.</w:t>
+            </w:r>
+          </w:p>
+        </w:tc>
+        <w:tc>
+          <w:tcPr>
+            <w:tcW w:w="1746" w:type="dxa"/>
+          </w:tcPr>
+          <w:p>
+            <w:pPr>
+              <w:jc w:val="center"/>
+            </w:pPr>
+            <w:r>
+              <w:t>Izraditi zapisnik u 3 radna dana.</w:t>
+            </w:r>
+          </w:p>
+        </w:tc>
+        <w:tc>
+          <w:tcPr>
+            <w:tcW w:w="1646" w:type="dxa"/>
+          </w:tcPr>
+          <w:p>
+            <w:pPr>
+              <w:jc w:val="center"/>
+            </w:pPr>
+            <w:r>
+              <w:t>-</w:t>
+            </w:r>
+          </w:p>
+        </w:tc>
+      </w:tr>
+      <w:tr>
+        <w:tc>
+          <w:tcPr>
+            <w:tcW w:w="1432" w:type="dxa"/>
+          </w:tcPr>
+          <w:p>
+            <w:pPr>
+              <w:jc w:val="center"/>
+            </w:pPr>
+            <w:r>
+              <w:t>6.</w:t>
+            </w:r>
+          </w:p>
+        </w:tc>
+        <w:tc>
+          <w:tcPr>
+            <w:tcW w:w="2078" w:type="dxa"/>
+          </w:tcPr>
+          <w:p>
+            <w:pPr>
+              <w:jc w:val="center"/>
+            </w:pPr>
+            <w:r>
+              <w:t>Administrator objavljuje rezultate na webu i dodjeljuje studentima OLS – jezičnu procjenu.</w:t>
+            </w:r>
+          </w:p>
+        </w:tc>
+        <w:tc>
+          <w:tcPr>
+            <w:tcW w:w="1754" w:type="dxa"/>
+          </w:tcPr>
+          <w:p>
+            <w:pPr>
+              <w:jc w:val="center"/>
+            </w:pPr>
+            <w:r>
+              <w:t>Vrijeme između selekcijskog postupka i dodjeljivanja OLS.</w:t>
+            </w:r>
+          </w:p>
+        </w:tc>
+        <w:tc>
+          <w:tcPr>
+            <w:tcW w:w="1746" w:type="dxa"/>
+          </w:tcPr>
+          <w:p>
+            <w:pPr>
+              <w:jc w:val="center"/>
+            </w:pPr>
+            <w:r>
+              <w:t>Smanjiti vrijeme između dva procesa na manje od 1 tjedan.</w:t>
+            </w:r>
+          </w:p>
+        </w:tc>
+        <w:tc>
+          <w:tcPr>
+            <w:tcW w:w="1646" w:type="dxa"/>
+          </w:tcPr>
+          <w:p>
+            <w:pPr>
+              <w:jc w:val="center"/>
+            </w:pPr>
+            <w:r>
+              <w:t>-</w:t>
+            </w:r>
+          </w:p>
+        </w:tc>
+      </w:tr>
+      <w:tr>
+        <w:tc>
+          <w:tcPr>
+            <w:tcW w:w="1432" w:type="dxa"/>
+          </w:tcPr>
+          <w:p>
+            <w:pPr>
+              <w:jc w:val="center"/>
+            </w:pPr>
+            <w:r>
+              <w:t>7.</w:t>
+            </w:r>
+          </w:p>
+        </w:tc>
+        <w:tc>
+          <w:tcPr>
+            <w:tcW w:w="2078" w:type="dxa"/>
+          </w:tcPr>
+          <w:p>
+            <w:pPr>
+              <w:jc w:val="center"/>
+            </w:pPr>
+            <w:r>
+              <w:t>Administrator izrađuje ugovor (prema dostavljenoj dokumentaciji) i printa ugovor 3 puta.</w:t>
+            </w:r>
+          </w:p>
+        </w:tc>
+        <w:tc>
+          <w:tcPr>
+            <w:tcW w:w="1754" w:type="dxa"/>
+          </w:tcPr>
+          <w:p>
+            <w:pPr>
+              <w:jc w:val="center"/>
+            </w:pPr>
+            <w:r>
+              <w:t xml:space="preserve">Vrijeme potrebno za izradu </w:t>
+            </w:r>
+            <w:r>
+              <w:t>ugovora.</w:t>
+            </w:r>
+          </w:p>
+        </w:tc>
+        <w:tc>
+          <w:tcPr>
+            <w:tcW w:w="1746" w:type="dxa"/>
+          </w:tcPr>
+          <w:p>
+            <w:pPr>
+              <w:jc w:val="center"/>
+            </w:pPr>
+            <w:r>
+              <w:t>Smanjiti vrijeme izrade ugovora</w:t>
+            </w:r>
+            <w:r>
+              <w:t>.</w:t>
+            </w:r>
+          </w:p>
+        </w:tc>
+        <w:tc>
+          <w:tcPr>
+            <w:tcW w:w="1646" w:type="dxa"/>
+          </w:tcPr>
+          <w:p>
+            <w:pPr>
+              <w:jc w:val="center"/>
+            </w:pPr>
+            <w:r>
+              <w:t>Na webu detaljno objasniti što sve treba predati u sklopu dokumentacije.</w:t>
+            </w:r>
+          </w:p>
+        </w:tc>
+      </w:tr>
+      <w:tr>
+        <w:trPr>
+          <w:trHeight w:val="1558"/>
+        </w:trPr>
+        <w:tc>
+          <w:tcPr>
+            <w:tcW w:w="1432" w:type="dxa"/>
+          </w:tcPr>
+          <w:p>
+            <w:pPr>
+              <w:jc w:val="center"/>
+            </w:pPr>
+            <w:r>
+              <w:t>8.</w:t>
+            </w:r>
+          </w:p>
+        </w:tc>
+        <w:tc>
+          <w:tcPr>
+            <w:tcW w:w="2078" w:type="dxa"/>
+          </w:tcPr>
+          <w:p>
+            <w:pPr>
+              <w:jc w:val="center"/>
+            </w:pPr>
+            <w:r>
+              <w:t>Ako dokumentacija nije potpuna opet obavještava studenta i čeka na nadopunu. (REWORK LOOP</w:t>
+            </w:r>
+            <w:r>
+              <w:t>)</w:t>
+            </w:r>
+          </w:p>
+        </w:tc>
+        <w:tc>
+          <w:tcPr>
+            <w:tcW w:w="1754" w:type="dxa"/>
+          </w:tcPr>
+          <w:p>
+            <w:pPr>
+              <w:jc w:val="center"/>
+            </w:pPr>
+            <w:r>
+              <w:t>Postotak studenata koji pravovremeno dostave potpunu dokumentaciju</w:t>
+            </w:r>
+          </w:p>
+        </w:tc>
+        <w:tc>
+          <w:tcPr>
+            <w:tcW w:w="1746" w:type="dxa"/>
+          </w:tcPr>
+          <w:p>
+            <w:pPr>
+              <w:jc w:val="center"/>
+            </w:pPr>
+            <w:r>
+              <w:t>Povećati postotak studenata koji donose potpunu</w:t>
+            </w:r>
+          </w:p>
+          <w:p>
+            <w:pPr>
+              <w:jc w:val="center"/>
+            </w:pPr>
+            <w:r>
+              <w:t>dokumentaciju.</w:t>
+            </w:r>
+          </w:p>
+        </w:tc>
+        <w:tc>
+          <w:tcPr>
+            <w:tcW w:w="1646" w:type="dxa"/>
+          </w:tcPr>
+          <w:p>
+            <w:pPr>
+              <w:jc w:val="center"/>
+            </w:pPr>
+            <w:r>
+              <w:t>-</w:t>
+            </w:r>
+          </w:p>
+        </w:tc>
+      </w:tr>
+      <w:tr>
+        <w:tc>
+          <w:tcPr>
+            <w:tcW w:w="1432" w:type="dxa"/>
+          </w:tcPr>
+          <w:p>
+            <w:pPr>
+              <w:jc w:val="center"/>
+            </w:pPr>
+            <w:r>
+              <w:t>9.</w:t>
+            </w:r>
+          </w:p>
+        </w:tc>
+        <w:tc>
+          <w:tcPr>
+            <w:tcW w:w="2078" w:type="dxa"/>
+          </w:tcPr>
+          <w:p>
+            <w:pPr>
+              <w:jc w:val="center"/>
+            </w:pPr>
+            <w:r>
+              <w:t>Administrator poziva studenta da potpiše ugovor u Uredu za ERASMUS.</w:t>
+            </w:r>
+          </w:p>
+        </w:tc>
+        <w:tc>
+          <w:tcPr>
+            <w:tcW w:w="1754" w:type="dxa"/>
+          </w:tcPr>
+          <w:p>
+            <w:pPr>
+              <w:jc w:val="center"/>
+            </w:pPr>
+            <w:r>
+              <w:t>Postotak studenata koji uspiju u istom tjednu nakon poziva potpisati.</w:t>
+            </w:r>
+          </w:p>
+        </w:tc>
+        <w:tc>
+          <w:tcPr>
+            <w:tcW w:w="1746" w:type="dxa"/>
+          </w:tcPr>
+          <w:p>
+            <w:pPr>
+              <w:jc w:val="center"/>
+            </w:pPr>
+            <w:r>
+              <w:t>Povećati postotak studenata na 95% u tjednu.</w:t>
+            </w:r>
+          </w:p>
+        </w:tc>
+        <w:tc>
+          <w:tcPr>
+            <w:tcW w:w="1646" w:type="dxa"/>
+          </w:tcPr>
+          <w:p>
+            <w:pPr>
+              <w:jc w:val="center"/>
+            </w:pPr>
+            <w:r>
+              <w:t>Dovoljno rano obznaniti datum potpisivanja.</w:t>
+            </w:r>
+          </w:p>
+        </w:tc>
+      </w:tr>
+      <w:tr>
+        <w:tc>
+          <w:tcPr>
+            <w:tcW w:w="1432" w:type="dxa"/>
+          </w:tcPr>
+          <w:p>
+            <w:pPr>
+              <w:jc w:val="center"/>
+            </w:pPr>
+            <w:r>
+              <w:t>10.</w:t>
+            </w:r>
+          </w:p>
+        </w:tc>
+        <w:tc>
+          <w:tcPr>
+            <w:tcW w:w="2078" w:type="dxa"/>
+          </w:tcPr>
+          <w:p>
+            <w:pPr>
+              <w:jc w:val="center"/>
+            </w:pPr>
+            <w:r>
+              <w:t>Po primitku potpisa studenta Administrator predaje ugovor na potpis dekanu. Tu ugovor stoji jedan do dva dana (vrijeme čekanja).</w:t>
+            </w:r>
+          </w:p>
+        </w:tc>
+        <w:tc>
+          <w:tcPr>
+            <w:tcW w:w="1754" w:type="dxa"/>
+          </w:tcPr>
+          <w:p>
+            <w:pPr>
+              <w:jc w:val="center"/>
+            </w:pPr>
+            <w:r>
+              <w:t>Vrijeme čekanja potpisivanja od strane dekana.</w:t>
+            </w:r>
+          </w:p>
+        </w:tc>
+        <w:tc>
+          <w:tcPr>
+            <w:tcW w:w="1746" w:type="dxa"/>
+          </w:tcPr>
+          <w:p>
+            <w:pPr>
+              <w:jc w:val="center"/>
+            </w:pPr>
+            <w:r>
+              <w:t>Smanjiti vrijeme čekanja potpisivanja od strane dekana na 1 dan.</w:t>
+            </w:r>
+          </w:p>
+        </w:tc>
+        <w:tc>
+          <w:tcPr>
+            <w:tcW w:w="1646" w:type="dxa"/>
+          </w:tcPr>
+          <w:p>
+            <w:pPr>
+              <w:jc w:val="center"/>
+            </w:pPr>
+            <w:r>
+              <w:t>-</w:t>
+            </w:r>
+          </w:p>
+        </w:tc>
+      </w:tr>
+      <w:tr>
+        <w:tc>
+          <w:tcPr>
+            <w:tcW w:w="1432" w:type="dxa"/>
+          </w:tcPr>
+          <w:p>
+            <w:pPr>
+              <w:jc w:val="center"/>
+            </w:pPr>
+            <w:r>
+              <w:t>11.</w:t>
+            </w:r>
+          </w:p>
+        </w:tc>
+        <w:tc>
+          <w:tcPr>
+            <w:tcW w:w="2078" w:type="dxa"/>
+          </w:tcPr>
+          <w:p>
+            <w:pPr>
+              <w:jc w:val="center"/>
+            </w:pPr>
+            <w:r>
+              <w:t>Po potpisanom ugovoru od dekana, Administrator predaje ugovor na potpis kod Koordinatora .</w:t>
+            </w:r>
+          </w:p>
+        </w:tc>
+        <w:tc>
+          <w:tcPr>
+            <w:tcW w:w="1754" w:type="dxa"/>
+          </w:tcPr>
+          <w:p>
+            <w:pPr>
+              <w:jc w:val="center"/>
+            </w:pPr>
+          </w:p>
+        </w:tc>
+        <w:tc>
+          <w:tcPr>
+            <w:tcW w:w="1746" w:type="dxa"/>
+          </w:tcPr>
+          <w:p>
+            <w:pPr>
+              <w:jc w:val="center"/>
+            </w:pPr>
+          </w:p>
+        </w:tc>
+        <w:tc>
+          <w:tcPr>
+            <w:tcW w:w="1646" w:type="dxa"/>
+          </w:tcPr>
+          <w:p>
+            <w:pPr>
+              <w:jc w:val="center"/>
+            </w:pPr>
+          </w:p>
+        </w:tc>
+      </w:tr>
+      <w:tr>
+        <w:tc>
+          <w:tcPr>
+            <w:tcW w:w="1432" w:type="dxa"/>
+          </w:tcPr>
+          <w:p>
+            <w:pPr>
+              <w:jc w:val="center"/>
+            </w:pPr>
+            <w:r>
+              <w:t>12.</w:t>
+            </w:r>
+          </w:p>
+        </w:tc>
+        <w:tc>
+          <w:tcPr>
+            <w:tcW w:w="2078" w:type="dxa"/>
+          </w:tcPr>
+          <w:p>
+            <w:pPr>
+              <w:jc w:val="center"/>
+            </w:pPr>
+            <w:r>
+              <w:t xml:space="preserve">Nakon svih potpisa Administrator predaje ugovor studentu i obračunava 80%. Nakon izračuna </w:t>
+            </w:r>
+            <w:r>
+              <w:lastRenderedPageBreak/>
+              <w:t>šalje u računovodstvo da isto provjeri je li iznos točan, ako je ispravno tada računovodstvo odobrava isplatu 80% i šalje potvrdu mailom Administratoru</w:t>
+            </w:r>
+            <w:r>
+              <w:t>.</w:t>
+            </w:r>
+          </w:p>
+        </w:tc>
+        <w:tc>
+          <w:tcPr>
+            <w:tcW w:w="1754" w:type="dxa"/>
+          </w:tcPr>
+          <w:p>
+            <w:pPr>
+              <w:jc w:val="center"/>
+            </w:pPr>
+          </w:p>
+        </w:tc>
+        <w:tc>
+          <w:tcPr>
+            <w:tcW w:w="1746" w:type="dxa"/>
+          </w:tcPr>
+          <w:p>
+            <w:pPr>
+              <w:jc w:val="center"/>
+            </w:pPr>
+          </w:p>
+        </w:tc>
+        <w:tc>
+          <w:tcPr>
+            <w:tcW w:w="1646" w:type="dxa"/>
+          </w:tcPr>
+          <w:p>
+            <w:pPr>
+              <w:jc w:val="center"/>
+            </w:pPr>
+          </w:p>
+        </w:tc>
+      </w:tr>
+      <w:tr>
+        <w:tc>
+          <w:tcPr>
+            <w:tcW w:w="1432" w:type="dxa"/>
+          </w:tcPr>
+          <w:p>
+            <w:pPr>
+              <w:jc w:val="center"/>
+            </w:pPr>
+            <w:r>
+              <w:t>13.</w:t>
+            </w:r>
+          </w:p>
+        </w:tc>
+        <w:tc>
+          <w:tcPr>
+            <w:tcW w:w="2078" w:type="dxa"/>
+          </w:tcPr>
+          <w:p>
+            <w:pPr>
+              <w:jc w:val="center"/>
+            </w:pPr>
+            <w:r>
+              <w:t>Ako nije dobro obračunato računovodstvo šalje na dodatnu provjeru kod Administratora (REWORK LOOP).</w:t>
+            </w:r>
+          </w:p>
+        </w:tc>
+        <w:tc>
+          <w:tcPr>
+            <w:tcW w:w="1754" w:type="dxa"/>
+          </w:tcPr>
+          <w:p>
+            <w:pPr>
+              <w:jc w:val="center"/>
+            </w:pPr>
+          </w:p>
+        </w:tc>
+        <w:tc>
+          <w:tcPr>
+            <w:tcW w:w="1746" w:type="dxa"/>
+          </w:tcPr>
+          <w:p>
+            <w:pPr>
+              <w:jc w:val="center"/>
+            </w:pPr>
+          </w:p>
+        </w:tc>
+        <w:tc>
+          <w:tcPr>
+            <w:tcW w:w="1646" w:type="dxa"/>
+          </w:tcPr>
+          <w:p>
+            <w:pPr>
+              <w:jc w:val="center"/>
+            </w:pPr>
+          </w:p>
+        </w:tc>
+      </w:tr>
+    </w:tbl>
+    <w:p/>
     <w:sectPr>
+      <w:headerReference w:type="default" r:id="rId8"/>
+      <w:footerReference w:type="default" r:id="rId9"/>
       <w:pgSz w:w="11906" w:h="16838"/>
       <w:pgMar w:top="1440" w:right="1440" w:bottom="1440" w:left="1440" w:header="708" w:footer="708" w:gutter="0"/>
+      <w:pgNumType w:start="1"/>
       <w:cols w:space="708"/>
       <w:docGrid w:linePitch="360"/>
     </w:sectPr>
   </w:body>
 </w:document>
+</file>
+
+<file path=word/endnotes.xml><?xml version="1.0" encoding="utf-8"?>
+<w:endnotes xmlns:wpc="http://schemas.microsoft.com/office/word/2010/wordprocessingCanvas" xmlns:cx="http://schemas.microsoft.com/office/drawing/2014/chartex" xmlns:cx1="http://schemas.microsoft.com/office/drawing/2015/9/8/chartex" xmlns:cx2="http://schemas.microsoft.com/office/drawing/2015/10/21/chartex" xmlns:cx3="http://schemas.microsoft.com/office/drawing/2016/5/9/chartex" xmlns:cx4="http://schemas.microsoft.com/office/drawing/2016/5/10/chartex" xmlns:cx5="http://schemas.microsoft.com/office/drawing/2016/5/11/chartex" xmlns:cx6="http://schemas.microsoft.com/office/drawing/2016/5/12/chartex" xmlns:cx7="http://schemas.microsoft.com/office/drawing/2016/5/13/chartex" xmlns:cx8="http://schemas.microsoft.com/office/drawing/2016/5/14/chartex" xmlns:mc="http://schemas.openxmlformats.org/markup-compatibility/2006" xmlns:aink="http://schemas.microsoft.com/office/drawing/2016/ink" xmlns:am3d="http://schemas.microsoft.com/office/drawing/2017/model3d" xmlns:o="urn:schemas-microsoft-com:office:office" xmlns:oel="http://schemas.microsoft.com/office/2019/extlst" xmlns:r="http://schemas.openxmlformats.org/officeDocument/2006/relationships" xmlns:m="http://schemas.openxmlformats.org/officeDocument/2006/math" xmlns:v="urn:schemas-microsoft-com:vml" xmlns:wp14="http://schemas.microsoft.com/office/word/2010/wordprocessingDrawing" xmlns:wp="http://schemas.openxmlformats.org/drawingml/2006/wordprocessingDrawing" xmlns:w10="urn:schemas-microsoft-com:office:word" xmlns:w="http://schemas.openxmlformats.org/wordprocessingml/2006/main" xmlns:w14="http://schemas.microsoft.com/office/word/2010/wordml" xmlns:w15="http://schemas.microsoft.com/office/word/2012/wordml" xmlns:w16cex="http://schemas.microsoft.com/office/word/2018/wordml/cex" xmlns:w16cid="http://schemas.microsoft.com/office/word/2016/wordml/cid" xmlns:w16="http://schemas.microsoft.com/office/word/2018/wordml" xmlns:w16du="http://schemas.microsoft.com/office/word/2023/wordml/word16du" xmlns:w16sdtdh="http://schemas.microsoft.com/office/word/2020/wordml/sdtdatahash" xmlns:w16se="http://schemas.microsoft.com/office/word/2015/wordml/symex" xmlns:wpg="http://schemas.microsoft.com/office/word/2010/wordprocessingGroup" xmlns:wpi="http://schemas.microsoft.com/office/word/2010/wordprocessingInk" xmlns:wne="http://schemas.microsoft.com/office/word/2006/wordml" xmlns:wps="http://schemas.microsoft.com/office/word/2010/wordprocessingShape" mc:Ignorable="w14 w15 w16se w16cid w16 w16cex w16sdtdh w16du wp14">
+  <w:endnote w:type="separator" w:id="-1">
+    <w:p>
+      <w:r>
+        <w:separator/>
+      </w:r>
+    </w:p>
+  </w:endnote>
+  <w:endnote w:type="continuationSeparator" w:id="0">
+    <w:p>
+      <w:r>
+        <w:continuationSeparator/>
+      </w:r>
+    </w:p>
+  </w:endnote>
+</w:endnotes>
+</file>
+
+<file path=word/footer1.xml><?xml version="1.0" encoding="utf-8"?>
+<w:ftr xmlns:wpc="http://schemas.microsoft.com/office/word/2010/wordprocessingCanvas" xmlns:cx="http://schemas.microsoft.com/office/drawing/2014/chartex" xmlns:cx1="http://schemas.microsoft.com/office/drawing/2015/9/8/chartex" xmlns:cx2="http://schemas.microsoft.com/office/drawing/2015/10/21/chartex" xmlns:cx3="http://schemas.microsoft.com/office/drawing/2016/5/9/chartex" xmlns:cx4="http://schemas.microsoft.com/office/drawing/2016/5/10/chartex" xmlns:cx5="http://schemas.microsoft.com/office/drawing/2016/5/11/chartex" xmlns:cx6="http://schemas.microsoft.com/office/drawing/2016/5/12/chartex" xmlns:cx7="http://schemas.microsoft.com/office/drawing/2016/5/13/chartex" xmlns:cx8="http://schemas.microsoft.com/office/drawing/2016/5/14/chartex" xmlns:mc="http://schemas.openxmlformats.org/markup-compatibility/2006" xmlns:aink="http://schemas.microsoft.com/office/drawing/2016/ink" xmlns:am3d="http://schemas.microsoft.com/office/drawing/2017/model3d" xmlns:o="urn:schemas-microsoft-com:office:office" xmlns:oel="http://schemas.microsoft.com/office/2019/extlst" xmlns:r="http://schemas.openxmlformats.org/officeDocument/2006/relationships" xmlns:m="http://schemas.openxmlformats.org/officeDocument/2006/math" xmlns:v="urn:schemas-microsoft-com:vml" xmlns:wp14="http://schemas.microsoft.com/office/word/2010/wordprocessingDrawing" xmlns:wp="http://schemas.openxmlformats.org/drawingml/2006/wordprocessingDrawing" xmlns:w10="urn:schemas-microsoft-com:office:word" xmlns:w="http://schemas.openxmlformats.org/wordprocessingml/2006/main" xmlns:w14="http://schemas.microsoft.com/office/word/2010/wordml" xmlns:w15="http://schemas.microsoft.com/office/word/2012/wordml" xmlns:w16cex="http://schemas.microsoft.com/office/word/2018/wordml/cex" xmlns:w16cid="http://schemas.microsoft.com/office/word/2016/wordml/cid" xmlns:w16="http://schemas.microsoft.com/office/word/2018/wordml" xmlns:w16du="http://schemas.microsoft.com/office/word/2023/wordml/word16du" xmlns:w16sdtdh="http://schemas.microsoft.com/office/word/2020/wordml/sdtdatahash" xmlns:w16se="http://schemas.microsoft.com/office/word/2015/wordml/symex" xmlns:wpg="http://schemas.microsoft.com/office/word/2010/wordprocessingGroup" xmlns:wpi="http://schemas.microsoft.com/office/word/2010/wordprocessingInk" xmlns:wne="http://schemas.microsoft.com/office/word/2006/wordml" xmlns:wps="http://schemas.microsoft.com/office/word/2010/wordprocessingShape" mc:Ignorable="w14 w15 w16se w16cid w16 w16cex w16sdtdh w16du wp14">
+  <w:p>
+    <w:pPr>
+      <w:pStyle w:val="Footer"/>
+      <w:jc w:val="right"/>
+    </w:pPr>
+  </w:p>
+  <w:p>
+    <w:pPr>
+      <w:pStyle w:val="Footer"/>
+    </w:pPr>
+  </w:p>
+</w:ftr>
+</file>
+
+<file path=word/footer2.xml><?xml version="1.0" encoding="utf-8"?>
+<w:ftr xmlns:wpc="http://schemas.microsoft.com/office/word/2010/wordprocessingCanvas" xmlns:cx="http://schemas.microsoft.com/office/drawing/2014/chartex" xmlns:cx1="http://schemas.microsoft.com/office/drawing/2015/9/8/chartex" xmlns:cx2="http://schemas.microsoft.com/office/drawing/2015/10/21/chartex" xmlns:cx3="http://schemas.microsoft.com/office/drawing/2016/5/9/chartex" xmlns:cx4="http://schemas.microsoft.com/office/drawing/2016/5/10/chartex" xmlns:cx5="http://schemas.microsoft.com/office/drawing/2016/5/11/chartex" xmlns:cx6="http://schemas.microsoft.com/office/drawing/2016/5/12/chartex" xmlns:cx7="http://schemas.microsoft.com/office/drawing/2016/5/13/chartex" xmlns:cx8="http://schemas.microsoft.com/office/drawing/2016/5/14/chartex" xmlns:mc="http://schemas.openxmlformats.org/markup-compatibility/2006" xmlns:aink="http://schemas.microsoft.com/office/drawing/2016/ink" xmlns:am3d="http://schemas.microsoft.com/office/drawing/2017/model3d" xmlns:o="urn:schemas-microsoft-com:office:office" xmlns:oel="http://schemas.microsoft.com/office/2019/extlst" xmlns:r="http://schemas.openxmlformats.org/officeDocument/2006/relationships" xmlns:m="http://schemas.openxmlformats.org/officeDocument/2006/math" xmlns:v="urn:schemas-microsoft-com:vml" xmlns:wp14="http://schemas.microsoft.com/office/word/2010/wordprocessingDrawing" xmlns:wp="http://schemas.openxmlformats.org/drawingml/2006/wordprocessingDrawing" xmlns:w10="urn:schemas-microsoft-com:office:word" xmlns:w="http://schemas.openxmlformats.org/wordprocessingml/2006/main" xmlns:w14="http://schemas.microsoft.com/office/word/2010/wordml" xmlns:w15="http://schemas.microsoft.com/office/word/2012/wordml" xmlns:w16cex="http://schemas.microsoft.com/office/word/2018/wordml/cex" xmlns:w16cid="http://schemas.microsoft.com/office/word/2016/wordml/cid" xmlns:w16="http://schemas.microsoft.com/office/word/2018/wordml" xmlns:w16du="http://schemas.microsoft.com/office/word/2023/wordml/word16du" xmlns:w16sdtdh="http://schemas.microsoft.com/office/word/2020/wordml/sdtdatahash" xmlns:w16se="http://schemas.microsoft.com/office/word/2015/wordml/symex" xmlns:wpg="http://schemas.microsoft.com/office/word/2010/wordprocessingGroup" xmlns:wpi="http://schemas.microsoft.com/office/word/2010/wordprocessingInk" xmlns:wne="http://schemas.microsoft.com/office/word/2006/wordml" xmlns:wps="http://schemas.microsoft.com/office/word/2010/wordprocessingShape" mc:Ignorable="w14 w15 w16se w16cid w16 w16cex w16sdtdh w16du wp14">
+  <w:sdt>
+    <w:sdtPr>
+      <w:id w:val="-894585563"/>
+      <w:docPartObj>
+        <w:docPartGallery w:val="Page Numbers (Bottom of Page)"/>
+        <w:docPartUnique/>
+      </w:docPartObj>
+    </w:sdtPr>
+    <w:sdtEndPr>
+      <w:rPr>
+        <w:noProof/>
+      </w:rPr>
+    </w:sdtEndPr>
+    <w:sdtContent>
+      <w:p>
+        <w:pPr>
+          <w:pStyle w:val="Footer"/>
+          <w:jc w:val="right"/>
+        </w:pPr>
+        <w:r>
+          <w:fldChar w:fldCharType="begin"/>
+        </w:r>
+        <w:r>
+          <w:instrText xml:space="preserve"> PAGE   \* MERGEFORMAT </w:instrText>
+        </w:r>
+        <w:r>
+          <w:fldChar w:fldCharType="separate"/>
+        </w:r>
+        <w:r>
+          <w:rPr>
+            <w:noProof/>
+          </w:rPr>
+          <w:t>2</w:t>
+        </w:r>
+        <w:r>
+          <w:rPr>
+            <w:noProof/>
+          </w:rPr>
+          <w:fldChar w:fldCharType="end"/>
+        </w:r>
+      </w:p>
+    </w:sdtContent>
+  </w:sdt>
+  <w:p>
+    <w:pPr>
+      <w:pStyle w:val="Footer"/>
+    </w:pPr>
+  </w:p>
+</w:ftr>
+</file>
+
+<file path=word/footnotes.xml><?xml version="1.0" encoding="utf-8"?>
+<w:footnotes xmlns:wpc="http://schemas.microsoft.com/office/word/2010/wordprocessingCanvas" xmlns:cx="http://schemas.microsoft.com/office/drawing/2014/chartex" xmlns:cx1="http://schemas.microsoft.com/office/drawing/2015/9/8/chartex" xmlns:cx2="http://schemas.microsoft.com/office/drawing/2015/10/21/chartex" xmlns:cx3="http://schemas.microsoft.com/office/drawing/2016/5/9/chartex" xmlns:cx4="http://schemas.microsoft.com/office/drawing/2016/5/10/chartex" xmlns:cx5="http://schemas.microsoft.com/office/drawing/2016/5/11/chartex" xmlns:cx6="http://schemas.microsoft.com/office/drawing/2016/5/12/chartex" xmlns:cx7="http://schemas.microsoft.com/office/drawing/2016/5/13/chartex" xmlns:cx8="http://schemas.microsoft.com/office/drawing/2016/5/14/chartex" xmlns:mc="http://schemas.openxmlformats.org/markup-compatibility/2006" xmlns:aink="http://schemas.microsoft.com/office/drawing/2016/ink" xmlns:am3d="http://schemas.microsoft.com/office/drawing/2017/model3d" xmlns:o="urn:schemas-microsoft-com:office:office" xmlns:oel="http://schemas.microsoft.com/office/2019/extlst" xmlns:r="http://schemas.openxmlformats.org/officeDocument/2006/relationships" xmlns:m="http://schemas.openxmlformats.org/officeDocument/2006/math" xmlns:v="urn:schemas-microsoft-com:vml" xmlns:wp14="http://schemas.microsoft.com/office/word/2010/wordprocessingDrawing" xmlns:wp="http://schemas.openxmlformats.org/drawingml/2006/wordprocessingDrawing" xmlns:w10="urn:schemas-microsoft-com:office:word" xmlns:w="http://schemas.openxmlformats.org/wordprocessingml/2006/main" xmlns:w14="http://schemas.microsoft.com/office/word/2010/wordml" xmlns:w15="http://schemas.microsoft.com/office/word/2012/wordml" xmlns:w16cex="http://schemas.microsoft.com/office/word/2018/wordml/cex" xmlns:w16cid="http://schemas.microsoft.com/office/word/2016/wordml/cid" xmlns:w16="http://schemas.microsoft.com/office/word/2018/wordml" xmlns:w16du="http://schemas.microsoft.com/office/word/2023/wordml/word16du" xmlns:w16sdtdh="http://schemas.microsoft.com/office/word/2020/wordml/sdtdatahash" xmlns:w16se="http://schemas.microsoft.com/office/word/2015/wordml/symex" xmlns:wpg="http://schemas.microsoft.com/office/word/2010/wordprocessingGroup" xmlns:wpi="http://schemas.microsoft.com/office/word/2010/wordprocessingInk" xmlns:wne="http://schemas.microsoft.com/office/word/2006/wordml" xmlns:wps="http://schemas.microsoft.com/office/word/2010/wordprocessingShape" mc:Ignorable="w14 w15 w16se w16cid w16 w16cex w16sdtdh w16du wp14">
+  <w:footnote w:type="separator" w:id="-1">
+    <w:p>
+      <w:r>
+        <w:separator/>
+      </w:r>
+    </w:p>
+  </w:footnote>
+  <w:footnote w:type="continuationSeparator" w:id="0">
+    <w:p>
+      <w:r>
+        <w:continuationSeparator/>
+      </w:r>
+    </w:p>
+  </w:footnote>
+</w:footnotes>
+</file>
+
+<file path=word/header1.xml><?xml version="1.0" encoding="utf-8"?>
+<w:hdr xmlns:wpc="http://schemas.microsoft.com/office/word/2010/wordprocessingCanvas" xmlns:cx="http://schemas.microsoft.com/office/drawing/2014/chartex" xmlns:cx1="http://schemas.microsoft.com/office/drawing/2015/9/8/chartex" xmlns:cx2="http://schemas.microsoft.com/office/drawing/2015/10/21/chartex" xmlns:cx3="http://schemas.microsoft.com/office/drawing/2016/5/9/chartex" xmlns:cx4="http://schemas.microsoft.com/office/drawing/2016/5/10/chartex" xmlns:cx5="http://schemas.microsoft.com/office/drawing/2016/5/11/chartex" xmlns:cx6="http://schemas.microsoft.com/office/drawing/2016/5/12/chartex" xmlns:cx7="http://schemas.microsoft.com/office/drawing/2016/5/13/chartex" xmlns:cx8="http://schemas.microsoft.com/office/drawing/2016/5/14/chartex" xmlns:mc="http://schemas.openxmlformats.org/markup-compatibility/2006" xmlns:aink="http://schemas.microsoft.com/office/drawing/2016/ink" xmlns:am3d="http://schemas.microsoft.com/office/drawing/2017/model3d" xmlns:o="urn:schemas-microsoft-com:office:office" xmlns:oel="http://schemas.microsoft.com/office/2019/extlst" xmlns:r="http://schemas.openxmlformats.org/officeDocument/2006/relationships" xmlns:m="http://schemas.openxmlformats.org/officeDocument/2006/math" xmlns:v="urn:schemas-microsoft-com:vml" xmlns:wp14="http://schemas.microsoft.com/office/word/2010/wordprocessingDrawing" xmlns:wp="http://schemas.openxmlformats.org/drawingml/2006/wordprocessingDrawing" xmlns:w10="urn:schemas-microsoft-com:office:word" xmlns:w="http://schemas.openxmlformats.org/wordprocessingml/2006/main" xmlns:w14="http://schemas.microsoft.com/office/word/2010/wordml" xmlns:w15="http://schemas.microsoft.com/office/word/2012/wordml" xmlns:w16cex="http://schemas.microsoft.com/office/word/2018/wordml/cex" xmlns:w16cid="http://schemas.microsoft.com/office/word/2016/wordml/cid" xmlns:w16="http://schemas.microsoft.com/office/word/2018/wordml" xmlns:w16du="http://schemas.microsoft.com/office/word/2023/wordml/word16du" xmlns:w16sdtdh="http://schemas.microsoft.com/office/word/2020/wordml/sdtdatahash" xmlns:w16se="http://schemas.microsoft.com/office/word/2015/wordml/symex" xmlns:wpg="http://schemas.microsoft.com/office/word/2010/wordprocessingGroup" xmlns:wpi="http://schemas.microsoft.com/office/word/2010/wordprocessingInk" xmlns:wne="http://schemas.microsoft.com/office/word/2006/wordml" xmlns:wps="http://schemas.microsoft.com/office/word/2010/wordprocessingShape" mc:Ignorable="w14 w15 w16se w16cid w16 w16cex w16sdtdh w16du wp14">
+  <w:p>
+    <w:pPr>
+      <w:pStyle w:val="Header"/>
+    </w:pPr>
+  </w:p>
+</w:hdr>
 </file>
 
 <file path=word/numbering.xml><?xml version="1.0" encoding="utf-8"?>
@@ -2142,9 +3607,9 @@
     </w:lvl>
   </w:abstractNum>
   <w:abstractNum w:abstractNumId="1" w15:restartNumberingAfterBreak="0">
-    <w:nsid w:val="53BC2444"/>
+    <w:nsid w:val="3F067BE8"/>
     <w:multiLevelType w:val="hybridMultilevel"/>
-    <w:tmpl w:val="27CC2AE2"/>
+    <w:tmpl w:val="9C3C46F6"/>
     <w:lvl w:ilvl="0" w:tplc="041A000F">
       <w:start w:val="1"/>
       <w:numFmt w:val="decimal"/>
@@ -2230,11 +3695,195 @@
       </w:pPr>
     </w:lvl>
   </w:abstractNum>
+  <w:abstractNum w:abstractNumId="2" w15:restartNumberingAfterBreak="0">
+    <w:nsid w:val="53BC2444"/>
+    <w:multiLevelType w:val="hybridMultilevel"/>
+    <w:tmpl w:val="27CC2AE2"/>
+    <w:lvl w:ilvl="0" w:tplc="041A000F">
+      <w:start w:val="1"/>
+      <w:numFmt w:val="decimal"/>
+      <w:lvlText w:val="%1."/>
+      <w:lvlJc w:val="left"/>
+      <w:pPr>
+        <w:ind w:left="720" w:hanging="360"/>
+      </w:pPr>
+      <w:rPr>
+        <w:rFonts w:hint="default"/>
+      </w:rPr>
+    </w:lvl>
+    <w:lvl w:ilvl="1" w:tplc="041A0019" w:tentative="1">
+      <w:start w:val="1"/>
+      <w:numFmt w:val="lowerLetter"/>
+      <w:lvlText w:val="%2."/>
+      <w:lvlJc w:val="left"/>
+      <w:pPr>
+        <w:ind w:left="1440" w:hanging="360"/>
+      </w:pPr>
+    </w:lvl>
+    <w:lvl w:ilvl="2" w:tplc="041A001B" w:tentative="1">
+      <w:start w:val="1"/>
+      <w:numFmt w:val="lowerRoman"/>
+      <w:lvlText w:val="%3."/>
+      <w:lvlJc w:val="right"/>
+      <w:pPr>
+        <w:ind w:left="2160" w:hanging="180"/>
+      </w:pPr>
+    </w:lvl>
+    <w:lvl w:ilvl="3" w:tplc="041A000F" w:tentative="1">
+      <w:start w:val="1"/>
+      <w:numFmt w:val="decimal"/>
+      <w:lvlText w:val="%4."/>
+      <w:lvlJc w:val="left"/>
+      <w:pPr>
+        <w:ind w:left="2880" w:hanging="360"/>
+      </w:pPr>
+    </w:lvl>
+    <w:lvl w:ilvl="4" w:tplc="041A0019" w:tentative="1">
+      <w:start w:val="1"/>
+      <w:numFmt w:val="lowerLetter"/>
+      <w:lvlText w:val="%5."/>
+      <w:lvlJc w:val="left"/>
+      <w:pPr>
+        <w:ind w:left="3600" w:hanging="360"/>
+      </w:pPr>
+    </w:lvl>
+    <w:lvl w:ilvl="5" w:tplc="041A001B" w:tentative="1">
+      <w:start w:val="1"/>
+      <w:numFmt w:val="lowerRoman"/>
+      <w:lvlText w:val="%6."/>
+      <w:lvlJc w:val="right"/>
+      <w:pPr>
+        <w:ind w:left="4320" w:hanging="180"/>
+      </w:pPr>
+    </w:lvl>
+    <w:lvl w:ilvl="6" w:tplc="041A000F" w:tentative="1">
+      <w:start w:val="1"/>
+      <w:numFmt w:val="decimal"/>
+      <w:lvlText w:val="%7."/>
+      <w:lvlJc w:val="left"/>
+      <w:pPr>
+        <w:ind w:left="5040" w:hanging="360"/>
+      </w:pPr>
+    </w:lvl>
+    <w:lvl w:ilvl="7" w:tplc="041A0019" w:tentative="1">
+      <w:start w:val="1"/>
+      <w:numFmt w:val="lowerLetter"/>
+      <w:lvlText w:val="%8."/>
+      <w:lvlJc w:val="left"/>
+      <w:pPr>
+        <w:ind w:left="5760" w:hanging="360"/>
+      </w:pPr>
+    </w:lvl>
+    <w:lvl w:ilvl="8" w:tplc="041A001B" w:tentative="1">
+      <w:start w:val="1"/>
+      <w:numFmt w:val="lowerRoman"/>
+      <w:lvlText w:val="%9."/>
+      <w:lvlJc w:val="right"/>
+      <w:pPr>
+        <w:ind w:left="6480" w:hanging="180"/>
+      </w:pPr>
+    </w:lvl>
+  </w:abstractNum>
+  <w:abstractNum w:abstractNumId="3" w15:restartNumberingAfterBreak="0">
+    <w:nsid w:val="73862EE9"/>
+    <w:multiLevelType w:val="hybridMultilevel"/>
+    <w:tmpl w:val="2F9AB3F4"/>
+    <w:lvl w:ilvl="0" w:tplc="041A000F">
+      <w:start w:val="1"/>
+      <w:numFmt w:val="decimal"/>
+      <w:lvlText w:val="%1."/>
+      <w:lvlJc w:val="left"/>
+      <w:pPr>
+        <w:ind w:left="720" w:hanging="360"/>
+      </w:pPr>
+      <w:rPr>
+        <w:rFonts w:hint="default"/>
+      </w:rPr>
+    </w:lvl>
+    <w:lvl w:ilvl="1" w:tplc="041A0019" w:tentative="1">
+      <w:start w:val="1"/>
+      <w:numFmt w:val="lowerLetter"/>
+      <w:lvlText w:val="%2."/>
+      <w:lvlJc w:val="left"/>
+      <w:pPr>
+        <w:ind w:left="1440" w:hanging="360"/>
+      </w:pPr>
+    </w:lvl>
+    <w:lvl w:ilvl="2" w:tplc="041A001B" w:tentative="1">
+      <w:start w:val="1"/>
+      <w:numFmt w:val="lowerRoman"/>
+      <w:lvlText w:val="%3."/>
+      <w:lvlJc w:val="right"/>
+      <w:pPr>
+        <w:ind w:left="2160" w:hanging="180"/>
+      </w:pPr>
+    </w:lvl>
+    <w:lvl w:ilvl="3" w:tplc="041A000F" w:tentative="1">
+      <w:start w:val="1"/>
+      <w:numFmt w:val="decimal"/>
+      <w:lvlText w:val="%4."/>
+      <w:lvlJc w:val="left"/>
+      <w:pPr>
+        <w:ind w:left="2880" w:hanging="360"/>
+      </w:pPr>
+    </w:lvl>
+    <w:lvl w:ilvl="4" w:tplc="041A0019" w:tentative="1">
+      <w:start w:val="1"/>
+      <w:numFmt w:val="lowerLetter"/>
+      <w:lvlText w:val="%5."/>
+      <w:lvlJc w:val="left"/>
+      <w:pPr>
+        <w:ind w:left="3600" w:hanging="360"/>
+      </w:pPr>
+    </w:lvl>
+    <w:lvl w:ilvl="5" w:tplc="041A001B" w:tentative="1">
+      <w:start w:val="1"/>
+      <w:numFmt w:val="lowerRoman"/>
+      <w:lvlText w:val="%6."/>
+      <w:lvlJc w:val="right"/>
+      <w:pPr>
+        <w:ind w:left="4320" w:hanging="180"/>
+      </w:pPr>
+    </w:lvl>
+    <w:lvl w:ilvl="6" w:tplc="041A000F" w:tentative="1">
+      <w:start w:val="1"/>
+      <w:numFmt w:val="decimal"/>
+      <w:lvlText w:val="%7."/>
+      <w:lvlJc w:val="left"/>
+      <w:pPr>
+        <w:ind w:left="5040" w:hanging="360"/>
+      </w:pPr>
+    </w:lvl>
+    <w:lvl w:ilvl="7" w:tplc="041A0019" w:tentative="1">
+      <w:start w:val="1"/>
+      <w:numFmt w:val="lowerLetter"/>
+      <w:lvlText w:val="%8."/>
+      <w:lvlJc w:val="left"/>
+      <w:pPr>
+        <w:ind w:left="5760" w:hanging="360"/>
+      </w:pPr>
+    </w:lvl>
+    <w:lvl w:ilvl="8" w:tplc="041A001B" w:tentative="1">
+      <w:start w:val="1"/>
+      <w:numFmt w:val="lowerRoman"/>
+      <w:lvlText w:val="%9."/>
+      <w:lvlJc w:val="right"/>
+      <w:pPr>
+        <w:ind w:left="6480" w:hanging="180"/>
+      </w:pPr>
+    </w:lvl>
+  </w:abstractNum>
   <w:num w:numId="1" w16cid:durableId="1435397901">
-    <w:abstractNumId w:val="1"/>
+    <w:abstractNumId w:val="2"/>
   </w:num>
   <w:num w:numId="2" w16cid:durableId="685206124">
     <w:abstractNumId w:val="0"/>
+  </w:num>
+  <w:num w:numId="3" w16cid:durableId="1702392336">
+    <w:abstractNumId w:val="3"/>
+  </w:num>
+  <w:num w:numId="4" w16cid:durableId="773018544">
+    <w:abstractNumId w:val="1"/>
   </w:num>
 </w:numbering>
 </file>
@@ -3271,6 +4920,68 @@
       </w:tblBorders>
     </w:tblPr>
   </w:style>
+  <w:style w:type="paragraph" w:styleId="Header">
+    <w:name w:val="header"/>
+    <w:basedOn w:val="Normal"/>
+    <w:link w:val="HeaderChar"/>
+    <w:uiPriority w:val="99"/>
+    <w:unhideWhenUsed/>
+    <w:rsid w:val="00EC6101"/>
+    <w:pPr>
+      <w:tabs>
+        <w:tab w:val="center" w:pos="4513"/>
+        <w:tab w:val="right" w:pos="9026"/>
+      </w:tabs>
+    </w:pPr>
+    <w:rPr>
+      <w:rFonts w:cs="Mangal"/>
+      <w:szCs w:val="21"/>
+    </w:rPr>
+  </w:style>
+  <w:style w:type="character" w:customStyle="1" w:styleId="HeaderChar">
+    <w:name w:val="Header Char"/>
+    <w:basedOn w:val="DefaultParagraphFont"/>
+    <w:link w:val="Header"/>
+    <w:uiPriority w:val="99"/>
+    <w:rsid w:val="00EC6101"/>
+    <w:rPr>
+      <w:rFonts w:ascii="Liberation Serif" w:eastAsia="Noto Serif CJK SC" w:hAnsi="Liberation Serif" w:cs="Mangal"/>
+      <w:szCs w:val="21"/>
+      <w:lang w:eastAsia="zh-CN" w:bidi="hi-IN"/>
+      <w14:ligatures w14:val="none"/>
+    </w:rPr>
+  </w:style>
+  <w:style w:type="paragraph" w:styleId="Footer">
+    <w:name w:val="footer"/>
+    <w:basedOn w:val="Normal"/>
+    <w:link w:val="FooterChar"/>
+    <w:uiPriority w:val="99"/>
+    <w:unhideWhenUsed/>
+    <w:rsid w:val="00EC6101"/>
+    <w:pPr>
+      <w:tabs>
+        <w:tab w:val="center" w:pos="4513"/>
+        <w:tab w:val="right" w:pos="9026"/>
+      </w:tabs>
+    </w:pPr>
+    <w:rPr>
+      <w:rFonts w:cs="Mangal"/>
+      <w:szCs w:val="21"/>
+    </w:rPr>
+  </w:style>
+  <w:style w:type="character" w:customStyle="1" w:styleId="FooterChar">
+    <w:name w:val="Footer Char"/>
+    <w:basedOn w:val="DefaultParagraphFont"/>
+    <w:link w:val="Footer"/>
+    <w:uiPriority w:val="99"/>
+    <w:rsid w:val="00EC6101"/>
+    <w:rPr>
+      <w:rFonts w:ascii="Liberation Serif" w:eastAsia="Noto Serif CJK SC" w:hAnsi="Liberation Serif" w:cs="Mangal"/>
+      <w:szCs w:val="21"/>
+      <w:lang w:eastAsia="zh-CN" w:bidi="hi-IN"/>
+      <w14:ligatures w14:val="none"/>
+    </w:rPr>
+  </w:style>
 </w:styles>
 </file>
 

</xml_diff>

<commit_message>
added diagrams, finished vise manje
</commit_message>
<xml_diff>
--- a/Erasmus_Projekt.docx
+++ b/Erasmus_Projekt.docx
@@ -367,21 +367,21 @@
     <w:tbl>
       <w:tblPr>
         <w:tblStyle w:val="TableGrid"/>
-        <w:tblW w:w="11168" w:type="dxa"/>
+        <w:tblW w:w="9558" w:type="dxa"/>
         <w:tblInd w:w="360" w:type="dxa"/>
         <w:tblLook w:val="04A0" w:firstRow="1" w:lastRow="0" w:firstColumn="1" w:lastColumn="0" w:noHBand="0" w:noVBand="1"/>
       </w:tblPr>
       <w:tblGrid>
-        <w:gridCol w:w="2461"/>
-        <w:gridCol w:w="2461"/>
-        <w:gridCol w:w="1994"/>
-        <w:gridCol w:w="1843"/>
-        <w:gridCol w:w="2409"/>
+        <w:gridCol w:w="538"/>
+        <w:gridCol w:w="4063"/>
+        <w:gridCol w:w="1087"/>
+        <w:gridCol w:w="1064"/>
+        <w:gridCol w:w="2806"/>
       </w:tblGrid>
       <w:tr>
         <w:tc>
           <w:tcPr>
-            <w:tcW w:w="2461" w:type="dxa"/>
+            <w:tcW w:w="0" w:type="auto"/>
           </w:tcPr>
           <w:p>
             <w:pPr>
@@ -394,7 +394,7 @@
         </w:tc>
         <w:tc>
           <w:tcPr>
-            <w:tcW w:w="2461" w:type="dxa"/>
+            <w:tcW w:w="0" w:type="auto"/>
           </w:tcPr>
           <w:p>
             <w:pPr>
@@ -407,7 +407,7 @@
         </w:tc>
         <w:tc>
           <w:tcPr>
-            <w:tcW w:w="1994" w:type="dxa"/>
+            <w:tcW w:w="0" w:type="auto"/>
           </w:tcPr>
           <w:p>
             <w:pPr>
@@ -420,7 +420,7 @@
         </w:tc>
         <w:tc>
           <w:tcPr>
-            <w:tcW w:w="1843" w:type="dxa"/>
+            <w:tcW w:w="0" w:type="auto"/>
           </w:tcPr>
           <w:p>
             <w:pPr>
@@ -433,7 +433,7 @@
         </w:tc>
         <w:tc>
           <w:tcPr>
-            <w:tcW w:w="2409" w:type="dxa"/>
+            <w:tcW w:w="2806" w:type="dxa"/>
           </w:tcPr>
           <w:p>
             <w:pPr>
@@ -448,7 +448,7 @@
       <w:tr>
         <w:tc>
           <w:tcPr>
-            <w:tcW w:w="2461" w:type="dxa"/>
+            <w:tcW w:w="0" w:type="auto"/>
           </w:tcPr>
           <w:p>
             <w:pPr>
@@ -461,7 +461,7 @@
         </w:tc>
         <w:tc>
           <w:tcPr>
-            <w:tcW w:w="2461" w:type="dxa"/>
+            <w:tcW w:w="0" w:type="auto"/>
           </w:tcPr>
           <w:p>
             <w:pPr>
@@ -474,7 +474,7 @@
         </w:tc>
         <w:tc>
           <w:tcPr>
-            <w:tcW w:w="1994" w:type="dxa"/>
+            <w:tcW w:w="0" w:type="auto"/>
           </w:tcPr>
           <w:p>
             <w:pPr>
@@ -487,7 +487,7 @@
         </w:tc>
         <w:tc>
           <w:tcPr>
-            <w:tcW w:w="1843" w:type="dxa"/>
+            <w:tcW w:w="0" w:type="auto"/>
           </w:tcPr>
           <w:p>
             <w:pPr>
@@ -500,7 +500,7 @@
         </w:tc>
         <w:tc>
           <w:tcPr>
-            <w:tcW w:w="2409" w:type="dxa"/>
+            <w:tcW w:w="2806" w:type="dxa"/>
           </w:tcPr>
           <w:p>
             <w:pPr>
@@ -515,7 +515,7 @@
       <w:tr>
         <w:tc>
           <w:tcPr>
-            <w:tcW w:w="2461" w:type="dxa"/>
+            <w:tcW w:w="0" w:type="auto"/>
           </w:tcPr>
           <w:p>
             <w:pPr>
@@ -528,7 +528,7 @@
         </w:tc>
         <w:tc>
           <w:tcPr>
-            <w:tcW w:w="2461" w:type="dxa"/>
+            <w:tcW w:w="0" w:type="auto"/>
           </w:tcPr>
           <w:p>
             <w:pPr>
@@ -541,7 +541,7 @@
         </w:tc>
         <w:tc>
           <w:tcPr>
-            <w:tcW w:w="1994" w:type="dxa"/>
+            <w:tcW w:w="0" w:type="auto"/>
           </w:tcPr>
           <w:p>
             <w:pPr>
@@ -554,7 +554,7 @@
         </w:tc>
         <w:tc>
           <w:tcPr>
-            <w:tcW w:w="1843" w:type="dxa"/>
+            <w:tcW w:w="0" w:type="auto"/>
           </w:tcPr>
           <w:p>
             <w:pPr>
@@ -567,7 +567,7 @@
         </w:tc>
         <w:tc>
           <w:tcPr>
-            <w:tcW w:w="2409" w:type="dxa"/>
+            <w:tcW w:w="2806" w:type="dxa"/>
           </w:tcPr>
           <w:p>
             <w:pPr>
@@ -582,7 +582,7 @@
       <w:tr>
         <w:tc>
           <w:tcPr>
-            <w:tcW w:w="2461" w:type="dxa"/>
+            <w:tcW w:w="0" w:type="auto"/>
           </w:tcPr>
           <w:p>
             <w:pPr>
@@ -595,7 +595,7 @@
         </w:tc>
         <w:tc>
           <w:tcPr>
-            <w:tcW w:w="2461" w:type="dxa"/>
+            <w:tcW w:w="0" w:type="auto"/>
           </w:tcPr>
           <w:p>
             <w:pPr>
@@ -608,7 +608,7 @@
         </w:tc>
         <w:tc>
           <w:tcPr>
-            <w:tcW w:w="1994" w:type="dxa"/>
+            <w:tcW w:w="0" w:type="auto"/>
           </w:tcPr>
           <w:p>
             <w:pPr>
@@ -621,7 +621,7 @@
         </w:tc>
         <w:tc>
           <w:tcPr>
-            <w:tcW w:w="1843" w:type="dxa"/>
+            <w:tcW w:w="0" w:type="auto"/>
           </w:tcPr>
           <w:p>
             <w:pPr>
@@ -634,7 +634,7 @@
         </w:tc>
         <w:tc>
           <w:tcPr>
-            <w:tcW w:w="2409" w:type="dxa"/>
+            <w:tcW w:w="2806" w:type="dxa"/>
           </w:tcPr>
           <w:p>
             <w:pPr>
@@ -649,7 +649,7 @@
       <w:tr>
         <w:tc>
           <w:tcPr>
-            <w:tcW w:w="2461" w:type="dxa"/>
+            <w:tcW w:w="0" w:type="auto"/>
           </w:tcPr>
           <w:p>
             <w:pPr>
@@ -662,7 +662,7 @@
         </w:tc>
         <w:tc>
           <w:tcPr>
-            <w:tcW w:w="2461" w:type="dxa"/>
+            <w:tcW w:w="0" w:type="auto"/>
           </w:tcPr>
           <w:p>
             <w:pPr>
@@ -681,7 +681,7 @@
         </w:tc>
         <w:tc>
           <w:tcPr>
-            <w:tcW w:w="1994" w:type="dxa"/>
+            <w:tcW w:w="0" w:type="auto"/>
           </w:tcPr>
           <w:p>
             <w:pPr>
@@ -694,7 +694,7 @@
         </w:tc>
         <w:tc>
           <w:tcPr>
-            <w:tcW w:w="1843" w:type="dxa"/>
+            <w:tcW w:w="0" w:type="auto"/>
           </w:tcPr>
           <w:p>
             <w:pPr>
@@ -707,7 +707,7 @@
         </w:tc>
         <w:tc>
           <w:tcPr>
-            <w:tcW w:w="2409" w:type="dxa"/>
+            <w:tcW w:w="2806" w:type="dxa"/>
           </w:tcPr>
           <w:p>
             <w:pPr>
@@ -722,7 +722,7 @@
       <w:tr>
         <w:tc>
           <w:tcPr>
-            <w:tcW w:w="2461" w:type="dxa"/>
+            <w:tcW w:w="0" w:type="auto"/>
           </w:tcPr>
           <w:p>
             <w:pPr>
@@ -735,7 +735,7 @@
         </w:tc>
         <w:tc>
           <w:tcPr>
-            <w:tcW w:w="2461" w:type="dxa"/>
+            <w:tcW w:w="0" w:type="auto"/>
           </w:tcPr>
           <w:p>
             <w:pPr>
@@ -748,7 +748,7 @@
         </w:tc>
         <w:tc>
           <w:tcPr>
-            <w:tcW w:w="1994" w:type="dxa"/>
+            <w:tcW w:w="0" w:type="auto"/>
           </w:tcPr>
           <w:p>
             <w:pPr>
@@ -761,7 +761,7 @@
         </w:tc>
         <w:tc>
           <w:tcPr>
-            <w:tcW w:w="1843" w:type="dxa"/>
+            <w:tcW w:w="0" w:type="auto"/>
           </w:tcPr>
           <w:p>
             <w:pPr>
@@ -774,7 +774,7 @@
         </w:tc>
         <w:tc>
           <w:tcPr>
-            <w:tcW w:w="2409" w:type="dxa"/>
+            <w:tcW w:w="2806" w:type="dxa"/>
           </w:tcPr>
           <w:p>
             <w:pPr>
@@ -789,7 +789,7 @@
       <w:tr>
         <w:tc>
           <w:tcPr>
-            <w:tcW w:w="2461" w:type="dxa"/>
+            <w:tcW w:w="0" w:type="auto"/>
           </w:tcPr>
           <w:p>
             <w:pPr>
@@ -802,7 +802,7 @@
         </w:tc>
         <w:tc>
           <w:tcPr>
-            <w:tcW w:w="2461" w:type="dxa"/>
+            <w:tcW w:w="0" w:type="auto"/>
           </w:tcPr>
           <w:p>
             <w:pPr>
@@ -815,7 +815,7 @@
         </w:tc>
         <w:tc>
           <w:tcPr>
-            <w:tcW w:w="1994" w:type="dxa"/>
+            <w:tcW w:w="0" w:type="auto"/>
           </w:tcPr>
           <w:p>
             <w:pPr>
@@ -828,7 +828,7 @@
         </w:tc>
         <w:tc>
           <w:tcPr>
-            <w:tcW w:w="1843" w:type="dxa"/>
+            <w:tcW w:w="0" w:type="auto"/>
           </w:tcPr>
           <w:p>
             <w:pPr>
@@ -841,7 +841,7 @@
         </w:tc>
         <w:tc>
           <w:tcPr>
-            <w:tcW w:w="2409" w:type="dxa"/>
+            <w:tcW w:w="2806" w:type="dxa"/>
           </w:tcPr>
           <w:p>
             <w:pPr>
@@ -853,7 +853,7 @@
       <w:tr>
         <w:tc>
           <w:tcPr>
-            <w:tcW w:w="2461" w:type="dxa"/>
+            <w:tcW w:w="0" w:type="auto"/>
           </w:tcPr>
           <w:p>
             <w:pPr>
@@ -866,7 +866,7 @@
         </w:tc>
         <w:tc>
           <w:tcPr>
-            <w:tcW w:w="2461" w:type="dxa"/>
+            <w:tcW w:w="0" w:type="auto"/>
           </w:tcPr>
           <w:p>
             <w:pPr>
@@ -879,7 +879,7 @@
         </w:tc>
         <w:tc>
           <w:tcPr>
-            <w:tcW w:w="1994" w:type="dxa"/>
+            <w:tcW w:w="0" w:type="auto"/>
           </w:tcPr>
           <w:p>
             <w:pPr>
@@ -892,7 +892,7 @@
         </w:tc>
         <w:tc>
           <w:tcPr>
-            <w:tcW w:w="1843" w:type="dxa"/>
+            <w:tcW w:w="0" w:type="auto"/>
           </w:tcPr>
           <w:p>
             <w:pPr>
@@ -905,7 +905,7 @@
         </w:tc>
         <w:tc>
           <w:tcPr>
-            <w:tcW w:w="2409" w:type="dxa"/>
+            <w:tcW w:w="2806" w:type="dxa"/>
           </w:tcPr>
           <w:p>
             <w:pPr>
@@ -920,7 +920,7 @@
       <w:tr>
         <w:tc>
           <w:tcPr>
-            <w:tcW w:w="2461" w:type="dxa"/>
+            <w:tcW w:w="0" w:type="auto"/>
           </w:tcPr>
           <w:p>
             <w:pPr>
@@ -933,18 +933,14 @@
         </w:tc>
         <w:tc>
           <w:tcPr>
-            <w:tcW w:w="2461" w:type="dxa"/>
-          </w:tcPr>
-          <w:p>
-            <w:pPr>
-              <w:jc w:val="center"/>
-            </w:pPr>
-            <w:r>
-              <w:t xml:space="preserve">Ako dokumentacija nije potpuna opet obavještava studenta i čeka na nadopunu. </w:t>
-            </w:r>
-            <w:r>
-              <w:lastRenderedPageBreak/>
-              <w:t>(REWORK LOOP</w:t>
+            <w:tcW w:w="0" w:type="auto"/>
+          </w:tcPr>
+          <w:p>
+            <w:pPr>
+              <w:jc w:val="center"/>
+            </w:pPr>
+            <w:r>
+              <w:t>Ako dokumentacija nije potpuna opet obavještava studenta i čeka na nadopunu. (REWORK LOOP</w:t>
             </w:r>
             <w:r>
               <w:t>)</w:t>
@@ -953,21 +949,20 @@
         </w:tc>
         <w:tc>
           <w:tcPr>
-            <w:tcW w:w="1994" w:type="dxa"/>
-          </w:tcPr>
-          <w:p>
-            <w:pPr>
-              <w:jc w:val="center"/>
-            </w:pPr>
-            <w:r>
-              <w:lastRenderedPageBreak/>
+            <w:tcW w:w="0" w:type="auto"/>
+          </w:tcPr>
+          <w:p>
+            <w:pPr>
+              <w:jc w:val="center"/>
+            </w:pPr>
+            <w:r>
               <w:t>-</w:t>
             </w:r>
           </w:p>
         </w:tc>
         <w:tc>
           <w:tcPr>
-            <w:tcW w:w="1843" w:type="dxa"/>
+            <w:tcW w:w="0" w:type="auto"/>
           </w:tcPr>
           <w:p>
             <w:pPr>
@@ -980,7 +975,7 @@
         </w:tc>
         <w:tc>
           <w:tcPr>
-            <w:tcW w:w="2409" w:type="dxa"/>
+            <w:tcW w:w="2806" w:type="dxa"/>
           </w:tcPr>
           <w:p>
             <w:pPr>
@@ -992,7 +987,7 @@
       <w:tr>
         <w:tc>
           <w:tcPr>
-            <w:tcW w:w="2461" w:type="dxa"/>
+            <w:tcW w:w="0" w:type="auto"/>
           </w:tcPr>
           <w:p>
             <w:pPr>
@@ -1005,7 +1000,7 @@
         </w:tc>
         <w:tc>
           <w:tcPr>
-            <w:tcW w:w="2461" w:type="dxa"/>
+            <w:tcW w:w="0" w:type="auto"/>
           </w:tcPr>
           <w:p>
             <w:pPr>
@@ -1018,7 +1013,7 @@
         </w:tc>
         <w:tc>
           <w:tcPr>
-            <w:tcW w:w="1994" w:type="dxa"/>
+            <w:tcW w:w="0" w:type="auto"/>
           </w:tcPr>
           <w:p>
             <w:pPr>
@@ -1031,7 +1026,7 @@
         </w:tc>
         <w:tc>
           <w:tcPr>
-            <w:tcW w:w="1843" w:type="dxa"/>
+            <w:tcW w:w="0" w:type="auto"/>
           </w:tcPr>
           <w:p>
             <w:pPr>
@@ -1044,7 +1039,7 @@
         </w:tc>
         <w:tc>
           <w:tcPr>
-            <w:tcW w:w="2409" w:type="dxa"/>
+            <w:tcW w:w="2806" w:type="dxa"/>
           </w:tcPr>
           <w:p>
             <w:pPr>
@@ -1059,7 +1054,7 @@
       <w:tr>
         <w:tc>
           <w:tcPr>
-            <w:tcW w:w="2461" w:type="dxa"/>
+            <w:tcW w:w="0" w:type="auto"/>
           </w:tcPr>
           <w:p>
             <w:pPr>
@@ -1072,7 +1067,7 @@
         </w:tc>
         <w:tc>
           <w:tcPr>
-            <w:tcW w:w="2461" w:type="dxa"/>
+            <w:tcW w:w="0" w:type="auto"/>
           </w:tcPr>
           <w:p>
             <w:pPr>
@@ -1085,7 +1080,7 @@
         </w:tc>
         <w:tc>
           <w:tcPr>
-            <w:tcW w:w="1994" w:type="dxa"/>
+            <w:tcW w:w="0" w:type="auto"/>
           </w:tcPr>
           <w:p>
             <w:pPr>
@@ -1098,7 +1093,7 @@
         </w:tc>
         <w:tc>
           <w:tcPr>
-            <w:tcW w:w="1843" w:type="dxa"/>
+            <w:tcW w:w="0" w:type="auto"/>
           </w:tcPr>
           <w:p>
             <w:pPr>
@@ -1111,7 +1106,7 @@
         </w:tc>
         <w:tc>
           <w:tcPr>
-            <w:tcW w:w="2409" w:type="dxa"/>
+            <w:tcW w:w="2806" w:type="dxa"/>
           </w:tcPr>
           <w:p>
             <w:pPr>
@@ -1126,7 +1121,7 @@
       <w:tr>
         <w:tc>
           <w:tcPr>
-            <w:tcW w:w="2461" w:type="dxa"/>
+            <w:tcW w:w="0" w:type="auto"/>
           </w:tcPr>
           <w:p>
             <w:pPr>
@@ -1139,7 +1134,7 @@
         </w:tc>
         <w:tc>
           <w:tcPr>
-            <w:tcW w:w="2461" w:type="dxa"/>
+            <w:tcW w:w="0" w:type="auto"/>
           </w:tcPr>
           <w:p>
             <w:pPr>
@@ -1152,7 +1147,7 @@
         </w:tc>
         <w:tc>
           <w:tcPr>
-            <w:tcW w:w="1994" w:type="dxa"/>
+            <w:tcW w:w="0" w:type="auto"/>
           </w:tcPr>
           <w:p>
             <w:pPr>
@@ -1165,7 +1160,7 @@
         </w:tc>
         <w:tc>
           <w:tcPr>
-            <w:tcW w:w="1843" w:type="dxa"/>
+            <w:tcW w:w="0" w:type="auto"/>
           </w:tcPr>
           <w:p>
             <w:pPr>
@@ -1178,7 +1173,7 @@
         </w:tc>
         <w:tc>
           <w:tcPr>
-            <w:tcW w:w="2409" w:type="dxa"/>
+            <w:tcW w:w="2806" w:type="dxa"/>
           </w:tcPr>
           <w:p>
             <w:pPr>
@@ -1193,7 +1188,7 @@
       <w:tr>
         <w:tc>
           <w:tcPr>
-            <w:tcW w:w="2461" w:type="dxa"/>
+            <w:tcW w:w="0" w:type="auto"/>
           </w:tcPr>
           <w:p>
             <w:pPr>
@@ -1206,7 +1201,7 @@
         </w:tc>
         <w:tc>
           <w:tcPr>
-            <w:tcW w:w="2461" w:type="dxa"/>
+            <w:tcW w:w="0" w:type="auto"/>
           </w:tcPr>
           <w:p>
             <w:pPr>
@@ -1219,7 +1214,7 @@
         </w:tc>
         <w:tc>
           <w:tcPr>
-            <w:tcW w:w="1994" w:type="dxa"/>
+            <w:tcW w:w="0" w:type="auto"/>
           </w:tcPr>
           <w:p>
             <w:pPr>
@@ -1232,7 +1227,7 @@
         </w:tc>
         <w:tc>
           <w:tcPr>
-            <w:tcW w:w="1843" w:type="dxa"/>
+            <w:tcW w:w="0" w:type="auto"/>
           </w:tcPr>
           <w:p>
             <w:pPr>
@@ -1245,7 +1240,7 @@
         </w:tc>
         <w:tc>
           <w:tcPr>
-            <w:tcW w:w="2409" w:type="dxa"/>
+            <w:tcW w:w="2806" w:type="dxa"/>
           </w:tcPr>
           <w:p>
             <w:pPr>
@@ -1260,20 +1255,21 @@
       <w:tr>
         <w:tc>
           <w:tcPr>
-            <w:tcW w:w="2461" w:type="dxa"/>
-          </w:tcPr>
-          <w:p>
-            <w:pPr>
-              <w:jc w:val="center"/>
-            </w:pPr>
-            <w:r>
+            <w:tcW w:w="0" w:type="auto"/>
+          </w:tcPr>
+          <w:p>
+            <w:pPr>
+              <w:jc w:val="center"/>
+            </w:pPr>
+            <w:r>
+              <w:lastRenderedPageBreak/>
               <w:t>13.</w:t>
             </w:r>
           </w:p>
         </w:tc>
         <w:tc>
           <w:tcPr>
-            <w:tcW w:w="2461" w:type="dxa"/>
+            <w:tcW w:w="0" w:type="auto"/>
           </w:tcPr>
           <w:p>
             <w:pPr>
@@ -1286,7 +1282,7 @@
         </w:tc>
         <w:tc>
           <w:tcPr>
-            <w:tcW w:w="1994" w:type="dxa"/>
+            <w:tcW w:w="0" w:type="auto"/>
           </w:tcPr>
           <w:p>
             <w:pPr>
@@ -1299,7 +1295,7 @@
         </w:tc>
         <w:tc>
           <w:tcPr>
-            <w:tcW w:w="1843" w:type="dxa"/>
+            <w:tcW w:w="0" w:type="auto"/>
           </w:tcPr>
           <w:p>
             <w:pPr>
@@ -1312,7 +1308,7 @@
         </w:tc>
         <w:tc>
           <w:tcPr>
-            <w:tcW w:w="2409" w:type="dxa"/>
+            <w:tcW w:w="2806" w:type="dxa"/>
           </w:tcPr>
           <w:p>
             <w:pPr>
@@ -1325,41 +1321,6 @@
     <w:p>
       <w:pPr>
         <w:ind w:left="360"/>
-      </w:pPr>
-    </w:p>
-    <w:p>
-      <w:pPr>
-        <w:widowControl/>
-        <w:suppressAutoHyphens w:val="0"/>
-        <w:spacing w:after="160" w:line="278" w:lineRule="auto"/>
-      </w:pPr>
-    </w:p>
-    <w:p>
-      <w:pPr>
-        <w:widowControl/>
-        <w:suppressAutoHyphens w:val="0"/>
-        <w:spacing w:after="160" w:line="278" w:lineRule="auto"/>
-      </w:pPr>
-    </w:p>
-    <w:p>
-      <w:pPr>
-        <w:widowControl/>
-        <w:suppressAutoHyphens w:val="0"/>
-        <w:spacing w:after="160" w:line="278" w:lineRule="auto"/>
-      </w:pPr>
-    </w:p>
-    <w:p>
-      <w:pPr>
-        <w:widowControl/>
-        <w:suppressAutoHyphens w:val="0"/>
-        <w:spacing w:after="160" w:line="278" w:lineRule="auto"/>
-      </w:pPr>
-    </w:p>
-    <w:p>
-      <w:pPr>
-        <w:widowControl/>
-        <w:suppressAutoHyphens w:val="0"/>
-        <w:spacing w:after="160" w:line="278" w:lineRule="auto"/>
       </w:pPr>
     </w:p>
     <w:p>
@@ -1378,28 +1339,27 @@
         </w:numPr>
       </w:pPr>
       <w:r>
-        <w:lastRenderedPageBreak/>
         <w:t>Identificiranje aktivnosti koje dodaju vrijednost i aktivnosti koje ne dodaju vrijednost.</w:t>
       </w:r>
     </w:p>
     <w:tbl>
       <w:tblPr>
         <w:tblStyle w:val="TableGrid"/>
-        <w:tblW w:w="8656" w:type="dxa"/>
+        <w:tblW w:w="0" w:type="auto"/>
         <w:tblInd w:w="360" w:type="dxa"/>
         <w:tblLook w:val="04A0" w:firstRow="1" w:lastRow="0" w:firstColumn="1" w:lastColumn="0" w:noHBand="0" w:noVBand="1"/>
       </w:tblPr>
       <w:tblGrid>
-        <w:gridCol w:w="1796"/>
-        <w:gridCol w:w="2211"/>
-        <w:gridCol w:w="1420"/>
-        <w:gridCol w:w="1668"/>
-        <w:gridCol w:w="1561"/>
+        <w:gridCol w:w="547"/>
+        <w:gridCol w:w="4802"/>
+        <w:gridCol w:w="1088"/>
+        <w:gridCol w:w="1122"/>
+        <w:gridCol w:w="1097"/>
       </w:tblGrid>
       <w:tr>
         <w:tc>
           <w:tcPr>
-            <w:tcW w:w="1796" w:type="dxa"/>
+            <w:tcW w:w="0" w:type="auto"/>
           </w:tcPr>
           <w:p>
             <w:pPr>
@@ -1412,7 +1372,7 @@
         </w:tc>
         <w:tc>
           <w:tcPr>
-            <w:tcW w:w="2211" w:type="dxa"/>
+            <w:tcW w:w="0" w:type="auto"/>
           </w:tcPr>
           <w:p>
             <w:pPr>
@@ -1425,7 +1385,7 @@
         </w:tc>
         <w:tc>
           <w:tcPr>
-            <w:tcW w:w="1420" w:type="dxa"/>
+            <w:tcW w:w="0" w:type="auto"/>
           </w:tcPr>
           <w:p>
             <w:pPr>
@@ -1438,7 +1398,7 @@
         </w:tc>
         <w:tc>
           <w:tcPr>
-            <w:tcW w:w="1668" w:type="dxa"/>
+            <w:tcW w:w="0" w:type="auto"/>
           </w:tcPr>
           <w:p>
             <w:pPr>
@@ -1451,7 +1411,7 @@
         </w:tc>
         <w:tc>
           <w:tcPr>
-            <w:tcW w:w="1561" w:type="dxa"/>
+            <w:tcW w:w="0" w:type="auto"/>
           </w:tcPr>
           <w:p>
             <w:pPr>
@@ -1466,7 +1426,7 @@
       <w:tr>
         <w:tc>
           <w:tcPr>
-            <w:tcW w:w="1796" w:type="dxa"/>
+            <w:tcW w:w="0" w:type="auto"/>
           </w:tcPr>
           <w:p>
             <w:pPr>
@@ -1480,7 +1440,7 @@
         </w:tc>
         <w:tc>
           <w:tcPr>
-            <w:tcW w:w="2211" w:type="dxa"/>
+            <w:tcW w:w="0" w:type="auto"/>
           </w:tcPr>
           <w:p>
             <w:pPr>
@@ -1493,7 +1453,7 @@
         </w:tc>
         <w:tc>
           <w:tcPr>
-            <w:tcW w:w="1420" w:type="dxa"/>
+            <w:tcW w:w="0" w:type="auto"/>
           </w:tcPr>
           <w:p>
             <w:pPr>
@@ -1506,7 +1466,7 @@
         </w:tc>
         <w:tc>
           <w:tcPr>
-            <w:tcW w:w="1668" w:type="dxa"/>
+            <w:tcW w:w="0" w:type="auto"/>
           </w:tcPr>
           <w:p>
             <w:pPr>
@@ -1519,7 +1479,7 @@
         </w:tc>
         <w:tc>
           <w:tcPr>
-            <w:tcW w:w="1561" w:type="dxa"/>
+            <w:tcW w:w="0" w:type="auto"/>
           </w:tcPr>
           <w:p>
             <w:pPr>
@@ -1534,7 +1494,7 @@
       <w:tr>
         <w:tc>
           <w:tcPr>
-            <w:tcW w:w="1796" w:type="dxa"/>
+            <w:tcW w:w="0" w:type="auto"/>
           </w:tcPr>
           <w:p>
             <w:pPr>
@@ -1547,7 +1507,7 @@
         </w:tc>
         <w:tc>
           <w:tcPr>
-            <w:tcW w:w="2211" w:type="dxa"/>
+            <w:tcW w:w="0" w:type="auto"/>
           </w:tcPr>
           <w:p>
             <w:pPr>
@@ -1560,7 +1520,7 @@
         </w:tc>
         <w:tc>
           <w:tcPr>
-            <w:tcW w:w="1420" w:type="dxa"/>
+            <w:tcW w:w="0" w:type="auto"/>
           </w:tcPr>
           <w:p>
             <w:pPr>
@@ -1573,7 +1533,7 @@
         </w:tc>
         <w:tc>
           <w:tcPr>
-            <w:tcW w:w="1668" w:type="dxa"/>
+            <w:tcW w:w="0" w:type="auto"/>
           </w:tcPr>
           <w:p>
             <w:pPr>
@@ -1586,7 +1546,7 @@
         </w:tc>
         <w:tc>
           <w:tcPr>
-            <w:tcW w:w="1561" w:type="dxa"/>
+            <w:tcW w:w="0" w:type="auto"/>
           </w:tcPr>
           <w:p>
             <w:pPr>
@@ -1601,7 +1561,7 @@
       <w:tr>
         <w:tc>
           <w:tcPr>
-            <w:tcW w:w="1796" w:type="dxa"/>
+            <w:tcW w:w="0" w:type="auto"/>
           </w:tcPr>
           <w:p>
             <w:pPr>
@@ -1614,7 +1574,7 @@
         </w:tc>
         <w:tc>
           <w:tcPr>
-            <w:tcW w:w="2211" w:type="dxa"/>
+            <w:tcW w:w="0" w:type="auto"/>
           </w:tcPr>
           <w:p>
             <w:pPr>
@@ -1627,7 +1587,7 @@
         </w:tc>
         <w:tc>
           <w:tcPr>
-            <w:tcW w:w="1420" w:type="dxa"/>
+            <w:tcW w:w="0" w:type="auto"/>
           </w:tcPr>
           <w:p>
             <w:pPr>
@@ -1640,7 +1600,7 @@
         </w:tc>
         <w:tc>
           <w:tcPr>
-            <w:tcW w:w="1668" w:type="dxa"/>
+            <w:tcW w:w="0" w:type="auto"/>
           </w:tcPr>
           <w:p>
             <w:pPr>
@@ -1653,7 +1613,7 @@
         </w:tc>
         <w:tc>
           <w:tcPr>
-            <w:tcW w:w="1561" w:type="dxa"/>
+            <w:tcW w:w="0" w:type="auto"/>
           </w:tcPr>
           <w:p>
             <w:pPr>
@@ -1668,7 +1628,7 @@
       <w:tr>
         <w:tc>
           <w:tcPr>
-            <w:tcW w:w="1796" w:type="dxa"/>
+            <w:tcW w:w="0" w:type="auto"/>
           </w:tcPr>
           <w:p>
             <w:pPr>
@@ -1681,7 +1641,7 @@
         </w:tc>
         <w:tc>
           <w:tcPr>
-            <w:tcW w:w="2211" w:type="dxa"/>
+            <w:tcW w:w="0" w:type="auto"/>
           </w:tcPr>
           <w:p>
             <w:pPr>
@@ -1700,7 +1660,7 @@
         </w:tc>
         <w:tc>
           <w:tcPr>
-            <w:tcW w:w="1420" w:type="dxa"/>
+            <w:tcW w:w="0" w:type="auto"/>
           </w:tcPr>
           <w:p>
             <w:pPr>
@@ -1713,7 +1673,7 @@
         </w:tc>
         <w:tc>
           <w:tcPr>
-            <w:tcW w:w="1668" w:type="dxa"/>
+            <w:tcW w:w="0" w:type="auto"/>
           </w:tcPr>
           <w:p>
             <w:pPr>
@@ -1726,7 +1686,7 @@
         </w:tc>
         <w:tc>
           <w:tcPr>
-            <w:tcW w:w="1561" w:type="dxa"/>
+            <w:tcW w:w="0" w:type="auto"/>
           </w:tcPr>
           <w:p>
             <w:pPr>
@@ -1741,7 +1701,7 @@
       <w:tr>
         <w:tc>
           <w:tcPr>
-            <w:tcW w:w="1796" w:type="dxa"/>
+            <w:tcW w:w="0" w:type="auto"/>
           </w:tcPr>
           <w:p>
             <w:pPr>
@@ -1754,7 +1714,7 @@
         </w:tc>
         <w:tc>
           <w:tcPr>
-            <w:tcW w:w="2211" w:type="dxa"/>
+            <w:tcW w:w="0" w:type="auto"/>
           </w:tcPr>
           <w:p>
             <w:pPr>
@@ -1767,7 +1727,7 @@
         </w:tc>
         <w:tc>
           <w:tcPr>
-            <w:tcW w:w="1420" w:type="dxa"/>
+            <w:tcW w:w="0" w:type="auto"/>
           </w:tcPr>
           <w:p>
             <w:pPr>
@@ -1780,7 +1740,7 @@
         </w:tc>
         <w:tc>
           <w:tcPr>
-            <w:tcW w:w="1668" w:type="dxa"/>
+            <w:tcW w:w="0" w:type="auto"/>
           </w:tcPr>
           <w:p>
             <w:pPr>
@@ -1793,7 +1753,7 @@
         </w:tc>
         <w:tc>
           <w:tcPr>
-            <w:tcW w:w="1561" w:type="dxa"/>
+            <w:tcW w:w="0" w:type="auto"/>
           </w:tcPr>
           <w:p>
             <w:pPr>
@@ -1808,7 +1768,7 @@
       <w:tr>
         <w:tc>
           <w:tcPr>
-            <w:tcW w:w="1796" w:type="dxa"/>
+            <w:tcW w:w="0" w:type="auto"/>
           </w:tcPr>
           <w:p>
             <w:pPr>
@@ -1821,7 +1781,7 @@
         </w:tc>
         <w:tc>
           <w:tcPr>
-            <w:tcW w:w="2211" w:type="dxa"/>
+            <w:tcW w:w="0" w:type="auto"/>
           </w:tcPr>
           <w:p>
             <w:pPr>
@@ -1834,7 +1794,7 @@
         </w:tc>
         <w:tc>
           <w:tcPr>
-            <w:tcW w:w="1420" w:type="dxa"/>
+            <w:tcW w:w="0" w:type="auto"/>
           </w:tcPr>
           <w:p>
             <w:pPr>
@@ -1847,7 +1807,7 @@
         </w:tc>
         <w:tc>
           <w:tcPr>
-            <w:tcW w:w="1668" w:type="dxa"/>
+            <w:tcW w:w="0" w:type="auto"/>
           </w:tcPr>
           <w:p>
             <w:pPr>
@@ -1860,7 +1820,7 @@
         </w:tc>
         <w:tc>
           <w:tcPr>
-            <w:tcW w:w="1561" w:type="dxa"/>
+            <w:tcW w:w="0" w:type="auto"/>
           </w:tcPr>
           <w:p>
             <w:pPr>
@@ -1875,7 +1835,7 @@
       <w:tr>
         <w:tc>
           <w:tcPr>
-            <w:tcW w:w="1796" w:type="dxa"/>
+            <w:tcW w:w="0" w:type="auto"/>
           </w:tcPr>
           <w:p>
             <w:pPr>
@@ -1888,38 +1848,33 @@
         </w:tc>
         <w:tc>
           <w:tcPr>
-            <w:tcW w:w="2211" w:type="dxa"/>
-          </w:tcPr>
-          <w:p>
-            <w:pPr>
-              <w:jc w:val="center"/>
-            </w:pPr>
-            <w:r>
-              <w:t xml:space="preserve">Administrator izrađuje ugovor (prema dostavljenoj dokumentaciji) i </w:t>
-            </w:r>
-            <w:r>
-              <w:lastRenderedPageBreak/>
-              <w:t>printa ugovor 3 puta.</w:t>
-            </w:r>
-          </w:p>
-        </w:tc>
-        <w:tc>
-          <w:tcPr>
-            <w:tcW w:w="1420" w:type="dxa"/>
-          </w:tcPr>
-          <w:p>
-            <w:pPr>
-              <w:jc w:val="center"/>
-            </w:pPr>
-            <w:r>
-              <w:lastRenderedPageBreak/>
+            <w:tcW w:w="0" w:type="auto"/>
+          </w:tcPr>
+          <w:p>
+            <w:pPr>
+              <w:jc w:val="center"/>
+            </w:pPr>
+            <w:r>
+              <w:t>Administrator izrađuje ugovor (prema dostavljenoj dokumentaciji) i printa ugovor 3 puta.</w:t>
+            </w:r>
+          </w:p>
+        </w:tc>
+        <w:tc>
+          <w:tcPr>
+            <w:tcW w:w="0" w:type="auto"/>
+          </w:tcPr>
+          <w:p>
+            <w:pPr>
+              <w:jc w:val="center"/>
+            </w:pPr>
+            <w:r>
               <w:t>VA</w:t>
             </w:r>
           </w:p>
         </w:tc>
         <w:tc>
           <w:tcPr>
-            <w:tcW w:w="1668" w:type="dxa"/>
+            <w:tcW w:w="0" w:type="auto"/>
           </w:tcPr>
           <w:p>
             <w:pPr>
@@ -1932,7 +1887,7 @@
         </w:tc>
         <w:tc>
           <w:tcPr>
-            <w:tcW w:w="1561" w:type="dxa"/>
+            <w:tcW w:w="0" w:type="auto"/>
           </w:tcPr>
           <w:p>
             <w:pPr>
@@ -1950,7 +1905,7 @@
         </w:trPr>
         <w:tc>
           <w:tcPr>
-            <w:tcW w:w="1796" w:type="dxa"/>
+            <w:tcW w:w="0" w:type="auto"/>
           </w:tcPr>
           <w:p>
             <w:pPr>
@@ -1963,7 +1918,7 @@
         </w:tc>
         <w:tc>
           <w:tcPr>
-            <w:tcW w:w="2211" w:type="dxa"/>
+            <w:tcW w:w="0" w:type="auto"/>
           </w:tcPr>
           <w:p>
             <w:pPr>
@@ -1979,7 +1934,7 @@
         </w:tc>
         <w:tc>
           <w:tcPr>
-            <w:tcW w:w="1420" w:type="dxa"/>
+            <w:tcW w:w="0" w:type="auto"/>
           </w:tcPr>
           <w:p>
             <w:pPr>
@@ -1992,7 +1947,7 @@
         </w:tc>
         <w:tc>
           <w:tcPr>
-            <w:tcW w:w="1668" w:type="dxa"/>
+            <w:tcW w:w="0" w:type="auto"/>
           </w:tcPr>
           <w:p>
             <w:pPr>
@@ -2005,7 +1960,7 @@
         </w:tc>
         <w:tc>
           <w:tcPr>
-            <w:tcW w:w="1561" w:type="dxa"/>
+            <w:tcW w:w="0" w:type="auto"/>
           </w:tcPr>
           <w:p>
             <w:pPr>
@@ -2020,7 +1975,7 @@
       <w:tr>
         <w:tc>
           <w:tcPr>
-            <w:tcW w:w="1796" w:type="dxa"/>
+            <w:tcW w:w="0" w:type="auto"/>
           </w:tcPr>
           <w:p>
             <w:pPr>
@@ -2033,7 +1988,7 @@
         </w:tc>
         <w:tc>
           <w:tcPr>
-            <w:tcW w:w="2211" w:type="dxa"/>
+            <w:tcW w:w="0" w:type="auto"/>
           </w:tcPr>
           <w:p>
             <w:pPr>
@@ -2046,7 +2001,7 @@
         </w:tc>
         <w:tc>
           <w:tcPr>
-            <w:tcW w:w="1420" w:type="dxa"/>
+            <w:tcW w:w="0" w:type="auto"/>
           </w:tcPr>
           <w:p>
             <w:pPr>
@@ -2059,7 +2014,7 @@
         </w:tc>
         <w:tc>
           <w:tcPr>
-            <w:tcW w:w="1668" w:type="dxa"/>
+            <w:tcW w:w="0" w:type="auto"/>
           </w:tcPr>
           <w:p>
             <w:pPr>
@@ -2072,7 +2027,7 @@
         </w:tc>
         <w:tc>
           <w:tcPr>
-            <w:tcW w:w="1561" w:type="dxa"/>
+            <w:tcW w:w="0" w:type="auto"/>
           </w:tcPr>
           <w:p>
             <w:pPr>
@@ -2087,7 +2042,7 @@
       <w:tr>
         <w:tc>
           <w:tcPr>
-            <w:tcW w:w="1796" w:type="dxa"/>
+            <w:tcW w:w="0" w:type="auto"/>
           </w:tcPr>
           <w:p>
             <w:pPr>
@@ -2100,7 +2055,7 @@
         </w:tc>
         <w:tc>
           <w:tcPr>
-            <w:tcW w:w="2211" w:type="dxa"/>
+            <w:tcW w:w="0" w:type="auto"/>
           </w:tcPr>
           <w:p>
             <w:pPr>
@@ -2113,7 +2068,7 @@
         </w:tc>
         <w:tc>
           <w:tcPr>
-            <w:tcW w:w="1420" w:type="dxa"/>
+            <w:tcW w:w="0" w:type="auto"/>
           </w:tcPr>
           <w:p>
             <w:pPr>
@@ -2126,7 +2081,7 @@
         </w:tc>
         <w:tc>
           <w:tcPr>
-            <w:tcW w:w="1668" w:type="dxa"/>
+            <w:tcW w:w="0" w:type="auto"/>
           </w:tcPr>
           <w:p>
             <w:pPr>
@@ -2139,7 +2094,7 @@
         </w:tc>
         <w:tc>
           <w:tcPr>
-            <w:tcW w:w="1561" w:type="dxa"/>
+            <w:tcW w:w="0" w:type="auto"/>
           </w:tcPr>
           <w:p>
             <w:pPr>
@@ -2154,7 +2109,7 @@
       <w:tr>
         <w:tc>
           <w:tcPr>
-            <w:tcW w:w="1796" w:type="dxa"/>
+            <w:tcW w:w="0" w:type="auto"/>
           </w:tcPr>
           <w:p>
             <w:pPr>
@@ -2167,7 +2122,7 @@
         </w:tc>
         <w:tc>
           <w:tcPr>
-            <w:tcW w:w="2211" w:type="dxa"/>
+            <w:tcW w:w="0" w:type="auto"/>
           </w:tcPr>
           <w:p>
             <w:pPr>
@@ -2180,7 +2135,7 @@
         </w:tc>
         <w:tc>
           <w:tcPr>
-            <w:tcW w:w="1420" w:type="dxa"/>
+            <w:tcW w:w="0" w:type="auto"/>
           </w:tcPr>
           <w:p>
             <w:pPr>
@@ -2193,7 +2148,7 @@
         </w:tc>
         <w:tc>
           <w:tcPr>
-            <w:tcW w:w="1668" w:type="dxa"/>
+            <w:tcW w:w="0" w:type="auto"/>
           </w:tcPr>
           <w:p>
             <w:pPr>
@@ -2206,7 +2161,7 @@
         </w:tc>
         <w:tc>
           <w:tcPr>
-            <w:tcW w:w="1561" w:type="dxa"/>
+            <w:tcW w:w="0" w:type="auto"/>
           </w:tcPr>
           <w:p>
             <w:pPr>
@@ -2221,7 +2176,7 @@
       <w:tr>
         <w:tc>
           <w:tcPr>
-            <w:tcW w:w="1796" w:type="dxa"/>
+            <w:tcW w:w="0" w:type="auto"/>
           </w:tcPr>
           <w:p>
             <w:pPr>
@@ -2234,14 +2189,18 @@
         </w:tc>
         <w:tc>
           <w:tcPr>
-            <w:tcW w:w="2211" w:type="dxa"/>
-          </w:tcPr>
-          <w:p>
-            <w:pPr>
-              <w:jc w:val="center"/>
-            </w:pPr>
-            <w:r>
-              <w:t>Nakon svih potpisa Administrator predaje ugovor studentu i obračunava 80%. Nakon izračuna šalje u računovodstvo da isto provjeri je li iznos točan, ako je ispravno tada računovodstvo odobrava isplatu 80% i šalje potvrdu mailom Administratoru</w:t>
+            <w:tcW w:w="0" w:type="auto"/>
+          </w:tcPr>
+          <w:p>
+            <w:pPr>
+              <w:jc w:val="center"/>
+            </w:pPr>
+            <w:r>
+              <w:t xml:space="preserve">Nakon svih potpisa Administrator predaje ugovor studentu i obračunava 80%. Nakon izračuna šalje u računovodstvo da isto provjeri je li iznos točan, ako je ispravno tada računovodstvo odobrava isplatu 80% i šalje </w:t>
+            </w:r>
+            <w:r>
+              <w:lastRenderedPageBreak/>
+              <w:t>potvrdu mailom Administratoru</w:t>
             </w:r>
             <w:r>
               <w:t>.</w:t>
@@ -2250,20 +2209,21 @@
         </w:tc>
         <w:tc>
           <w:tcPr>
-            <w:tcW w:w="1420" w:type="dxa"/>
-          </w:tcPr>
-          <w:p>
-            <w:pPr>
-              <w:jc w:val="center"/>
-            </w:pPr>
-            <w:r>
+            <w:tcW w:w="0" w:type="auto"/>
+          </w:tcPr>
+          <w:p>
+            <w:pPr>
+              <w:jc w:val="center"/>
+            </w:pPr>
+            <w:r>
+              <w:lastRenderedPageBreak/>
               <w:t>VA</w:t>
             </w:r>
           </w:p>
         </w:tc>
         <w:tc>
           <w:tcPr>
-            <w:tcW w:w="1668" w:type="dxa"/>
+            <w:tcW w:w="0" w:type="auto"/>
           </w:tcPr>
           <w:p>
             <w:pPr>
@@ -2276,7 +2236,7 @@
         </w:tc>
         <w:tc>
           <w:tcPr>
-            <w:tcW w:w="1561" w:type="dxa"/>
+            <w:tcW w:w="0" w:type="auto"/>
           </w:tcPr>
           <w:p>
             <w:pPr>
@@ -2291,7 +2251,7 @@
       <w:tr>
         <w:tc>
           <w:tcPr>
-            <w:tcW w:w="1796" w:type="dxa"/>
+            <w:tcW w:w="0" w:type="auto"/>
           </w:tcPr>
           <w:p>
             <w:pPr>
@@ -2304,7 +2264,7 @@
         </w:tc>
         <w:tc>
           <w:tcPr>
-            <w:tcW w:w="2211" w:type="dxa"/>
+            <w:tcW w:w="0" w:type="auto"/>
           </w:tcPr>
           <w:p>
             <w:pPr>
@@ -2317,7 +2277,7 @@
         </w:tc>
         <w:tc>
           <w:tcPr>
-            <w:tcW w:w="1420" w:type="dxa"/>
+            <w:tcW w:w="0" w:type="auto"/>
           </w:tcPr>
           <w:p>
             <w:pPr>
@@ -2330,7 +2290,7 @@
         </w:tc>
         <w:tc>
           <w:tcPr>
-            <w:tcW w:w="1668" w:type="dxa"/>
+            <w:tcW w:w="0" w:type="auto"/>
           </w:tcPr>
           <w:p>
             <w:pPr>
@@ -2343,7 +2303,7 @@
         </w:tc>
         <w:tc>
           <w:tcPr>
-            <w:tcW w:w="1561" w:type="dxa"/>
+            <w:tcW w:w="0" w:type="auto"/>
           </w:tcPr>
           <w:p>
             <w:pPr>
@@ -2377,21 +2337,21 @@
     <w:tbl>
       <w:tblPr>
         <w:tblStyle w:val="TableGrid"/>
-        <w:tblW w:w="8656" w:type="dxa"/>
+        <w:tblW w:w="0" w:type="auto"/>
         <w:tblInd w:w="360" w:type="dxa"/>
         <w:tblLook w:val="04A0" w:firstRow="1" w:lastRow="0" w:firstColumn="1" w:lastColumn="0" w:noHBand="0" w:noVBand="1"/>
       </w:tblPr>
       <w:tblGrid>
-        <w:gridCol w:w="1394"/>
-        <w:gridCol w:w="2064"/>
-        <w:gridCol w:w="1751"/>
-        <w:gridCol w:w="1744"/>
-        <w:gridCol w:w="1703"/>
+        <w:gridCol w:w="523"/>
+        <w:gridCol w:w="2445"/>
+        <w:gridCol w:w="1857"/>
+        <w:gridCol w:w="1898"/>
+        <w:gridCol w:w="1933"/>
       </w:tblGrid>
       <w:tr>
         <w:tc>
           <w:tcPr>
-            <w:tcW w:w="1432" w:type="dxa"/>
+            <w:tcW w:w="0" w:type="auto"/>
           </w:tcPr>
           <w:p>
             <w:pPr>
@@ -2404,7 +2364,7 @@
         </w:tc>
         <w:tc>
           <w:tcPr>
-            <w:tcW w:w="2078" w:type="dxa"/>
+            <w:tcW w:w="0" w:type="auto"/>
           </w:tcPr>
           <w:p>
             <w:pPr>
@@ -2417,7 +2377,7 @@
         </w:tc>
         <w:tc>
           <w:tcPr>
-            <w:tcW w:w="1754" w:type="dxa"/>
+            <w:tcW w:w="0" w:type="auto"/>
           </w:tcPr>
           <w:p>
             <w:pPr>
@@ -2430,7 +2390,7 @@
         </w:tc>
         <w:tc>
           <w:tcPr>
-            <w:tcW w:w="1746" w:type="dxa"/>
+            <w:tcW w:w="0" w:type="auto"/>
           </w:tcPr>
           <w:p>
             <w:pPr>
@@ -2443,7 +2403,7 @@
         </w:tc>
         <w:tc>
           <w:tcPr>
-            <w:tcW w:w="1646" w:type="dxa"/>
+            <w:tcW w:w="0" w:type="auto"/>
           </w:tcPr>
           <w:p>
             <w:pPr>
@@ -2461,7 +2421,7 @@
       <w:tr>
         <w:tc>
           <w:tcPr>
-            <w:tcW w:w="1432" w:type="dxa"/>
+            <w:tcW w:w="0" w:type="auto"/>
           </w:tcPr>
           <w:p>
             <w:pPr>
@@ -2475,7 +2435,7 @@
         </w:tc>
         <w:tc>
           <w:tcPr>
-            <w:tcW w:w="2078" w:type="dxa"/>
+            <w:tcW w:w="0" w:type="auto"/>
           </w:tcPr>
           <w:p>
             <w:pPr>
@@ -2488,7 +2448,7 @@
         </w:tc>
         <w:tc>
           <w:tcPr>
-            <w:tcW w:w="1754" w:type="dxa"/>
+            <w:tcW w:w="0" w:type="auto"/>
           </w:tcPr>
           <w:p>
             <w:pPr>
@@ -2504,7 +2464,7 @@
         </w:tc>
         <w:tc>
           <w:tcPr>
-            <w:tcW w:w="1746" w:type="dxa"/>
+            <w:tcW w:w="0" w:type="auto"/>
           </w:tcPr>
           <w:p>
             <w:pPr>
@@ -2529,7 +2489,7 @@
         </w:tc>
         <w:tc>
           <w:tcPr>
-            <w:tcW w:w="1646" w:type="dxa"/>
+            <w:tcW w:w="0" w:type="auto"/>
           </w:tcPr>
           <w:p>
             <w:pPr>
@@ -2547,7 +2507,7 @@
       <w:tr>
         <w:tc>
           <w:tcPr>
-            <w:tcW w:w="1432" w:type="dxa"/>
+            <w:tcW w:w="0" w:type="auto"/>
           </w:tcPr>
           <w:p>
             <w:pPr>
@@ -2560,7 +2520,7 @@
         </w:tc>
         <w:tc>
           <w:tcPr>
-            <w:tcW w:w="2078" w:type="dxa"/>
+            <w:tcW w:w="0" w:type="auto"/>
           </w:tcPr>
           <w:p>
             <w:pPr>
@@ -2573,7 +2533,7 @@
         </w:tc>
         <w:tc>
           <w:tcPr>
-            <w:tcW w:w="1754" w:type="dxa"/>
+            <w:tcW w:w="0" w:type="auto"/>
           </w:tcPr>
           <w:p>
             <w:pPr>
@@ -2592,7 +2552,7 @@
         </w:tc>
         <w:tc>
           <w:tcPr>
-            <w:tcW w:w="1746" w:type="dxa"/>
+            <w:tcW w:w="0" w:type="auto"/>
           </w:tcPr>
           <w:p>
             <w:pPr>
@@ -2611,7 +2571,7 @@
         </w:tc>
         <w:tc>
           <w:tcPr>
-            <w:tcW w:w="1646" w:type="dxa"/>
+            <w:tcW w:w="0" w:type="auto"/>
           </w:tcPr>
           <w:p>
             <w:pPr>
@@ -2626,7 +2586,7 @@
       <w:tr>
         <w:tc>
           <w:tcPr>
-            <w:tcW w:w="1432" w:type="dxa"/>
+            <w:tcW w:w="0" w:type="auto"/>
           </w:tcPr>
           <w:p>
             <w:pPr>
@@ -2639,7 +2599,7 @@
         </w:tc>
         <w:tc>
           <w:tcPr>
-            <w:tcW w:w="2078" w:type="dxa"/>
+            <w:tcW w:w="0" w:type="auto"/>
           </w:tcPr>
           <w:p>
             <w:pPr>
@@ -2652,7 +2612,7 @@
         </w:tc>
         <w:tc>
           <w:tcPr>
-            <w:tcW w:w="1754" w:type="dxa"/>
+            <w:tcW w:w="0" w:type="auto"/>
           </w:tcPr>
           <w:p>
             <w:pPr>
@@ -2668,7 +2628,7 @@
         </w:tc>
         <w:tc>
           <w:tcPr>
-            <w:tcW w:w="1746" w:type="dxa"/>
+            <w:tcW w:w="0" w:type="auto"/>
           </w:tcPr>
           <w:p>
             <w:pPr>
@@ -2681,7 +2641,7 @@
         </w:tc>
         <w:tc>
           <w:tcPr>
-            <w:tcW w:w="1646" w:type="dxa"/>
+            <w:tcW w:w="0" w:type="auto"/>
           </w:tcPr>
           <w:p>
             <w:pPr>
@@ -2696,7 +2656,7 @@
       <w:tr>
         <w:tc>
           <w:tcPr>
-            <w:tcW w:w="1432" w:type="dxa"/>
+            <w:tcW w:w="0" w:type="auto"/>
           </w:tcPr>
           <w:p>
             <w:pPr>
@@ -2709,7 +2669,7 @@
         </w:tc>
         <w:tc>
           <w:tcPr>
-            <w:tcW w:w="2078" w:type="dxa"/>
+            <w:tcW w:w="0" w:type="auto"/>
           </w:tcPr>
           <w:p>
             <w:pPr>
@@ -2728,17 +2688,53 @@
         </w:tc>
         <w:tc>
           <w:tcPr>
-            <w:tcW w:w="1754" w:type="dxa"/>
-          </w:tcPr>
-          <w:p>
-            <w:pPr>
-              <w:jc w:val="center"/>
-            </w:pPr>
+            <w:tcW w:w="0" w:type="auto"/>
+          </w:tcPr>
+          <w:p>
+            <w:pPr>
+              <w:jc w:val="center"/>
+            </w:pPr>
+            <w:proofErr w:type="spellStart"/>
             <w:r>
               <w:rPr>
                 <w:lang w:val="en-US"/>
               </w:rPr>
-              <w:t>Postotak studenata koji su pro</w:t>
+              <w:t>Postotak</w:t>
+            </w:r>
+            <w:proofErr w:type="spellEnd"/>
+            <w:r>
+              <w:rPr>
+                <w:lang w:val="en-US"/>
+              </w:rPr>
+              <w:t xml:space="preserve"> </w:t>
+            </w:r>
+            <w:proofErr w:type="spellStart"/>
+            <w:r>
+              <w:rPr>
+                <w:lang w:val="en-US"/>
+              </w:rPr>
+              <w:t>studenata</w:t>
+            </w:r>
+            <w:proofErr w:type="spellEnd"/>
+            <w:r>
+              <w:rPr>
+                <w:lang w:val="en-US"/>
+              </w:rPr>
+              <w:t xml:space="preserve"> koji </w:t>
+            </w:r>
+            <w:proofErr w:type="spellStart"/>
+            <w:r>
+              <w:rPr>
+                <w:lang w:val="en-US"/>
+              </w:rPr>
+              <w:t>su</w:t>
+            </w:r>
+            <w:proofErr w:type="spellEnd"/>
+            <w:r>
+              <w:rPr>
+                <w:lang w:val="en-US"/>
+              </w:rPr>
+              <w:t xml:space="preserve"> pro</w:t>
             </w:r>
             <w:r>
               <w:t>šli selekcijski postupak</w:t>
@@ -2750,7 +2746,7 @@
         </w:tc>
         <w:tc>
           <w:tcPr>
-            <w:tcW w:w="1746" w:type="dxa"/>
+            <w:tcW w:w="0" w:type="auto"/>
           </w:tcPr>
           <w:p>
             <w:pPr>
@@ -2763,7 +2759,7 @@
         </w:tc>
         <w:tc>
           <w:tcPr>
-            <w:tcW w:w="1646" w:type="dxa"/>
+            <w:tcW w:w="0" w:type="auto"/>
           </w:tcPr>
           <w:p>
             <w:pPr>
@@ -2778,7 +2774,7 @@
       <w:tr>
         <w:tc>
           <w:tcPr>
-            <w:tcW w:w="1432" w:type="dxa"/>
+            <w:tcW w:w="0" w:type="auto"/>
           </w:tcPr>
           <w:p>
             <w:pPr>
@@ -2791,38 +2787,33 @@
         </w:tc>
         <w:tc>
           <w:tcPr>
-            <w:tcW w:w="2078" w:type="dxa"/>
-          </w:tcPr>
-          <w:p>
-            <w:pPr>
-              <w:jc w:val="center"/>
-            </w:pPr>
-            <w:r>
-              <w:t xml:space="preserve">Nakon razgovora sa stručnim povjerenstvom, Administrator izrađuje zapisnik o primljenim studentima i predaje povjerenstvu na potpis. Nakon toga povjerenstvo </w:t>
-            </w:r>
-            <w:r>
-              <w:lastRenderedPageBreak/>
-              <w:t>potpisuje.</w:t>
-            </w:r>
-          </w:p>
-        </w:tc>
-        <w:tc>
-          <w:tcPr>
-            <w:tcW w:w="1754" w:type="dxa"/>
-          </w:tcPr>
-          <w:p>
-            <w:pPr>
-              <w:jc w:val="center"/>
-            </w:pPr>
-            <w:r>
-              <w:lastRenderedPageBreak/>
+            <w:tcW w:w="0" w:type="auto"/>
+          </w:tcPr>
+          <w:p>
+            <w:pPr>
+              <w:jc w:val="center"/>
+            </w:pPr>
+            <w:r>
+              <w:t>Nakon razgovora sa stručnim povjerenstvom, Administrator izrađuje zapisnik o primljenim studentima i predaje povjerenstvu na potpis. Nakon toga povjerenstvo potpisuje.</w:t>
+            </w:r>
+          </w:p>
+        </w:tc>
+        <w:tc>
+          <w:tcPr>
+            <w:tcW w:w="0" w:type="auto"/>
+          </w:tcPr>
+          <w:p>
+            <w:pPr>
+              <w:jc w:val="center"/>
+            </w:pPr>
+            <w:r>
               <w:t>Vrijeme potrebno za izradu zapisnika.</w:t>
             </w:r>
           </w:p>
         </w:tc>
         <w:tc>
           <w:tcPr>
-            <w:tcW w:w="1746" w:type="dxa"/>
+            <w:tcW w:w="0" w:type="auto"/>
           </w:tcPr>
           <w:p>
             <w:pPr>
@@ -2835,7 +2826,7 @@
         </w:tc>
         <w:tc>
           <w:tcPr>
-            <w:tcW w:w="1646" w:type="dxa"/>
+            <w:tcW w:w="0" w:type="auto"/>
           </w:tcPr>
           <w:p>
             <w:pPr>
@@ -2850,7 +2841,7 @@
       <w:tr>
         <w:tc>
           <w:tcPr>
-            <w:tcW w:w="1432" w:type="dxa"/>
+            <w:tcW w:w="0" w:type="auto"/>
           </w:tcPr>
           <w:p>
             <w:pPr>
@@ -2863,7 +2854,7 @@
         </w:tc>
         <w:tc>
           <w:tcPr>
-            <w:tcW w:w="2078" w:type="dxa"/>
+            <w:tcW w:w="0" w:type="auto"/>
           </w:tcPr>
           <w:p>
             <w:pPr>
@@ -2876,7 +2867,7 @@
         </w:tc>
         <w:tc>
           <w:tcPr>
-            <w:tcW w:w="1754" w:type="dxa"/>
+            <w:tcW w:w="0" w:type="auto"/>
           </w:tcPr>
           <w:p>
             <w:pPr>
@@ -2889,7 +2880,7 @@
         </w:tc>
         <w:tc>
           <w:tcPr>
-            <w:tcW w:w="1746" w:type="dxa"/>
+            <w:tcW w:w="0" w:type="auto"/>
           </w:tcPr>
           <w:p>
             <w:pPr>
@@ -2902,7 +2893,7 @@
         </w:tc>
         <w:tc>
           <w:tcPr>
-            <w:tcW w:w="1646" w:type="dxa"/>
+            <w:tcW w:w="0" w:type="auto"/>
           </w:tcPr>
           <w:p>
             <w:pPr>
@@ -2917,20 +2908,21 @@
       <w:tr>
         <w:tc>
           <w:tcPr>
-            <w:tcW w:w="1432" w:type="dxa"/>
-          </w:tcPr>
-          <w:p>
-            <w:pPr>
-              <w:jc w:val="center"/>
-            </w:pPr>
-            <w:r>
+            <w:tcW w:w="0" w:type="auto"/>
+          </w:tcPr>
+          <w:p>
+            <w:pPr>
+              <w:jc w:val="center"/>
+            </w:pPr>
+            <w:r>
+              <w:lastRenderedPageBreak/>
               <w:t>7.</w:t>
             </w:r>
           </w:p>
         </w:tc>
         <w:tc>
           <w:tcPr>
-            <w:tcW w:w="2078" w:type="dxa"/>
+            <w:tcW w:w="0" w:type="auto"/>
           </w:tcPr>
           <w:p>
             <w:pPr>
@@ -2943,7 +2935,7 @@
         </w:tc>
         <w:tc>
           <w:tcPr>
-            <w:tcW w:w="1754" w:type="dxa"/>
+            <w:tcW w:w="0" w:type="auto"/>
           </w:tcPr>
           <w:p>
             <w:pPr>
@@ -2959,7 +2951,7 @@
         </w:tc>
         <w:tc>
           <w:tcPr>
-            <w:tcW w:w="1746" w:type="dxa"/>
+            <w:tcW w:w="0" w:type="auto"/>
           </w:tcPr>
           <w:p>
             <w:pPr>
@@ -2975,7 +2967,7 @@
         </w:tc>
         <w:tc>
           <w:tcPr>
-            <w:tcW w:w="1646" w:type="dxa"/>
+            <w:tcW w:w="0" w:type="auto"/>
           </w:tcPr>
           <w:p>
             <w:pPr>
@@ -2993,7 +2985,7 @@
         </w:trPr>
         <w:tc>
           <w:tcPr>
-            <w:tcW w:w="1432" w:type="dxa"/>
+            <w:tcW w:w="0" w:type="auto"/>
           </w:tcPr>
           <w:p>
             <w:pPr>
@@ -3006,7 +2998,7 @@
         </w:tc>
         <w:tc>
           <w:tcPr>
-            <w:tcW w:w="2078" w:type="dxa"/>
+            <w:tcW w:w="0" w:type="auto"/>
           </w:tcPr>
           <w:p>
             <w:pPr>
@@ -3022,7 +3014,7 @@
         </w:tc>
         <w:tc>
           <w:tcPr>
-            <w:tcW w:w="1754" w:type="dxa"/>
+            <w:tcW w:w="0" w:type="auto"/>
           </w:tcPr>
           <w:p>
             <w:pPr>
@@ -3035,7 +3027,7 @@
         </w:tc>
         <w:tc>
           <w:tcPr>
-            <w:tcW w:w="1746" w:type="dxa"/>
+            <w:tcW w:w="0" w:type="auto"/>
           </w:tcPr>
           <w:p>
             <w:pPr>
@@ -3056,7 +3048,7 @@
         </w:tc>
         <w:tc>
           <w:tcPr>
-            <w:tcW w:w="1646" w:type="dxa"/>
+            <w:tcW w:w="0" w:type="auto"/>
           </w:tcPr>
           <w:p>
             <w:pPr>
@@ -3071,7 +3063,7 @@
       <w:tr>
         <w:tc>
           <w:tcPr>
-            <w:tcW w:w="1432" w:type="dxa"/>
+            <w:tcW w:w="0" w:type="auto"/>
           </w:tcPr>
           <w:p>
             <w:pPr>
@@ -3084,7 +3076,7 @@
         </w:tc>
         <w:tc>
           <w:tcPr>
-            <w:tcW w:w="2078" w:type="dxa"/>
+            <w:tcW w:w="0" w:type="auto"/>
           </w:tcPr>
           <w:p>
             <w:pPr>
@@ -3097,7 +3089,7 @@
         </w:tc>
         <w:tc>
           <w:tcPr>
-            <w:tcW w:w="1754" w:type="dxa"/>
+            <w:tcW w:w="0" w:type="auto"/>
           </w:tcPr>
           <w:p>
             <w:pPr>
@@ -3110,7 +3102,7 @@
         </w:tc>
         <w:tc>
           <w:tcPr>
-            <w:tcW w:w="1746" w:type="dxa"/>
+            <w:tcW w:w="0" w:type="auto"/>
           </w:tcPr>
           <w:p>
             <w:pPr>
@@ -3123,7 +3115,7 @@
         </w:tc>
         <w:tc>
           <w:tcPr>
-            <w:tcW w:w="1646" w:type="dxa"/>
+            <w:tcW w:w="0" w:type="auto"/>
           </w:tcPr>
           <w:p>
             <w:pPr>
@@ -3138,7 +3130,7 @@
       <w:tr>
         <w:tc>
           <w:tcPr>
-            <w:tcW w:w="1432" w:type="dxa"/>
+            <w:tcW w:w="0" w:type="auto"/>
           </w:tcPr>
           <w:p>
             <w:pPr>
@@ -3151,7 +3143,7 @@
         </w:tc>
         <w:tc>
           <w:tcPr>
-            <w:tcW w:w="2078" w:type="dxa"/>
+            <w:tcW w:w="0" w:type="auto"/>
           </w:tcPr>
           <w:p>
             <w:pPr>
@@ -3164,7 +3156,7 @@
         </w:tc>
         <w:tc>
           <w:tcPr>
-            <w:tcW w:w="1754" w:type="dxa"/>
+            <w:tcW w:w="0" w:type="auto"/>
           </w:tcPr>
           <w:p>
             <w:pPr>
@@ -3177,7 +3169,7 @@
         </w:tc>
         <w:tc>
           <w:tcPr>
-            <w:tcW w:w="1746" w:type="dxa"/>
+            <w:tcW w:w="0" w:type="auto"/>
           </w:tcPr>
           <w:p>
             <w:pPr>
@@ -3190,7 +3182,7 @@
         </w:tc>
         <w:tc>
           <w:tcPr>
-            <w:tcW w:w="1646" w:type="dxa"/>
+            <w:tcW w:w="0" w:type="auto"/>
           </w:tcPr>
           <w:p>
             <w:pPr>
@@ -3205,7 +3197,7 @@
       <w:tr>
         <w:tc>
           <w:tcPr>
-            <w:tcW w:w="1432" w:type="dxa"/>
+            <w:tcW w:w="0" w:type="auto"/>
           </w:tcPr>
           <w:p>
             <w:pPr>
@@ -3218,7 +3210,7 @@
         </w:tc>
         <w:tc>
           <w:tcPr>
-            <w:tcW w:w="2078" w:type="dxa"/>
+            <w:tcW w:w="0" w:type="auto"/>
           </w:tcPr>
           <w:p>
             <w:pPr>
@@ -3231,7 +3223,7 @@
         </w:tc>
         <w:tc>
           <w:tcPr>
-            <w:tcW w:w="1754" w:type="dxa"/>
+            <w:tcW w:w="0" w:type="auto"/>
           </w:tcPr>
           <w:p>
             <w:pPr>
@@ -3253,7 +3245,7 @@
         </w:tc>
         <w:tc>
           <w:tcPr>
-            <w:tcW w:w="1746" w:type="dxa"/>
+            <w:tcW w:w="0" w:type="auto"/>
           </w:tcPr>
           <w:p>
             <w:pPr>
@@ -3272,7 +3264,7 @@
         </w:tc>
         <w:tc>
           <w:tcPr>
-            <w:tcW w:w="1646" w:type="dxa"/>
+            <w:tcW w:w="0" w:type="auto"/>
           </w:tcPr>
           <w:p>
             <w:pPr>
@@ -3287,7 +3279,7 @@
       <w:tr>
         <w:tc>
           <w:tcPr>
-            <w:tcW w:w="1432" w:type="dxa"/>
+            <w:tcW w:w="0" w:type="auto"/>
           </w:tcPr>
           <w:p>
             <w:pPr>
@@ -3300,18 +3292,14 @@
         </w:tc>
         <w:tc>
           <w:tcPr>
-            <w:tcW w:w="2078" w:type="dxa"/>
-          </w:tcPr>
-          <w:p>
-            <w:pPr>
-              <w:jc w:val="center"/>
-            </w:pPr>
-            <w:r>
-              <w:t xml:space="preserve">Nakon svih potpisa Administrator predaje ugovor studentu i obračunava 80%. Nakon izračuna </w:t>
-            </w:r>
-            <w:r>
-              <w:lastRenderedPageBreak/>
-              <w:t>šalje u računovodstvo da isto provjeri je li iznos točan, ako je ispravno tada računovodstvo odobrava isplatu 80% i šalje potvrdu mailom Administratoru</w:t>
+            <w:tcW w:w="0" w:type="auto"/>
+          </w:tcPr>
+          <w:p>
+            <w:pPr>
+              <w:jc w:val="center"/>
+            </w:pPr>
+            <w:r>
+              <w:t>Nakon svih potpisa Administrator predaje ugovor studentu i obračunava 80%. Nakon izračuna šalje u računovodstvo da isto provjeri je li iznos točan, ako je ispravno tada računovodstvo odobrava isplatu 80% i šalje potvrdu mailom Administratoru</w:t>
             </w:r>
             <w:r>
               <w:t>.</w:t>
@@ -3320,14 +3308,13 @@
         </w:tc>
         <w:tc>
           <w:tcPr>
-            <w:tcW w:w="1754" w:type="dxa"/>
-          </w:tcPr>
-          <w:p>
-            <w:pPr>
-              <w:jc w:val="center"/>
-            </w:pPr>
-            <w:r>
-              <w:lastRenderedPageBreak/>
+            <w:tcW w:w="0" w:type="auto"/>
+          </w:tcPr>
+          <w:p>
+            <w:pPr>
+              <w:jc w:val="center"/>
+            </w:pPr>
+            <w:r>
               <w:t>Postotak točnih obračuna od prvog pokušaja</w:t>
             </w:r>
             <w:r>
@@ -3337,7 +3324,7 @@
         </w:tc>
         <w:tc>
           <w:tcPr>
-            <w:tcW w:w="1746" w:type="dxa"/>
+            <w:tcW w:w="0" w:type="auto"/>
           </w:tcPr>
           <w:p>
             <w:pPr>
@@ -3350,7 +3337,7 @@
         </w:tc>
         <w:tc>
           <w:tcPr>
-            <w:tcW w:w="1646" w:type="dxa"/>
+            <w:tcW w:w="0" w:type="auto"/>
           </w:tcPr>
           <w:p>
             <w:pPr>
@@ -3365,7 +3352,7 @@
       <w:tr>
         <w:tc>
           <w:tcPr>
-            <w:tcW w:w="1432" w:type="dxa"/>
+            <w:tcW w:w="0" w:type="auto"/>
           </w:tcPr>
           <w:p>
             <w:pPr>
@@ -3378,7 +3365,7 @@
         </w:tc>
         <w:tc>
           <w:tcPr>
-            <w:tcW w:w="2078" w:type="dxa"/>
+            <w:tcW w:w="0" w:type="auto"/>
           </w:tcPr>
           <w:p>
             <w:pPr>
@@ -3391,7 +3378,7 @@
         </w:tc>
         <w:tc>
           <w:tcPr>
-            <w:tcW w:w="1754" w:type="dxa"/>
+            <w:tcW w:w="0" w:type="auto"/>
           </w:tcPr>
           <w:p>
             <w:pPr>
@@ -3407,7 +3394,7 @@
         </w:tc>
         <w:tc>
           <w:tcPr>
-            <w:tcW w:w="1746" w:type="dxa"/>
+            <w:tcW w:w="0" w:type="auto"/>
           </w:tcPr>
           <w:p>
             <w:pPr>
@@ -3423,7 +3410,7 @@
         </w:tc>
         <w:tc>
           <w:tcPr>
-            <w:tcW w:w="1646" w:type="dxa"/>
+            <w:tcW w:w="0" w:type="auto"/>
           </w:tcPr>
           <w:p>
             <w:pPr>
@@ -3437,9 +3424,348 @@
       </w:tr>
     </w:tbl>
     <w:p/>
+    <w:p>
+      <w:pPr>
+        <w:ind w:left="360"/>
+      </w:pPr>
+    </w:p>
+    <w:p>
+      <w:pPr>
+        <w:ind w:left="360"/>
+      </w:pPr>
+    </w:p>
+    <w:p/>
+    <w:p>
+      <w:pPr>
+        <w:pStyle w:val="ListParagraph"/>
+        <w:numPr>
+          <w:ilvl w:val="0"/>
+          <w:numId w:val="1"/>
+        </w:numPr>
+      </w:pPr>
+      <w:r>
+        <w:lastRenderedPageBreak/>
+        <w:t>Shema trenutnog procesa.</w:t>
+      </w:r>
+    </w:p>
+    <w:p>
+      <w:pPr>
+        <w:ind w:left="360"/>
+      </w:pPr>
+      <w:r>
+        <w:rPr>
+          <w:noProof/>
+          <w14:ligatures w14:val="standardContextual"/>
+        </w:rPr>
+        <w:drawing>
+          <wp:inline distT="0" distB="0" distL="0" distR="0" wp14:anchorId="6F66B06E" wp14:editId="08F9A6A9">
+            <wp:extent cx="5731510" cy="1810385"/>
+            <wp:effectExtent l="0" t="0" r="2540" b="0"/>
+            <wp:docPr id="797910979" name="Picture 2" descr="A diagram of a machine&#10;&#10;Description automatically generated"/>
+            <wp:cNvGraphicFramePr>
+              <a:graphicFrameLocks xmlns:a="http://schemas.openxmlformats.org/drawingml/2006/main" noChangeAspect="1"/>
+            </wp:cNvGraphicFramePr>
+            <a:graphic xmlns:a="http://schemas.openxmlformats.org/drawingml/2006/main">
+              <a:graphicData uri="http://schemas.openxmlformats.org/drawingml/2006/picture">
+                <pic:pic xmlns:pic="http://schemas.openxmlformats.org/drawingml/2006/picture">
+                  <pic:nvPicPr>
+                    <pic:cNvPr id="797910979" name="Picture 2" descr="A diagram of a machine&#10;&#10;Description automatically generated"/>
+                    <pic:cNvPicPr/>
+                  </pic:nvPicPr>
+                  <pic:blipFill>
+                    <a:blip r:embed="rId8" cstate="print">
+                      <a:extLst>
+                        <a:ext uri="{28A0092B-C50C-407E-A947-70E740481C1C}">
+                          <a14:useLocalDpi xmlns:a14="http://schemas.microsoft.com/office/drawing/2010/main" val="0"/>
+                        </a:ext>
+                      </a:extLst>
+                    </a:blip>
+                    <a:stretch>
+                      <a:fillRect/>
+                    </a:stretch>
+                  </pic:blipFill>
+                  <pic:spPr>
+                    <a:xfrm>
+                      <a:off x="0" y="0"/>
+                      <a:ext cx="5731510" cy="1810385"/>
+                    </a:xfrm>
+                    <a:prstGeom prst="rect">
+                      <a:avLst/>
+                    </a:prstGeom>
+                  </pic:spPr>
+                </pic:pic>
+              </a:graphicData>
+            </a:graphic>
+          </wp:inline>
+        </w:drawing>
+      </w:r>
+    </w:p>
+    <w:p/>
+    <w:p/>
+    <w:p/>
+    <w:p>
+      <w:pPr>
+        <w:pStyle w:val="ListParagraph"/>
+        <w:numPr>
+          <w:ilvl w:val="0"/>
+          <w:numId w:val="1"/>
+        </w:numPr>
+      </w:pPr>
+      <w:r>
+        <w:t>Shema p</w:t>
+      </w:r>
+      <w:r>
+        <w:t>r</w:t>
+      </w:r>
+      <w:r>
+        <w:t>ijedlog</w:t>
+      </w:r>
+      <w:r>
+        <w:t>a</w:t>
+      </w:r>
+      <w:r>
+        <w:t xml:space="preserve"> nov</w:t>
+      </w:r>
+      <w:r>
+        <w:t>og</w:t>
+      </w:r>
+      <w:r>
+        <w:t xml:space="preserve"> proces</w:t>
+      </w:r>
+      <w:r>
+        <w:t>a</w:t>
+      </w:r>
+      <w:r>
+        <w:t xml:space="preserve">. </w:t>
+      </w:r>
+    </w:p>
+    <w:p>
+      <w:pPr>
+        <w:ind w:left="360"/>
+      </w:pPr>
+      <w:r>
+        <w:rPr>
+          <w:noProof/>
+          <w14:ligatures w14:val="standardContextual"/>
+        </w:rPr>
+        <w:drawing>
+          <wp:inline distT="0" distB="0" distL="0" distR="0" wp14:anchorId="28D8EB1F" wp14:editId="1962CEE8">
+            <wp:extent cx="5731510" cy="2800985"/>
+            <wp:effectExtent l="0" t="0" r="2540" b="0"/>
+            <wp:docPr id="787115772" name="Picture 1" descr="A diagram of a company&#10;&#10;Description automatically generated"/>
+            <wp:cNvGraphicFramePr>
+              <a:graphicFrameLocks xmlns:a="http://schemas.openxmlformats.org/drawingml/2006/main" noChangeAspect="1"/>
+            </wp:cNvGraphicFramePr>
+            <a:graphic xmlns:a="http://schemas.openxmlformats.org/drawingml/2006/main">
+              <a:graphicData uri="http://schemas.openxmlformats.org/drawingml/2006/picture">
+                <pic:pic xmlns:pic="http://schemas.openxmlformats.org/drawingml/2006/picture">
+                  <pic:nvPicPr>
+                    <pic:cNvPr id="787115772" name="Picture 1" descr="A diagram of a company&#10;&#10;Description automatically generated"/>
+                    <pic:cNvPicPr/>
+                  </pic:nvPicPr>
+                  <pic:blipFill>
+                    <a:blip r:embed="rId9" cstate="print">
+                      <a:extLst>
+                        <a:ext uri="{28A0092B-C50C-407E-A947-70E740481C1C}">
+                          <a14:useLocalDpi xmlns:a14="http://schemas.microsoft.com/office/drawing/2010/main" val="0"/>
+                        </a:ext>
+                      </a:extLst>
+                    </a:blip>
+                    <a:stretch>
+                      <a:fillRect/>
+                    </a:stretch>
+                  </pic:blipFill>
+                  <pic:spPr>
+                    <a:xfrm>
+                      <a:off x="0" y="0"/>
+                      <a:ext cx="5731510" cy="2800985"/>
+                    </a:xfrm>
+                    <a:prstGeom prst="rect">
+                      <a:avLst/>
+                    </a:prstGeom>
+                  </pic:spPr>
+                </pic:pic>
+              </a:graphicData>
+            </a:graphic>
+          </wp:inline>
+        </w:drawing>
+      </w:r>
+    </w:p>
+    <w:p>
+      <w:pPr>
+        <w:ind w:left="360"/>
+      </w:pPr>
+    </w:p>
+    <w:p>
+      <w:pPr>
+        <w:ind w:left="360"/>
+      </w:pPr>
+      <w:r>
+        <w:t>Automatska validacija prijava je uvedena, a ručno pregledavanje maknuto, što ubrazava tu radnju za 50%.</w:t>
+      </w:r>
+    </w:p>
+    <w:p>
+      <w:pPr>
+        <w:ind w:left="360"/>
+      </w:pPr>
+    </w:p>
+    <w:p>
+      <w:pPr>
+        <w:ind w:left="360"/>
+      </w:pPr>
+      <w:r>
+        <w:t xml:space="preserve">Zapisnik, bodovanje i njegovo potpisivanje se vrši elektronski, što ubrzava ovaj dio procesa za </w:t>
+      </w:r>
+      <w:r>
+        <w:t>1 dan</w:t>
+      </w:r>
+      <w:r>
+        <w:t>.</w:t>
+      </w:r>
+    </w:p>
+    <w:p>
+      <w:pPr>
+        <w:ind w:left="360"/>
+      </w:pPr>
+    </w:p>
+    <w:p>
+      <w:pPr>
+        <w:ind w:left="360"/>
+      </w:pPr>
+      <w:r>
+        <w:t>Potpisivanje od strane dekan</w:t>
+      </w:r>
+      <w:r>
+        <w:t>a</w:t>
+      </w:r>
+      <w:r>
+        <w:t>, koordinatora i studenta se također obavljaju elektronski, ubrzavajući proces za 1,5 dan.</w:t>
+      </w:r>
+    </w:p>
+    <w:p>
+      <w:pPr>
+        <w:ind w:left="360"/>
+      </w:pPr>
+    </w:p>
+    <w:p>
+      <w:pPr>
+        <w:ind w:left="360"/>
+      </w:pPr>
+    </w:p>
+    <w:p>
+      <w:pPr>
+        <w:ind w:left="360"/>
+      </w:pPr>
+    </w:p>
+    <w:p>
+      <w:pPr>
+        <w:ind w:left="360"/>
+      </w:pPr>
+    </w:p>
+    <w:p>
+      <w:pPr>
+        <w:ind w:left="360"/>
+      </w:pPr>
+    </w:p>
+    <w:p>
+      <w:pPr>
+        <w:ind w:left="360"/>
+      </w:pPr>
+    </w:p>
+    <w:p>
+      <w:pPr>
+        <w:pStyle w:val="ListParagraph"/>
+      </w:pPr>
+    </w:p>
+    <w:p>
+      <w:pPr>
+        <w:pStyle w:val="ListParagraph"/>
+      </w:pPr>
+    </w:p>
+    <w:p>
+      <w:pPr>
+        <w:pStyle w:val="ListParagraph"/>
+        <w:numPr>
+          <w:ilvl w:val="0"/>
+          <w:numId w:val="1"/>
+        </w:numPr>
+        <w:rPr>
+          <w:rFonts w:ascii="Liberation Serif" w:hAnsi="Liberation Serif"/>
+        </w:rPr>
+      </w:pPr>
+      <w:r>
+        <w:rPr>
+          <w:rFonts w:ascii="Liberation Serif" w:hAnsi="Liberation Serif"/>
+        </w:rPr>
+        <w:lastRenderedPageBreak/>
+        <w:t>Predstavljanje Erasmus Administratoru</w:t>
+      </w:r>
+    </w:p>
+    <w:p>
+      <w:pPr>
+        <w:ind w:left="360"/>
+        <w:rPr>
+          <w:b/>
+          <w:bCs/>
+        </w:rPr>
+      </w:pPr>
+      <w:r>
+        <w:t>Istaknuli bi brzinu i efikasnost.</w:t>
+      </w:r>
+      <w:r>
+        <w:t xml:space="preserve"> </w:t>
+      </w:r>
+      <w:r>
+        <w:t>Također bi probali objasniti kako promjena nije prijetnja, nego alat koji podržava njegovu učinkovitost</w:t>
+      </w:r>
+      <w:r>
+        <w:t xml:space="preserve">. </w:t>
+      </w:r>
+      <w:r>
+        <w:t>Povezali bi promjene s boljim rezultatima, a umjesto da naglašavamo promjenu načina rada, fokusirali bi se na pozitivne ishod</w:t>
+      </w:r>
+      <w:r>
+        <w:t>e.</w:t>
+      </w:r>
+      <w:r>
+        <w:t xml:space="preserve"> </w:t>
+      </w:r>
+      <w:r>
+        <w:t>Izbjegavali bi direktno kritiziranje</w:t>
+      </w:r>
+      <w:r>
+        <w:t xml:space="preserve"> njegovog</w:t>
+      </w:r>
+      <w:r>
+        <w:t xml:space="preserve"> sustava.</w:t>
+      </w:r>
+      <w:r>
+        <w:t xml:space="preserve"> </w:t>
+      </w:r>
+      <w:r>
+        <w:t>Pokazali bi promjenu kao priliku za priznavanje njegovog rada</w:t>
+      </w:r>
+      <w:r>
+        <w:rPr>
+          <w:b/>
+          <w:bCs/>
+        </w:rPr>
+        <w:t>.</w:t>
+      </w:r>
+      <w:r>
+        <w:rPr>
+          <w:b/>
+          <w:bCs/>
+        </w:rPr>
+        <w:t xml:space="preserve"> </w:t>
+      </w:r>
+      <w:r>
+        <w:t>Izbjegavali bi kritike, a umjesto da forsiramo promjenu, ponudili bi je kao alat za dodatno unaprijeđenje njegovog već uspješnog rada.</w:t>
+      </w:r>
+    </w:p>
     <w:sectPr>
-      <w:headerReference w:type="default" r:id="rId8"/>
-      <w:footerReference w:type="default" r:id="rId9"/>
+      <w:headerReference w:type="default" r:id="rId10"/>
+      <w:footerReference w:type="default" r:id="rId11"/>
       <w:pgSz w:w="11906" w:h="16838"/>
       <w:pgMar w:top="1440" w:right="1440" w:bottom="1440" w:left="1440" w:header="708" w:footer="708" w:gutter="0"/>
       <w:pgNumType w:start="1"/>
@@ -3570,6 +3896,95 @@
 <file path=word/numbering.xml><?xml version="1.0" encoding="utf-8"?>
 <w:numbering xmlns:wpc="http://schemas.microsoft.com/office/word/2010/wordprocessingCanvas" xmlns:cx="http://schemas.microsoft.com/office/drawing/2014/chartex" xmlns:cx1="http://schemas.microsoft.com/office/drawing/2015/9/8/chartex" xmlns:cx2="http://schemas.microsoft.com/office/drawing/2015/10/21/chartex" xmlns:cx3="http://schemas.microsoft.com/office/drawing/2016/5/9/chartex" xmlns:cx4="http://schemas.microsoft.com/office/drawing/2016/5/10/chartex" xmlns:cx5="http://schemas.microsoft.com/office/drawing/2016/5/11/chartex" xmlns:cx6="http://schemas.microsoft.com/office/drawing/2016/5/12/chartex" xmlns:cx7="http://schemas.microsoft.com/office/drawing/2016/5/13/chartex" xmlns:cx8="http://schemas.microsoft.com/office/drawing/2016/5/14/chartex" xmlns:mc="http://schemas.openxmlformats.org/markup-compatibility/2006" xmlns:aink="http://schemas.microsoft.com/office/drawing/2016/ink" xmlns:am3d="http://schemas.microsoft.com/office/drawing/2017/model3d" xmlns:o="urn:schemas-microsoft-com:office:office" xmlns:oel="http://schemas.microsoft.com/office/2019/extlst" xmlns:r="http://schemas.openxmlformats.org/officeDocument/2006/relationships" xmlns:m="http://schemas.openxmlformats.org/officeDocument/2006/math" xmlns:v="urn:schemas-microsoft-com:vml" xmlns:wp14="http://schemas.microsoft.com/office/word/2010/wordprocessingDrawing" xmlns:wp="http://schemas.openxmlformats.org/drawingml/2006/wordprocessingDrawing" xmlns:w10="urn:schemas-microsoft-com:office:word" xmlns:w="http://schemas.openxmlformats.org/wordprocessingml/2006/main" xmlns:w14="http://schemas.microsoft.com/office/word/2010/wordml" xmlns:w15="http://schemas.microsoft.com/office/word/2012/wordml" xmlns:w16cex="http://schemas.microsoft.com/office/word/2018/wordml/cex" xmlns:w16cid="http://schemas.microsoft.com/office/word/2016/wordml/cid" xmlns:w16="http://schemas.microsoft.com/office/word/2018/wordml" xmlns:w16du="http://schemas.microsoft.com/office/word/2023/wordml/word16du" xmlns:w16sdtdh="http://schemas.microsoft.com/office/word/2020/wordml/sdtdatahash" xmlns:w16se="http://schemas.microsoft.com/office/word/2015/wordml/symex" xmlns:wpg="http://schemas.microsoft.com/office/word/2010/wordprocessingGroup" xmlns:wpi="http://schemas.microsoft.com/office/word/2010/wordprocessingInk" xmlns:wne="http://schemas.microsoft.com/office/word/2006/wordml" xmlns:wps="http://schemas.microsoft.com/office/word/2010/wordprocessingShape" mc:Ignorable="w14 w15 w16se w16cid w16 w16cex w16sdtdh w16du wp14">
   <w:abstractNum w:abstractNumId="0" w15:restartNumberingAfterBreak="0">
+    <w:nsid w:val="05C45B6E"/>
+    <w:multiLevelType w:val="hybridMultilevel"/>
+    <w:tmpl w:val="BE54170E"/>
+    <w:lvl w:ilvl="0" w:tplc="041A000F">
+      <w:start w:val="4"/>
+      <w:numFmt w:val="decimal"/>
+      <w:lvlText w:val="%1."/>
+      <w:lvlJc w:val="left"/>
+      <w:pPr>
+        <w:ind w:left="720" w:hanging="360"/>
+      </w:pPr>
+      <w:rPr>
+        <w:rFonts w:hint="default"/>
+      </w:rPr>
+    </w:lvl>
+    <w:lvl w:ilvl="1" w:tplc="041A0019" w:tentative="1">
+      <w:start w:val="1"/>
+      <w:numFmt w:val="lowerLetter"/>
+      <w:lvlText w:val="%2."/>
+      <w:lvlJc w:val="left"/>
+      <w:pPr>
+        <w:ind w:left="1440" w:hanging="360"/>
+      </w:pPr>
+    </w:lvl>
+    <w:lvl w:ilvl="2" w:tplc="041A001B" w:tentative="1">
+      <w:start w:val="1"/>
+      <w:numFmt w:val="lowerRoman"/>
+      <w:lvlText w:val="%3."/>
+      <w:lvlJc w:val="right"/>
+      <w:pPr>
+        <w:ind w:left="2160" w:hanging="180"/>
+      </w:pPr>
+    </w:lvl>
+    <w:lvl w:ilvl="3" w:tplc="041A000F" w:tentative="1">
+      <w:start w:val="1"/>
+      <w:numFmt w:val="decimal"/>
+      <w:lvlText w:val="%4."/>
+      <w:lvlJc w:val="left"/>
+      <w:pPr>
+        <w:ind w:left="2880" w:hanging="360"/>
+      </w:pPr>
+    </w:lvl>
+    <w:lvl w:ilvl="4" w:tplc="041A0019" w:tentative="1">
+      <w:start w:val="1"/>
+      <w:numFmt w:val="lowerLetter"/>
+      <w:lvlText w:val="%5."/>
+      <w:lvlJc w:val="left"/>
+      <w:pPr>
+        <w:ind w:left="3600" w:hanging="360"/>
+      </w:pPr>
+    </w:lvl>
+    <w:lvl w:ilvl="5" w:tplc="041A001B" w:tentative="1">
+      <w:start w:val="1"/>
+      <w:numFmt w:val="lowerRoman"/>
+      <w:lvlText w:val="%6."/>
+      <w:lvlJc w:val="right"/>
+      <w:pPr>
+        <w:ind w:left="4320" w:hanging="180"/>
+      </w:pPr>
+    </w:lvl>
+    <w:lvl w:ilvl="6" w:tplc="041A000F" w:tentative="1">
+      <w:start w:val="1"/>
+      <w:numFmt w:val="decimal"/>
+      <w:lvlText w:val="%7."/>
+      <w:lvlJc w:val="left"/>
+      <w:pPr>
+        <w:ind w:left="5040" w:hanging="360"/>
+      </w:pPr>
+    </w:lvl>
+    <w:lvl w:ilvl="7" w:tplc="041A0019" w:tentative="1">
+      <w:start w:val="1"/>
+      <w:numFmt w:val="lowerLetter"/>
+      <w:lvlText w:val="%8."/>
+      <w:lvlJc w:val="left"/>
+      <w:pPr>
+        <w:ind w:left="5760" w:hanging="360"/>
+      </w:pPr>
+    </w:lvl>
+    <w:lvl w:ilvl="8" w:tplc="041A001B" w:tentative="1">
+      <w:start w:val="1"/>
+      <w:numFmt w:val="lowerRoman"/>
+      <w:lvlText w:val="%9."/>
+      <w:lvlJc w:val="right"/>
+      <w:pPr>
+        <w:ind w:left="6480" w:hanging="180"/>
+      </w:pPr>
+    </w:lvl>
+  </w:abstractNum>
+  <w:abstractNum w:abstractNumId="1" w15:restartNumberingAfterBreak="0">
     <w:nsid w:val="36D302EB"/>
     <w:multiLevelType w:val="hybridMultilevel"/>
     <w:tmpl w:val="27CC2AE2"/>
@@ -3658,7 +4073,7 @@
       </w:pPr>
     </w:lvl>
   </w:abstractNum>
-  <w:abstractNum w:abstractNumId="1" w15:restartNumberingAfterBreak="0">
+  <w:abstractNum w:abstractNumId="2" w15:restartNumberingAfterBreak="0">
     <w:nsid w:val="3F067BE8"/>
     <w:multiLevelType w:val="hybridMultilevel"/>
     <w:tmpl w:val="9C3C46F6"/>
@@ -3747,7 +4162,7 @@
       </w:pPr>
     </w:lvl>
   </w:abstractNum>
-  <w:abstractNum w:abstractNumId="2" w15:restartNumberingAfterBreak="0">
+  <w:abstractNum w:abstractNumId="3" w15:restartNumberingAfterBreak="0">
     <w:nsid w:val="53BC2444"/>
     <w:multiLevelType w:val="hybridMultilevel"/>
     <w:tmpl w:val="27CC2AE2"/>
@@ -3836,7 +4251,7 @@
       </w:pPr>
     </w:lvl>
   </w:abstractNum>
-  <w:abstractNum w:abstractNumId="3" w15:restartNumberingAfterBreak="0">
+  <w:abstractNum w:abstractNumId="4" w15:restartNumberingAfterBreak="0">
     <w:nsid w:val="73862EE9"/>
     <w:multiLevelType w:val="hybridMultilevel"/>
     <w:tmpl w:val="2F9AB3F4"/>
@@ -3926,16 +4341,19 @@
     </w:lvl>
   </w:abstractNum>
   <w:num w:numId="1" w16cid:durableId="1435397901">
+    <w:abstractNumId w:val="3"/>
+  </w:num>
+  <w:num w:numId="2" w16cid:durableId="685206124">
+    <w:abstractNumId w:val="1"/>
+  </w:num>
+  <w:num w:numId="3" w16cid:durableId="1702392336">
+    <w:abstractNumId w:val="4"/>
+  </w:num>
+  <w:num w:numId="4" w16cid:durableId="773018544">
     <w:abstractNumId w:val="2"/>
   </w:num>
-  <w:num w:numId="2" w16cid:durableId="685206124">
+  <w:num w:numId="5" w16cid:durableId="1129781362">
     <w:abstractNumId w:val="0"/>
-  </w:num>
-  <w:num w:numId="3" w16cid:durableId="1702392336">
-    <w:abstractNumId w:val="3"/>
-  </w:num>
-  <w:num w:numId="4" w16cid:durableId="773018544">
-    <w:abstractNumId w:val="1"/>
   </w:num>
 </w:numbering>
 </file>
@@ -4590,7 +5008,6 @@
   <w:style w:type="character" w:default="1" w:styleId="DefaultParagraphFont">
     <w:name w:val="Default Paragraph Font"/>
     <w:uiPriority w:val="1"/>
-    <w:semiHidden/>
     <w:unhideWhenUsed/>
   </w:style>
   <w:style w:type="table" w:default="1" w:styleId="TableNormal">

</xml_diff>

<commit_message>
Fix typos, make fonts more consistent
</commit_message>
<xml_diff>
--- a/Erasmus_Projekt.docx
+++ b/Erasmus_Projekt.docx
@@ -1,6 +1,6 @@
 
 <file path=word/document.xml><?xml version="1.0" encoding="utf-8"?>
-<w:document xmlns:wpc="http://schemas.microsoft.com/office/word/2010/wordprocessingCanvas" xmlns:cx="http://schemas.microsoft.com/office/drawing/2014/chartex" xmlns:cx1="http://schemas.microsoft.com/office/drawing/2015/9/8/chartex" xmlns:cx2="http://schemas.microsoft.com/office/drawing/2015/10/21/chartex" xmlns:cx3="http://schemas.microsoft.com/office/drawing/2016/5/9/chartex" xmlns:cx4="http://schemas.microsoft.com/office/drawing/2016/5/10/chartex" xmlns:cx5="http://schemas.microsoft.com/office/drawing/2016/5/11/chartex" xmlns:cx6="http://schemas.microsoft.com/office/drawing/2016/5/12/chartex" xmlns:cx7="http://schemas.microsoft.com/office/drawing/2016/5/13/chartex" xmlns:cx8="http://schemas.microsoft.com/office/drawing/2016/5/14/chartex" xmlns:mc="http://schemas.openxmlformats.org/markup-compatibility/2006" xmlns:aink="http://schemas.microsoft.com/office/drawing/2016/ink" xmlns:am3d="http://schemas.microsoft.com/office/drawing/2017/model3d" xmlns:o="urn:schemas-microsoft-com:office:office" xmlns:oel="http://schemas.microsoft.com/office/2019/extlst" xmlns:r="http://schemas.openxmlformats.org/officeDocument/2006/relationships" xmlns:m="http://schemas.openxmlformats.org/officeDocument/2006/math" xmlns:v="urn:schemas-microsoft-com:vml" xmlns:wp14="http://schemas.microsoft.com/office/word/2010/wordprocessingDrawing" xmlns:wp="http://schemas.openxmlformats.org/drawingml/2006/wordprocessingDrawing" xmlns:w10="urn:schemas-microsoft-com:office:word" xmlns:w="http://schemas.openxmlformats.org/wordprocessingml/2006/main" xmlns:w14="http://schemas.microsoft.com/office/word/2010/wordml" xmlns:w15="http://schemas.microsoft.com/office/word/2012/wordml" xmlns:w16cex="http://schemas.microsoft.com/office/word/2018/wordml/cex" xmlns:w16cid="http://schemas.microsoft.com/office/word/2016/wordml/cid" xmlns:w16="http://schemas.microsoft.com/office/word/2018/wordml" xmlns:w16du="http://schemas.microsoft.com/office/word/2023/wordml/word16du" xmlns:w16sdtdh="http://schemas.microsoft.com/office/word/2020/wordml/sdtdatahash" xmlns:w16se="http://schemas.microsoft.com/office/word/2015/wordml/symex" xmlns:wpg="http://schemas.microsoft.com/office/word/2010/wordprocessingGroup" xmlns:wpi="http://schemas.microsoft.com/office/word/2010/wordprocessingInk" xmlns:wne="http://schemas.microsoft.com/office/word/2006/wordml" xmlns:wps="http://schemas.microsoft.com/office/word/2010/wordprocessingShape" mc:Ignorable="w14 w15 w16se w16cid w16 w16cex w16sdtdh w16du wp14">
+<w:document xmlns:wpc="http://schemas.microsoft.com/office/word/2010/wordprocessingCanvas" xmlns:cx="http://schemas.microsoft.com/office/drawing/2014/chartex" xmlns:mc="http://schemas.openxmlformats.org/markup-compatibility/2006" xmlns:o="urn:schemas-microsoft-com:office:office" xmlns:r="http://schemas.openxmlformats.org/officeDocument/2006/relationships" xmlns:m="http://schemas.openxmlformats.org/officeDocument/2006/math" xmlns:v="urn:schemas-microsoft-com:vml" xmlns:wp14="http://schemas.microsoft.com/office/word/2010/wordprocessingDrawing" xmlns:wp="http://schemas.openxmlformats.org/drawingml/2006/wordprocessingDrawing" xmlns:w10="urn:schemas-microsoft-com:office:word" xmlns:w="http://schemas.openxmlformats.org/wordprocessingml/2006/main" xmlns:w14="http://schemas.microsoft.com/office/word/2010/wordml" xmlns:w15="http://schemas.microsoft.com/office/word/2012/wordml" xmlns:w16se="http://schemas.microsoft.com/office/word/2015/wordml/symex" xmlns:wpg="http://schemas.microsoft.com/office/word/2010/wordprocessingGroup" xmlns:wpi="http://schemas.microsoft.com/office/word/2010/wordprocessingInk" xmlns:wne="http://schemas.microsoft.com/office/word/2006/wordml" xmlns:wps="http://schemas.microsoft.com/office/word/2010/wordprocessingShape" mc:Ignorable="w14 w15 w16se wp14">
   <w:body>
     <w:p>
       <w:pPr>
@@ -641,7 +641,10 @@
               <w:jc w:val="center"/>
             </w:pPr>
             <w:r>
-              <w:t>Studentova Erasumus prijavnica</w:t>
+              <w:t>Studentova Eras</w:t>
+            </w:r>
+            <w:r>
+              <w:t>mus prijavnica</w:t>
             </w:r>
           </w:p>
         </w:tc>
@@ -2258,6 +2261,7 @@
               <w:jc w:val="center"/>
             </w:pPr>
             <w:r>
+              <w:lastRenderedPageBreak/>
               <w:t>13.</w:t>
             </w:r>
           </w:p>
@@ -2329,8 +2333,14 @@
           <w:ilvl w:val="0"/>
           <w:numId w:val="1"/>
         </w:numPr>
+        <w:rPr>
+          <w:b/>
+        </w:rPr>
       </w:pPr>
       <w:r>
+        <w:rPr>
+          <w:b/>
+        </w:rPr>
         <w:t>Postaviti KPI-eve za procese.</w:t>
       </w:r>
     </w:p>
@@ -2342,11 +2352,11 @@
         <w:tblLook w:val="04A0" w:firstRow="1" w:lastRow="0" w:firstColumn="1" w:lastColumn="0" w:noHBand="0" w:noVBand="1"/>
       </w:tblPr>
       <w:tblGrid>
-        <w:gridCol w:w="523"/>
-        <w:gridCol w:w="2445"/>
+        <w:gridCol w:w="524"/>
+        <w:gridCol w:w="2447"/>
         <w:gridCol w:w="1857"/>
         <w:gridCol w:w="1898"/>
-        <w:gridCol w:w="1933"/>
+        <w:gridCol w:w="1930"/>
       </w:tblGrid>
       <w:tr>
         <w:tc>
@@ -2499,7 +2509,10 @@
               <w:t>Uvođenje e-prijavnice na Erasmus webu</w:t>
             </w:r>
             <w:r>
-              <w:t xml:space="preserve"> sa poljima koja daju primjer što treba biti upisano.</w:t>
+              <w:t xml:space="preserve"> s</w:t>
+            </w:r>
+            <w:r>
+              <w:t xml:space="preserve"> poljima koja daju primjer što treba biti upisano.</w:t>
             </w:r>
           </w:p>
         </w:tc>
@@ -2720,7 +2733,21 @@
               <w:rPr>
                 <w:lang w:val="en-US"/>
               </w:rPr>
-              <w:t xml:space="preserve"> koji </w:t>
+              <w:t xml:space="preserve"> </w:t>
+            </w:r>
+            <w:proofErr w:type="spellStart"/>
+            <w:r>
+              <w:rPr>
+                <w:lang w:val="en-US"/>
+              </w:rPr>
+              <w:t>koji</w:t>
+            </w:r>
+            <w:proofErr w:type="spellEnd"/>
+            <w:r>
+              <w:rPr>
+                <w:lang w:val="en-US"/>
+              </w:rPr>
+              <w:t xml:space="preserve"> </w:t>
             </w:r>
             <w:proofErr w:type="spellStart"/>
             <w:r>
@@ -3442,10 +3469,28 @@
           <w:ilvl w:val="0"/>
           <w:numId w:val="1"/>
         </w:numPr>
+        <w:rPr>
+          <w:b/>
+        </w:rPr>
       </w:pPr>
       <w:r>
+        <w:rPr>
+          <w:b/>
+        </w:rPr>
         <w:lastRenderedPageBreak/>
-        <w:t>Shema trenutnog procesa.</w:t>
+        <w:t>Shema trenut</w:t>
+      </w:r>
+      <w:r>
+        <w:rPr>
+          <w:b/>
+        </w:rPr>
+        <w:t>ačnog</w:t>
+      </w:r>
+      <w:r>
+        <w:rPr>
+          <w:b/>
+        </w:rPr>
+        <w:t xml:space="preserve"> procesa.</w:t>
       </w:r>
     </w:p>
     <w:p>
@@ -3455,6 +3500,7 @@
       <w:r>
         <w:rPr>
           <w:noProof/>
+          <w:lang w:val="en-US" w:eastAsia="en-US" w:bidi="ar-SA"/>
           <w14:ligatures w14:val="standardContextual"/>
         </w:rPr>
         <w:drawing>
@@ -3510,33 +3556,33 @@
           <w:ilvl w:val="0"/>
           <w:numId w:val="1"/>
         </w:numPr>
+        <w:rPr>
+          <w:b/>
+        </w:rPr>
       </w:pPr>
       <w:r>
+        <w:rPr>
+          <w:b/>
+        </w:rPr>
         <w:t>Shema p</w:t>
       </w:r>
       <w:r>
-        <w:t>r</w:t>
+        <w:rPr>
+          <w:b/>
+        </w:rPr>
+        <w:t>rijedlog</w:t>
       </w:r>
       <w:r>
-        <w:t>ijedlog</w:t>
-      </w:r>
-      <w:r>
+        <w:rPr>
+          <w:b/>
+        </w:rPr>
         <w:t>a</w:t>
       </w:r>
       <w:r>
-        <w:t xml:space="preserve"> nov</w:t>
-      </w:r>
-      <w:r>
-        <w:t>og</w:t>
-      </w:r>
-      <w:r>
-        <w:t xml:space="preserve"> proces</w:t>
-      </w:r>
-      <w:r>
-        <w:t>a</w:t>
-      </w:r>
-      <w:r>
-        <w:t xml:space="preserve">. </w:t>
+        <w:rPr>
+          <w:b/>
+        </w:rPr>
+        <w:t xml:space="preserve"> novog procesa. </w:t>
       </w:r>
     </w:p>
     <w:p>
@@ -3546,6 +3592,7 @@
       <w:r>
         <w:rPr>
           <w:noProof/>
+          <w:lang w:val="en-US" w:eastAsia="en-US" w:bidi="ar-SA"/>
           <w14:ligatures w14:val="standardContextual"/>
         </w:rPr>
         <w:drawing>
@@ -3601,7 +3648,13 @@
         <w:ind w:left="360"/>
       </w:pPr>
       <w:r>
-        <w:t>Automatska validacija prijava je uvedena, a ručno pregledavanje maknuto, što ubrazava tu radnju za 50%.</w:t>
+        <w:t>Automatska validacija prijava je uvedena, a ručno</w:t>
+      </w:r>
+      <w:r>
+        <w:t xml:space="preserve"> pregledavanje maknuto, što ubr</w:t>
+      </w:r>
+      <w:r>
+        <w:t>zava tu radnju za 50%.</w:t>
       </w:r>
     </w:p>
     <w:p>
@@ -3684,39 +3737,36 @@
     </w:p>
     <w:p>
       <w:pPr>
-        <w:pStyle w:val="ListParagraph"/>
-        <w:numPr>
-          <w:ilvl w:val="0"/>
-          <w:numId w:val="1"/>
-        </w:numPr>
         <w:rPr>
-          <w:rFonts w:ascii="Liberation Serif" w:hAnsi="Liberation Serif"/>
+          <w:rFonts w:asciiTheme="minorHAnsi" w:hAnsiTheme="minorHAnsi"/>
+          <w:b/>
         </w:rPr>
       </w:pPr>
       <w:r>
         <w:rPr>
-          <w:rFonts w:ascii="Liberation Serif" w:hAnsi="Liberation Serif"/>
+          <w:rFonts w:asciiTheme="minorHAnsi" w:hAnsiTheme="minorHAnsi"/>
+          <w:b/>
         </w:rPr>
         <w:lastRenderedPageBreak/>
+        <w:t xml:space="preserve">6. </w:t>
+      </w:r>
+      <w:r>
+        <w:rPr>
+          <w:rFonts w:asciiTheme="minorHAnsi" w:hAnsiTheme="minorHAnsi"/>
+          <w:b/>
+        </w:rPr>
         <w:t>Predstavljanje Erasmus Administratoru</w:t>
       </w:r>
     </w:p>
     <w:p>
       <w:pPr>
-        <w:ind w:left="360"/>
         <w:rPr>
           <w:b/>
           <w:bCs/>
         </w:rPr>
       </w:pPr>
       <w:r>
-        <w:t>Istaknuli bi brzinu i efikasnost.</w:t>
-      </w:r>
-      <w:r>
-        <w:t xml:space="preserve"> </w:t>
-      </w:r>
-      <w:r>
-        <w:t>Također bi probali objasniti kako promjena nije prijetnja, nego alat koji podržava njegovu učinkovitost</w:t>
+        <w:t>Istaknuli bi brzinu i efikasnost. Također bi probali objasniti kako promjena nije prijetnja, nego alat koji podržava njegovu učinkovitost</w:t>
       </w:r>
       <w:r>
         <w:t xml:space="preserve">. </w:t>
@@ -3760,7 +3810,18 @@
         <w:t xml:space="preserve"> </w:t>
       </w:r>
       <w:r>
-        <w:t>Izbjegavali bi kritike, a umjesto da forsiramo promjenu, ponudili bi je kao alat za dodatno unaprijeđenje njegovog već uspješnog rada.</w:t>
+        <w:t>Izbjegavali bi kritike, a umjesto da forsiramo promjenu, ponudili bi je ka</w:t>
+      </w:r>
+      <w:bookmarkStart w:id="0" w:name="_GoBack"/>
+      <w:bookmarkEnd w:id="0"/>
+      <w:r>
+        <w:t xml:space="preserve">o alat za dodatno </w:t>
+      </w:r>
+      <w:r>
+        <w:t>unaprjeđenj</w:t>
+      </w:r>
+      <w:r>
+        <w:t>e njegovog već uspješnog rada.</w:t>
       </w:r>
     </w:p>
     <w:sectPr>
@@ -3777,7 +3838,7 @@
 </file>
 
 <file path=word/endnotes.xml><?xml version="1.0" encoding="utf-8"?>
-<w:endnotes xmlns:wpc="http://schemas.microsoft.com/office/word/2010/wordprocessingCanvas" xmlns:cx="http://schemas.microsoft.com/office/drawing/2014/chartex" xmlns:cx1="http://schemas.microsoft.com/office/drawing/2015/9/8/chartex" xmlns:cx2="http://schemas.microsoft.com/office/drawing/2015/10/21/chartex" xmlns:cx3="http://schemas.microsoft.com/office/drawing/2016/5/9/chartex" xmlns:cx4="http://schemas.microsoft.com/office/drawing/2016/5/10/chartex" xmlns:cx5="http://schemas.microsoft.com/office/drawing/2016/5/11/chartex" xmlns:cx6="http://schemas.microsoft.com/office/drawing/2016/5/12/chartex" xmlns:cx7="http://schemas.microsoft.com/office/drawing/2016/5/13/chartex" xmlns:cx8="http://schemas.microsoft.com/office/drawing/2016/5/14/chartex" xmlns:mc="http://schemas.openxmlformats.org/markup-compatibility/2006" xmlns:aink="http://schemas.microsoft.com/office/drawing/2016/ink" xmlns:am3d="http://schemas.microsoft.com/office/drawing/2017/model3d" xmlns:o="urn:schemas-microsoft-com:office:office" xmlns:oel="http://schemas.microsoft.com/office/2019/extlst" xmlns:r="http://schemas.openxmlformats.org/officeDocument/2006/relationships" xmlns:m="http://schemas.openxmlformats.org/officeDocument/2006/math" xmlns:v="urn:schemas-microsoft-com:vml" xmlns:wp14="http://schemas.microsoft.com/office/word/2010/wordprocessingDrawing" xmlns:wp="http://schemas.openxmlformats.org/drawingml/2006/wordprocessingDrawing" xmlns:w10="urn:schemas-microsoft-com:office:word" xmlns:w="http://schemas.openxmlformats.org/wordprocessingml/2006/main" xmlns:w14="http://schemas.microsoft.com/office/word/2010/wordml" xmlns:w15="http://schemas.microsoft.com/office/word/2012/wordml" xmlns:w16cex="http://schemas.microsoft.com/office/word/2018/wordml/cex" xmlns:w16cid="http://schemas.microsoft.com/office/word/2016/wordml/cid" xmlns:w16="http://schemas.microsoft.com/office/word/2018/wordml" xmlns:w16du="http://schemas.microsoft.com/office/word/2023/wordml/word16du" xmlns:w16sdtdh="http://schemas.microsoft.com/office/word/2020/wordml/sdtdatahash" xmlns:w16se="http://schemas.microsoft.com/office/word/2015/wordml/symex" xmlns:wpg="http://schemas.microsoft.com/office/word/2010/wordprocessingGroup" xmlns:wpi="http://schemas.microsoft.com/office/word/2010/wordprocessingInk" xmlns:wne="http://schemas.microsoft.com/office/word/2006/wordml" xmlns:wps="http://schemas.microsoft.com/office/word/2010/wordprocessingShape" mc:Ignorable="w14 w15 w16se w16cid w16 w16cex w16sdtdh w16du wp14">
+<w:endnotes xmlns:wpc="http://schemas.microsoft.com/office/word/2010/wordprocessingCanvas" xmlns:cx="http://schemas.microsoft.com/office/drawing/2014/chartex" xmlns:mc="http://schemas.openxmlformats.org/markup-compatibility/2006" xmlns:o="urn:schemas-microsoft-com:office:office" xmlns:r="http://schemas.openxmlformats.org/officeDocument/2006/relationships" xmlns:m="http://schemas.openxmlformats.org/officeDocument/2006/math" xmlns:v="urn:schemas-microsoft-com:vml" xmlns:wp14="http://schemas.microsoft.com/office/word/2010/wordprocessingDrawing" xmlns:wp="http://schemas.openxmlformats.org/drawingml/2006/wordprocessingDrawing" xmlns:w10="urn:schemas-microsoft-com:office:word" xmlns:w="http://schemas.openxmlformats.org/wordprocessingml/2006/main" xmlns:w14="http://schemas.microsoft.com/office/word/2010/wordml" xmlns:w15="http://schemas.microsoft.com/office/word/2012/wordml" xmlns:w16se="http://schemas.microsoft.com/office/word/2015/wordml/symex" xmlns:wpg="http://schemas.microsoft.com/office/word/2010/wordprocessingGroup" xmlns:wpi="http://schemas.microsoft.com/office/word/2010/wordprocessingInk" xmlns:wne="http://schemas.microsoft.com/office/word/2006/wordml" xmlns:wps="http://schemas.microsoft.com/office/word/2010/wordprocessingShape" mc:Ignorable="w14 w15 w16se wp14">
   <w:endnote w:type="separator" w:id="-1">
     <w:p>
       <w:r>
@@ -3796,7 +3857,7 @@
 </file>
 
 <file path=word/footer1.xml><?xml version="1.0" encoding="utf-8"?>
-<w:ftr xmlns:wpc="http://schemas.microsoft.com/office/word/2010/wordprocessingCanvas" xmlns:cx="http://schemas.microsoft.com/office/drawing/2014/chartex" xmlns:cx1="http://schemas.microsoft.com/office/drawing/2015/9/8/chartex" xmlns:cx2="http://schemas.microsoft.com/office/drawing/2015/10/21/chartex" xmlns:cx3="http://schemas.microsoft.com/office/drawing/2016/5/9/chartex" xmlns:cx4="http://schemas.microsoft.com/office/drawing/2016/5/10/chartex" xmlns:cx5="http://schemas.microsoft.com/office/drawing/2016/5/11/chartex" xmlns:cx6="http://schemas.microsoft.com/office/drawing/2016/5/12/chartex" xmlns:cx7="http://schemas.microsoft.com/office/drawing/2016/5/13/chartex" xmlns:cx8="http://schemas.microsoft.com/office/drawing/2016/5/14/chartex" xmlns:mc="http://schemas.openxmlformats.org/markup-compatibility/2006" xmlns:aink="http://schemas.microsoft.com/office/drawing/2016/ink" xmlns:am3d="http://schemas.microsoft.com/office/drawing/2017/model3d" xmlns:o="urn:schemas-microsoft-com:office:office" xmlns:oel="http://schemas.microsoft.com/office/2019/extlst" xmlns:r="http://schemas.openxmlformats.org/officeDocument/2006/relationships" xmlns:m="http://schemas.openxmlformats.org/officeDocument/2006/math" xmlns:v="urn:schemas-microsoft-com:vml" xmlns:wp14="http://schemas.microsoft.com/office/word/2010/wordprocessingDrawing" xmlns:wp="http://schemas.openxmlformats.org/drawingml/2006/wordprocessingDrawing" xmlns:w10="urn:schemas-microsoft-com:office:word" xmlns:w="http://schemas.openxmlformats.org/wordprocessingml/2006/main" xmlns:w14="http://schemas.microsoft.com/office/word/2010/wordml" xmlns:w15="http://schemas.microsoft.com/office/word/2012/wordml" xmlns:w16cex="http://schemas.microsoft.com/office/word/2018/wordml/cex" xmlns:w16cid="http://schemas.microsoft.com/office/word/2016/wordml/cid" xmlns:w16="http://schemas.microsoft.com/office/word/2018/wordml" xmlns:w16du="http://schemas.microsoft.com/office/word/2023/wordml/word16du" xmlns:w16sdtdh="http://schemas.microsoft.com/office/word/2020/wordml/sdtdatahash" xmlns:w16se="http://schemas.microsoft.com/office/word/2015/wordml/symex" xmlns:wpg="http://schemas.microsoft.com/office/word/2010/wordprocessingGroup" xmlns:wpi="http://schemas.microsoft.com/office/word/2010/wordprocessingInk" xmlns:wne="http://schemas.microsoft.com/office/word/2006/wordml" xmlns:wps="http://schemas.microsoft.com/office/word/2010/wordprocessingShape" mc:Ignorable="w14 w15 w16se w16cid w16 w16cex w16sdtdh w16du wp14">
+<w:ftr xmlns:wpc="http://schemas.microsoft.com/office/word/2010/wordprocessingCanvas" xmlns:cx="http://schemas.microsoft.com/office/drawing/2014/chartex" xmlns:mc="http://schemas.openxmlformats.org/markup-compatibility/2006" xmlns:o="urn:schemas-microsoft-com:office:office" xmlns:r="http://schemas.openxmlformats.org/officeDocument/2006/relationships" xmlns:m="http://schemas.openxmlformats.org/officeDocument/2006/math" xmlns:v="urn:schemas-microsoft-com:vml" xmlns:wp14="http://schemas.microsoft.com/office/word/2010/wordprocessingDrawing" xmlns:wp="http://schemas.openxmlformats.org/drawingml/2006/wordprocessingDrawing" xmlns:w10="urn:schemas-microsoft-com:office:word" xmlns:w="http://schemas.openxmlformats.org/wordprocessingml/2006/main" xmlns:w14="http://schemas.microsoft.com/office/word/2010/wordml" xmlns:w15="http://schemas.microsoft.com/office/word/2012/wordml" xmlns:w16se="http://schemas.microsoft.com/office/word/2015/wordml/symex" xmlns:wpg="http://schemas.microsoft.com/office/word/2010/wordprocessingGroup" xmlns:wpi="http://schemas.microsoft.com/office/word/2010/wordprocessingInk" xmlns:wne="http://schemas.microsoft.com/office/word/2006/wordml" xmlns:wps="http://schemas.microsoft.com/office/word/2010/wordprocessingShape" mc:Ignorable="w14 w15 w16se wp14">
   <w:p>
     <w:pPr>
       <w:pStyle w:val="Footer"/>
@@ -3812,7 +3873,7 @@
 </file>
 
 <file path=word/footer2.xml><?xml version="1.0" encoding="utf-8"?>
-<w:ftr xmlns:wpc="http://schemas.microsoft.com/office/word/2010/wordprocessingCanvas" xmlns:cx="http://schemas.microsoft.com/office/drawing/2014/chartex" xmlns:cx1="http://schemas.microsoft.com/office/drawing/2015/9/8/chartex" xmlns:cx2="http://schemas.microsoft.com/office/drawing/2015/10/21/chartex" xmlns:cx3="http://schemas.microsoft.com/office/drawing/2016/5/9/chartex" xmlns:cx4="http://schemas.microsoft.com/office/drawing/2016/5/10/chartex" xmlns:cx5="http://schemas.microsoft.com/office/drawing/2016/5/11/chartex" xmlns:cx6="http://schemas.microsoft.com/office/drawing/2016/5/12/chartex" xmlns:cx7="http://schemas.microsoft.com/office/drawing/2016/5/13/chartex" xmlns:cx8="http://schemas.microsoft.com/office/drawing/2016/5/14/chartex" xmlns:mc="http://schemas.openxmlformats.org/markup-compatibility/2006" xmlns:aink="http://schemas.microsoft.com/office/drawing/2016/ink" xmlns:am3d="http://schemas.microsoft.com/office/drawing/2017/model3d" xmlns:o="urn:schemas-microsoft-com:office:office" xmlns:oel="http://schemas.microsoft.com/office/2019/extlst" xmlns:r="http://schemas.openxmlformats.org/officeDocument/2006/relationships" xmlns:m="http://schemas.openxmlformats.org/officeDocument/2006/math" xmlns:v="urn:schemas-microsoft-com:vml" xmlns:wp14="http://schemas.microsoft.com/office/word/2010/wordprocessingDrawing" xmlns:wp="http://schemas.openxmlformats.org/drawingml/2006/wordprocessingDrawing" xmlns:w10="urn:schemas-microsoft-com:office:word" xmlns:w="http://schemas.openxmlformats.org/wordprocessingml/2006/main" xmlns:w14="http://schemas.microsoft.com/office/word/2010/wordml" xmlns:w15="http://schemas.microsoft.com/office/word/2012/wordml" xmlns:w16cex="http://schemas.microsoft.com/office/word/2018/wordml/cex" xmlns:w16cid="http://schemas.microsoft.com/office/word/2016/wordml/cid" xmlns:w16="http://schemas.microsoft.com/office/word/2018/wordml" xmlns:w16du="http://schemas.microsoft.com/office/word/2023/wordml/word16du" xmlns:w16sdtdh="http://schemas.microsoft.com/office/word/2020/wordml/sdtdatahash" xmlns:w16se="http://schemas.microsoft.com/office/word/2015/wordml/symex" xmlns:wpg="http://schemas.microsoft.com/office/word/2010/wordprocessingGroup" xmlns:wpi="http://schemas.microsoft.com/office/word/2010/wordprocessingInk" xmlns:wne="http://schemas.microsoft.com/office/word/2006/wordml" xmlns:wps="http://schemas.microsoft.com/office/word/2010/wordprocessingShape" mc:Ignorable="w14 w15 w16se w16cid w16 w16cex w16sdtdh w16du wp14">
+<w:ftr xmlns:wpc="http://schemas.microsoft.com/office/word/2010/wordprocessingCanvas" xmlns:cx="http://schemas.microsoft.com/office/drawing/2014/chartex" xmlns:mc="http://schemas.openxmlformats.org/markup-compatibility/2006" xmlns:o="urn:schemas-microsoft-com:office:office" xmlns:r="http://schemas.openxmlformats.org/officeDocument/2006/relationships" xmlns:m="http://schemas.openxmlformats.org/officeDocument/2006/math" xmlns:v="urn:schemas-microsoft-com:vml" xmlns:wp14="http://schemas.microsoft.com/office/word/2010/wordprocessingDrawing" xmlns:wp="http://schemas.openxmlformats.org/drawingml/2006/wordprocessingDrawing" xmlns:w10="urn:schemas-microsoft-com:office:word" xmlns:w="http://schemas.openxmlformats.org/wordprocessingml/2006/main" xmlns:w14="http://schemas.microsoft.com/office/word/2010/wordml" xmlns:w15="http://schemas.microsoft.com/office/word/2012/wordml" xmlns:w16se="http://schemas.microsoft.com/office/word/2015/wordml/symex" xmlns:wpg="http://schemas.microsoft.com/office/word/2010/wordprocessingGroup" xmlns:wpi="http://schemas.microsoft.com/office/word/2010/wordprocessingInk" xmlns:wne="http://schemas.microsoft.com/office/word/2006/wordml" xmlns:wps="http://schemas.microsoft.com/office/word/2010/wordprocessingShape" mc:Ignorable="w14 w15 w16se wp14">
   <w:sdt>
     <w:sdtPr>
       <w:id w:val="-894585563"/>
@@ -3845,7 +3906,7 @@
           <w:rPr>
             <w:noProof/>
           </w:rPr>
-          <w:t>2</w:t>
+          <w:t>6</w:t>
         </w:r>
         <w:r>
           <w:rPr>
@@ -3865,7 +3926,7 @@
 </file>
 
 <file path=word/footnotes.xml><?xml version="1.0" encoding="utf-8"?>
-<w:footnotes xmlns:wpc="http://schemas.microsoft.com/office/word/2010/wordprocessingCanvas" xmlns:cx="http://schemas.microsoft.com/office/drawing/2014/chartex" xmlns:cx1="http://schemas.microsoft.com/office/drawing/2015/9/8/chartex" xmlns:cx2="http://schemas.microsoft.com/office/drawing/2015/10/21/chartex" xmlns:cx3="http://schemas.microsoft.com/office/drawing/2016/5/9/chartex" xmlns:cx4="http://schemas.microsoft.com/office/drawing/2016/5/10/chartex" xmlns:cx5="http://schemas.microsoft.com/office/drawing/2016/5/11/chartex" xmlns:cx6="http://schemas.microsoft.com/office/drawing/2016/5/12/chartex" xmlns:cx7="http://schemas.microsoft.com/office/drawing/2016/5/13/chartex" xmlns:cx8="http://schemas.microsoft.com/office/drawing/2016/5/14/chartex" xmlns:mc="http://schemas.openxmlformats.org/markup-compatibility/2006" xmlns:aink="http://schemas.microsoft.com/office/drawing/2016/ink" xmlns:am3d="http://schemas.microsoft.com/office/drawing/2017/model3d" xmlns:o="urn:schemas-microsoft-com:office:office" xmlns:oel="http://schemas.microsoft.com/office/2019/extlst" xmlns:r="http://schemas.openxmlformats.org/officeDocument/2006/relationships" xmlns:m="http://schemas.openxmlformats.org/officeDocument/2006/math" xmlns:v="urn:schemas-microsoft-com:vml" xmlns:wp14="http://schemas.microsoft.com/office/word/2010/wordprocessingDrawing" xmlns:wp="http://schemas.openxmlformats.org/drawingml/2006/wordprocessingDrawing" xmlns:w10="urn:schemas-microsoft-com:office:word" xmlns:w="http://schemas.openxmlformats.org/wordprocessingml/2006/main" xmlns:w14="http://schemas.microsoft.com/office/word/2010/wordml" xmlns:w15="http://schemas.microsoft.com/office/word/2012/wordml" xmlns:w16cex="http://schemas.microsoft.com/office/word/2018/wordml/cex" xmlns:w16cid="http://schemas.microsoft.com/office/word/2016/wordml/cid" xmlns:w16="http://schemas.microsoft.com/office/word/2018/wordml" xmlns:w16du="http://schemas.microsoft.com/office/word/2023/wordml/word16du" xmlns:w16sdtdh="http://schemas.microsoft.com/office/word/2020/wordml/sdtdatahash" xmlns:w16se="http://schemas.microsoft.com/office/word/2015/wordml/symex" xmlns:wpg="http://schemas.microsoft.com/office/word/2010/wordprocessingGroup" xmlns:wpi="http://schemas.microsoft.com/office/word/2010/wordprocessingInk" xmlns:wne="http://schemas.microsoft.com/office/word/2006/wordml" xmlns:wps="http://schemas.microsoft.com/office/word/2010/wordprocessingShape" mc:Ignorable="w14 w15 w16se w16cid w16 w16cex w16sdtdh w16du wp14">
+<w:footnotes xmlns:wpc="http://schemas.microsoft.com/office/word/2010/wordprocessingCanvas" xmlns:cx="http://schemas.microsoft.com/office/drawing/2014/chartex" xmlns:mc="http://schemas.openxmlformats.org/markup-compatibility/2006" xmlns:o="urn:schemas-microsoft-com:office:office" xmlns:r="http://schemas.openxmlformats.org/officeDocument/2006/relationships" xmlns:m="http://schemas.openxmlformats.org/officeDocument/2006/math" xmlns:v="urn:schemas-microsoft-com:vml" xmlns:wp14="http://schemas.microsoft.com/office/word/2010/wordprocessingDrawing" xmlns:wp="http://schemas.openxmlformats.org/drawingml/2006/wordprocessingDrawing" xmlns:w10="urn:schemas-microsoft-com:office:word" xmlns:w="http://schemas.openxmlformats.org/wordprocessingml/2006/main" xmlns:w14="http://schemas.microsoft.com/office/word/2010/wordml" xmlns:w15="http://schemas.microsoft.com/office/word/2012/wordml" xmlns:w16se="http://schemas.microsoft.com/office/word/2015/wordml/symex" xmlns:wpg="http://schemas.microsoft.com/office/word/2010/wordprocessingGroup" xmlns:wpi="http://schemas.microsoft.com/office/word/2010/wordprocessingInk" xmlns:wne="http://schemas.microsoft.com/office/word/2006/wordml" xmlns:wps="http://schemas.microsoft.com/office/word/2010/wordprocessingShape" mc:Ignorable="w14 w15 w16se wp14">
   <w:footnote w:type="separator" w:id="-1">
     <w:p>
       <w:r>
@@ -3884,7 +3945,7 @@
 </file>
 
 <file path=word/header1.xml><?xml version="1.0" encoding="utf-8"?>
-<w:hdr xmlns:wpc="http://schemas.microsoft.com/office/word/2010/wordprocessingCanvas" xmlns:cx="http://schemas.microsoft.com/office/drawing/2014/chartex" xmlns:cx1="http://schemas.microsoft.com/office/drawing/2015/9/8/chartex" xmlns:cx2="http://schemas.microsoft.com/office/drawing/2015/10/21/chartex" xmlns:cx3="http://schemas.microsoft.com/office/drawing/2016/5/9/chartex" xmlns:cx4="http://schemas.microsoft.com/office/drawing/2016/5/10/chartex" xmlns:cx5="http://schemas.microsoft.com/office/drawing/2016/5/11/chartex" xmlns:cx6="http://schemas.microsoft.com/office/drawing/2016/5/12/chartex" xmlns:cx7="http://schemas.microsoft.com/office/drawing/2016/5/13/chartex" xmlns:cx8="http://schemas.microsoft.com/office/drawing/2016/5/14/chartex" xmlns:mc="http://schemas.openxmlformats.org/markup-compatibility/2006" xmlns:aink="http://schemas.microsoft.com/office/drawing/2016/ink" xmlns:am3d="http://schemas.microsoft.com/office/drawing/2017/model3d" xmlns:o="urn:schemas-microsoft-com:office:office" xmlns:oel="http://schemas.microsoft.com/office/2019/extlst" xmlns:r="http://schemas.openxmlformats.org/officeDocument/2006/relationships" xmlns:m="http://schemas.openxmlformats.org/officeDocument/2006/math" xmlns:v="urn:schemas-microsoft-com:vml" xmlns:wp14="http://schemas.microsoft.com/office/word/2010/wordprocessingDrawing" xmlns:wp="http://schemas.openxmlformats.org/drawingml/2006/wordprocessingDrawing" xmlns:w10="urn:schemas-microsoft-com:office:word" xmlns:w="http://schemas.openxmlformats.org/wordprocessingml/2006/main" xmlns:w14="http://schemas.microsoft.com/office/word/2010/wordml" xmlns:w15="http://schemas.microsoft.com/office/word/2012/wordml" xmlns:w16cex="http://schemas.microsoft.com/office/word/2018/wordml/cex" xmlns:w16cid="http://schemas.microsoft.com/office/word/2016/wordml/cid" xmlns:w16="http://schemas.microsoft.com/office/word/2018/wordml" xmlns:w16du="http://schemas.microsoft.com/office/word/2023/wordml/word16du" xmlns:w16sdtdh="http://schemas.microsoft.com/office/word/2020/wordml/sdtdatahash" xmlns:w16se="http://schemas.microsoft.com/office/word/2015/wordml/symex" xmlns:wpg="http://schemas.microsoft.com/office/word/2010/wordprocessingGroup" xmlns:wpi="http://schemas.microsoft.com/office/word/2010/wordprocessingInk" xmlns:wne="http://schemas.microsoft.com/office/word/2006/wordml" xmlns:wps="http://schemas.microsoft.com/office/word/2010/wordprocessingShape" mc:Ignorable="w14 w15 w16se w16cid w16 w16cex w16sdtdh w16du wp14">
+<w:hdr xmlns:wpc="http://schemas.microsoft.com/office/word/2010/wordprocessingCanvas" xmlns:cx="http://schemas.microsoft.com/office/drawing/2014/chartex" xmlns:mc="http://schemas.openxmlformats.org/markup-compatibility/2006" xmlns:o="urn:schemas-microsoft-com:office:office" xmlns:r="http://schemas.openxmlformats.org/officeDocument/2006/relationships" xmlns:m="http://schemas.openxmlformats.org/officeDocument/2006/math" xmlns:v="urn:schemas-microsoft-com:vml" xmlns:wp14="http://schemas.microsoft.com/office/word/2010/wordprocessingDrawing" xmlns:wp="http://schemas.openxmlformats.org/drawingml/2006/wordprocessingDrawing" xmlns:w10="urn:schemas-microsoft-com:office:word" xmlns:w="http://schemas.openxmlformats.org/wordprocessingml/2006/main" xmlns:w14="http://schemas.microsoft.com/office/word/2010/wordml" xmlns:w15="http://schemas.microsoft.com/office/word/2012/wordml" xmlns:w16se="http://schemas.microsoft.com/office/word/2015/wordml/symex" xmlns:wpg="http://schemas.microsoft.com/office/word/2010/wordprocessingGroup" xmlns:wpi="http://schemas.microsoft.com/office/word/2010/wordprocessingInk" xmlns:wne="http://schemas.microsoft.com/office/word/2006/wordml" xmlns:wps="http://schemas.microsoft.com/office/word/2010/wordprocessingShape" mc:Ignorable="w14 w15 w16se wp14">
   <w:p>
     <w:pPr>
       <w:pStyle w:val="Header"/>
@@ -3894,7 +3955,7 @@
 </file>
 
 <file path=word/numbering.xml><?xml version="1.0" encoding="utf-8"?>
-<w:numbering xmlns:wpc="http://schemas.microsoft.com/office/word/2010/wordprocessingCanvas" xmlns:cx="http://schemas.microsoft.com/office/drawing/2014/chartex" xmlns:cx1="http://schemas.microsoft.com/office/drawing/2015/9/8/chartex" xmlns:cx2="http://schemas.microsoft.com/office/drawing/2015/10/21/chartex" xmlns:cx3="http://schemas.microsoft.com/office/drawing/2016/5/9/chartex" xmlns:cx4="http://schemas.microsoft.com/office/drawing/2016/5/10/chartex" xmlns:cx5="http://schemas.microsoft.com/office/drawing/2016/5/11/chartex" xmlns:cx6="http://schemas.microsoft.com/office/drawing/2016/5/12/chartex" xmlns:cx7="http://schemas.microsoft.com/office/drawing/2016/5/13/chartex" xmlns:cx8="http://schemas.microsoft.com/office/drawing/2016/5/14/chartex" xmlns:mc="http://schemas.openxmlformats.org/markup-compatibility/2006" xmlns:aink="http://schemas.microsoft.com/office/drawing/2016/ink" xmlns:am3d="http://schemas.microsoft.com/office/drawing/2017/model3d" xmlns:o="urn:schemas-microsoft-com:office:office" xmlns:oel="http://schemas.microsoft.com/office/2019/extlst" xmlns:r="http://schemas.openxmlformats.org/officeDocument/2006/relationships" xmlns:m="http://schemas.openxmlformats.org/officeDocument/2006/math" xmlns:v="urn:schemas-microsoft-com:vml" xmlns:wp14="http://schemas.microsoft.com/office/word/2010/wordprocessingDrawing" xmlns:wp="http://schemas.openxmlformats.org/drawingml/2006/wordprocessingDrawing" xmlns:w10="urn:schemas-microsoft-com:office:word" xmlns:w="http://schemas.openxmlformats.org/wordprocessingml/2006/main" xmlns:w14="http://schemas.microsoft.com/office/word/2010/wordml" xmlns:w15="http://schemas.microsoft.com/office/word/2012/wordml" xmlns:w16cex="http://schemas.microsoft.com/office/word/2018/wordml/cex" xmlns:w16cid="http://schemas.microsoft.com/office/word/2016/wordml/cid" xmlns:w16="http://schemas.microsoft.com/office/word/2018/wordml" xmlns:w16du="http://schemas.microsoft.com/office/word/2023/wordml/word16du" xmlns:w16sdtdh="http://schemas.microsoft.com/office/word/2020/wordml/sdtdatahash" xmlns:w16se="http://schemas.microsoft.com/office/word/2015/wordml/symex" xmlns:wpg="http://schemas.microsoft.com/office/word/2010/wordprocessingGroup" xmlns:wpi="http://schemas.microsoft.com/office/word/2010/wordprocessingInk" xmlns:wne="http://schemas.microsoft.com/office/word/2006/wordml" xmlns:wps="http://schemas.microsoft.com/office/word/2010/wordprocessingShape" mc:Ignorable="w14 w15 w16se w16cid w16 w16cex w16sdtdh w16du wp14">
+<w:numbering xmlns:wpc="http://schemas.microsoft.com/office/word/2010/wordprocessingCanvas" xmlns:cx="http://schemas.microsoft.com/office/drawing/2014/chartex" xmlns:mc="http://schemas.openxmlformats.org/markup-compatibility/2006" xmlns:o="urn:schemas-microsoft-com:office:office" xmlns:r="http://schemas.openxmlformats.org/officeDocument/2006/relationships" xmlns:m="http://schemas.openxmlformats.org/officeDocument/2006/math" xmlns:v="urn:schemas-microsoft-com:vml" xmlns:wp14="http://schemas.microsoft.com/office/word/2010/wordprocessingDrawing" xmlns:wp="http://schemas.openxmlformats.org/drawingml/2006/wordprocessingDrawing" xmlns:w10="urn:schemas-microsoft-com:office:word" xmlns:w="http://schemas.openxmlformats.org/wordprocessingml/2006/main" xmlns:w14="http://schemas.microsoft.com/office/word/2010/wordml" xmlns:w15="http://schemas.microsoft.com/office/word/2012/wordml" xmlns:w16se="http://schemas.microsoft.com/office/word/2015/wordml/symex" xmlns:wpg="http://schemas.microsoft.com/office/word/2010/wordprocessingGroup" xmlns:wpi="http://schemas.microsoft.com/office/word/2010/wordprocessingInk" xmlns:wne="http://schemas.microsoft.com/office/word/2006/wordml" xmlns:wps="http://schemas.microsoft.com/office/word/2010/wordprocessingShape" mc:Ignorable="w14 w15 w16se wp14">
   <w:abstractNum w:abstractNumId="0" w15:restartNumberingAfterBreak="0">
     <w:nsid w:val="05C45B6E"/>
     <w:multiLevelType w:val="hybridMultilevel"/>
@@ -4340,26 +4401,26 @@
       </w:pPr>
     </w:lvl>
   </w:abstractNum>
-  <w:num w:numId="1" w16cid:durableId="1435397901">
+  <w:num w:numId="1">
     <w:abstractNumId w:val="3"/>
   </w:num>
-  <w:num w:numId="2" w16cid:durableId="685206124">
+  <w:num w:numId="2">
     <w:abstractNumId w:val="1"/>
   </w:num>
-  <w:num w:numId="3" w16cid:durableId="1702392336">
+  <w:num w:numId="3">
     <w:abstractNumId w:val="4"/>
   </w:num>
-  <w:num w:numId="4" w16cid:durableId="773018544">
+  <w:num w:numId="4">
     <w:abstractNumId w:val="2"/>
   </w:num>
-  <w:num w:numId="5" w16cid:durableId="1129781362">
+  <w:num w:numId="5">
     <w:abstractNumId w:val="0"/>
   </w:num>
 </w:numbering>
 </file>
 
 <file path=word/styles.xml><?xml version="1.0" encoding="utf-8"?>
-<w:styles xmlns:mc="http://schemas.openxmlformats.org/markup-compatibility/2006" xmlns:r="http://schemas.openxmlformats.org/officeDocument/2006/relationships" xmlns:w="http://schemas.openxmlformats.org/wordprocessingml/2006/main" xmlns:w14="http://schemas.microsoft.com/office/word/2010/wordml" xmlns:w15="http://schemas.microsoft.com/office/word/2012/wordml" xmlns:w16cex="http://schemas.microsoft.com/office/word/2018/wordml/cex" xmlns:w16cid="http://schemas.microsoft.com/office/word/2016/wordml/cid" xmlns:w16="http://schemas.microsoft.com/office/word/2018/wordml" xmlns:w16du="http://schemas.microsoft.com/office/word/2023/wordml/word16du" xmlns:w16sdtdh="http://schemas.microsoft.com/office/word/2020/wordml/sdtdatahash" xmlns:w16se="http://schemas.microsoft.com/office/word/2015/wordml/symex" mc:Ignorable="w14 w15 w16se w16cid w16 w16cex w16sdtdh w16du">
+<w:styles xmlns:mc="http://schemas.openxmlformats.org/markup-compatibility/2006" xmlns:r="http://schemas.openxmlformats.org/officeDocument/2006/relationships" xmlns:w="http://schemas.openxmlformats.org/wordprocessingml/2006/main" xmlns:w14="http://schemas.microsoft.com/office/word/2010/wordml" xmlns:w15="http://schemas.microsoft.com/office/word/2012/wordml" xmlns:w16se="http://schemas.microsoft.com/office/word/2015/wordml/symex" mc:Ignorable="w14 w15 w16se">
   <w:docDefaults>
     <w:rPrDefault>
       <w:rPr>
@@ -4377,7 +4438,7 @@
       </w:pPr>
     </w:pPrDefault>
   </w:docDefaults>
-  <w:latentStyles w:defLockedState="0" w:defUIPriority="99" w:defSemiHidden="0" w:defUnhideWhenUsed="0" w:defQFormat="0" w:count="376">
+  <w:latentStyles w:defLockedState="0" w:defUIPriority="99" w:defSemiHidden="0" w:defUnhideWhenUsed="0" w:defQFormat="0" w:count="371">
     <w:lsdException w:name="Normal" w:uiPriority="0" w:qFormat="1"/>
     <w:lsdException w:name="heading 1" w:uiPriority="9" w:qFormat="1"/>
     <w:lsdException w:name="heading 2" w:semiHidden="1" w:uiPriority="9" w:unhideWhenUsed="1" w:qFormat="1"/>
@@ -4749,11 +4810,6 @@
     <w:lsdException w:name="List Table 5 Dark Accent 6" w:uiPriority="50"/>
     <w:lsdException w:name="List Table 6 Colorful Accent 6" w:uiPriority="51"/>
     <w:lsdException w:name="List Table 7 Colorful Accent 6" w:uiPriority="52"/>
-    <w:lsdException w:name="Mention" w:semiHidden="1" w:unhideWhenUsed="1"/>
-    <w:lsdException w:name="Smart Hyperlink" w:semiHidden="1" w:unhideWhenUsed="1"/>
-    <w:lsdException w:name="Hashtag" w:semiHidden="1" w:unhideWhenUsed="1"/>
-    <w:lsdException w:name="Unresolved Mention" w:semiHidden="1" w:unhideWhenUsed="1"/>
-    <w:lsdException w:name="Smart Link" w:semiHidden="1" w:unhideWhenUsed="1"/>
   </w:latentStyles>
   <w:style w:type="paragraph" w:default="1" w:styleId="Normal">
     <w:name w:val="Normal"/>
@@ -5008,6 +5064,7 @@
   <w:style w:type="character" w:default="1" w:styleId="DefaultParagraphFont">
     <w:name w:val="Default Paragraph Font"/>
     <w:uiPriority w:val="1"/>
+    <w:semiHidden/>
     <w:unhideWhenUsed/>
   </w:style>
   <w:style w:type="table" w:default="1" w:styleId="TableNormal">

</xml_diff>